<commit_message>
marcos conceptual casi listo
</commit_message>
<xml_diff>
--- a/Marcos.docx
+++ b/Marcos.docx
@@ -1437,7 +1437,7 @@
               <w:szCs w:val="24"/>
               <w:lang w:val="es-MX"/>
             </w:rPr>
-            <w:instrText xml:space="preserve"> CITATION Zap151 \l 2058 </w:instrText>
+            <w:instrText xml:space="preserve">CITATION Zap151 \l 2058 </w:instrText>
           </w:r>
           <w:r>
             <w:rPr>
@@ -1456,7 +1456,7 @@
               <w:szCs w:val="24"/>
               <w:lang w:val="es-MX"/>
             </w:rPr>
-            <w:t>(Zapata pareja, Cubides Corrales, &amp; Murcia Guzman, 2015)</w:t>
+            <w:t>(Zapata Pareja, Cubides Corrales, &amp; Murcia Guzman, 2015)</w:t>
           </w:r>
           <w:r>
             <w:rPr>
@@ -2075,6 +2075,7 @@
           <w:id w:val="1856069091"/>
           <w:citation/>
         </w:sdtPr>
+        <w:sdtEndPr/>
         <w:sdtContent>
           <w:r>
             <w:rPr>
@@ -2337,6 +2338,7 @@
           <w:id w:val="-462189110"/>
           <w:citation/>
         </w:sdtPr>
+        <w:sdtEndPr/>
         <w:sdtContent>
           <w:r>
             <w:rPr>
@@ -3039,6 +3041,7 @@
           <w:id w:val="-1281181087"/>
           <w:citation/>
         </w:sdtPr>
+        <w:sdtEndPr/>
         <w:sdtContent>
           <w:r>
             <w:rPr>
@@ -3305,43 +3308,7 @@
           <w:szCs w:val="24"/>
           <w:lang w:val="es-MX"/>
         </w:rPr>
-        <w:t>nuevos</w:t>
-      </w:r>
-      <w:r>
-        <w:rPr>
-          <w:rFonts w:ascii="Times New Roman" w:hAnsi="Times New Roman" w:cs="Times New Roman"/>
-          <w:sz w:val="24"/>
-          <w:szCs w:val="24"/>
-          <w:lang w:val="es-MX"/>
-        </w:rPr>
-        <w:t xml:space="preserve"> códigos maliciosos </w:t>
-      </w:r>
-      <w:r>
-        <w:rPr>
-          <w:rFonts w:ascii="Times New Roman" w:hAnsi="Times New Roman" w:cs="Times New Roman"/>
-          <w:sz w:val="24"/>
-          <w:szCs w:val="24"/>
-          <w:lang w:val="es-MX"/>
-        </w:rPr>
-        <w:t>por día, lo que da un</w:t>
-      </w:r>
-      <w:r>
-        <w:rPr>
-          <w:rFonts w:ascii="Times New Roman" w:hAnsi="Times New Roman" w:cs="Times New Roman"/>
-          <w:sz w:val="24"/>
-          <w:szCs w:val="24"/>
-          <w:lang w:val="es-MX"/>
-        </w:rPr>
-        <w:t>a idea de la afectación que podrían padecer los</w:t>
-      </w:r>
-      <w:r>
-        <w:rPr>
-          <w:rFonts w:ascii="Times New Roman" w:hAnsi="Times New Roman" w:cs="Times New Roman"/>
-          <w:sz w:val="24"/>
-          <w:szCs w:val="24"/>
-          <w:lang w:val="es-MX"/>
-        </w:rPr>
-        <w:t xml:space="preserve"> ordenadores de los usuarios y las empresas. Para el año 2017</w:t>
+        <w:t>nuevos códigos maliciosos por día, lo que da una idea de la afectación que podrían padecer los ordenadores de los usuarios y las empresas. Para el año 2017</w:t>
       </w:r>
       <w:r>
         <w:rPr>
@@ -4171,19 +4138,9 @@
         <w:t>Especímenes de malware por año.</w:t>
       </w:r>
     </w:p>
-    <w:p/>
-    <w:p/>
-    <w:p/>
-    <w:p/>
-    <w:p/>
-    <w:p/>
-    <w:p/>
     <w:p>
       <w:pPr>
         <w:rPr>
-          <w:rFonts w:ascii="Times New Roman" w:hAnsi="Times New Roman" w:cs="Times New Roman"/>
-          <w:sz w:val="24"/>
-          <w:szCs w:val="24"/>
           <w:lang w:val="es-MX"/>
         </w:rPr>
       </w:pPr>
@@ -4191,15 +4148,67 @@
     <w:p>
       <w:pPr>
         <w:rPr>
-          <w:rFonts w:ascii="Times New Roman" w:hAnsi="Times New Roman" w:cs="Times New Roman"/>
-          <w:sz w:val="24"/>
-          <w:szCs w:val="24"/>
           <w:lang w:val="es-MX"/>
         </w:rPr>
       </w:pPr>
     </w:p>
     <w:p>
       <w:pPr>
+        <w:rPr>
+          <w:lang w:val="es-MX"/>
+        </w:rPr>
+      </w:pPr>
+    </w:p>
+    <w:p>
+      <w:pPr>
+        <w:rPr>
+          <w:lang w:val="es-MX"/>
+        </w:rPr>
+      </w:pPr>
+    </w:p>
+    <w:p>
+      <w:pPr>
+        <w:rPr>
+          <w:lang w:val="es-MX"/>
+        </w:rPr>
+      </w:pPr>
+    </w:p>
+    <w:p>
+      <w:pPr>
+        <w:rPr>
+          <w:lang w:val="es-MX"/>
+        </w:rPr>
+      </w:pPr>
+    </w:p>
+    <w:p>
+      <w:pPr>
+        <w:rPr>
+          <w:lang w:val="es-MX"/>
+        </w:rPr>
+      </w:pPr>
+    </w:p>
+    <w:p>
+      <w:pPr>
+        <w:rPr>
+          <w:rFonts w:ascii="Times New Roman" w:hAnsi="Times New Roman" w:cs="Times New Roman"/>
+          <w:sz w:val="24"/>
+          <w:szCs w:val="24"/>
+          <w:lang w:val="es-MX"/>
+        </w:rPr>
+      </w:pPr>
+    </w:p>
+    <w:p>
+      <w:pPr>
+        <w:rPr>
+          <w:rFonts w:ascii="Times New Roman" w:hAnsi="Times New Roman" w:cs="Times New Roman"/>
+          <w:sz w:val="24"/>
+          <w:szCs w:val="24"/>
+          <w:lang w:val="es-MX"/>
+        </w:rPr>
+      </w:pPr>
+    </w:p>
+    <w:p>
+      <w:pPr>
         <w:ind w:left="720"/>
         <w:rPr>
           <w:rFonts w:ascii="Times New Roman" w:hAnsi="Times New Roman" w:cs="Times New Roman"/>
@@ -4289,213 +4298,2086 @@
           <w:lang w:val="es-MX"/>
         </w:rPr>
       </w:pPr>
+    </w:p>
+    <w:p>
+      <w:pPr>
+        <w:rPr>
+          <w:rFonts w:ascii="Times New Roman" w:hAnsi="Times New Roman" w:cs="Times New Roman"/>
+          <w:sz w:val="24"/>
+          <w:szCs w:val="24"/>
+          <w:lang w:val="es-MX"/>
+        </w:rPr>
+      </w:pPr>
+    </w:p>
+    <w:p>
+      <w:pPr>
+        <w:rPr>
+          <w:rFonts w:ascii="Times New Roman" w:hAnsi="Times New Roman" w:cs="Times New Roman"/>
+          <w:sz w:val="24"/>
+          <w:szCs w:val="24"/>
+          <w:lang w:val="es-MX"/>
+        </w:rPr>
+      </w:pPr>
+    </w:p>
+    <w:p>
+      <w:pPr>
+        <w:rPr>
+          <w:rFonts w:ascii="Times New Roman" w:hAnsi="Times New Roman" w:cs="Times New Roman"/>
+          <w:sz w:val="24"/>
+          <w:szCs w:val="24"/>
+          <w:lang w:val="es-MX"/>
+        </w:rPr>
+      </w:pPr>
+    </w:p>
+    <w:p>
+      <w:pPr>
+        <w:rPr>
+          <w:rFonts w:ascii="Times New Roman" w:hAnsi="Times New Roman" w:cs="Times New Roman"/>
+          <w:b/>
+          <w:sz w:val="24"/>
+          <w:szCs w:val="24"/>
+          <w:lang w:val="es-MX"/>
+        </w:rPr>
+      </w:pPr>
+      <w:r>
+        <w:rPr>
+          <w:rFonts w:ascii="Times New Roman" w:hAnsi="Times New Roman" w:cs="Times New Roman"/>
+          <w:b/>
+          <w:sz w:val="24"/>
+          <w:szCs w:val="24"/>
+          <w:lang w:val="es-MX"/>
+        </w:rPr>
+        <w:lastRenderedPageBreak/>
+        <w:t>Marco contextual:</w:t>
+      </w:r>
+    </w:p>
+    <w:p>
+      <w:pPr>
+        <w:spacing w:line="480" w:lineRule="auto"/>
+        <w:ind w:firstLine="720"/>
+        <w:rPr>
+          <w:rFonts w:ascii="Times New Roman" w:hAnsi="Times New Roman" w:cs="Times New Roman"/>
+          <w:sz w:val="24"/>
+          <w:szCs w:val="24"/>
+          <w:lang w:val="es-MX"/>
+        </w:rPr>
+      </w:pPr>
+      <w:r>
+        <w:rPr>
+          <w:rFonts w:ascii="Times New Roman" w:hAnsi="Times New Roman" w:cs="Times New Roman"/>
+          <w:sz w:val="24"/>
+          <w:szCs w:val="24"/>
+          <w:lang w:val="es-MX"/>
+        </w:rPr>
+        <w:t>El contexto en el que se desarrollará este proyecto será en la zona del Catatumbo y el nororiente colombiano, en donde se encuentra ubicada la Universidad Francisco de Paula Santander seccional Ocaña, el cual cuenta dentro de sus facultades académicas con el plan educativo de ingeniera de sistemas modalidad presencial,</w:t>
+      </w:r>
+      <w:r>
+        <w:rPr>
+          <w:rFonts w:ascii="Times New Roman" w:hAnsi="Times New Roman" w:cs="Times New Roman"/>
+          <w:sz w:val="24"/>
+          <w:szCs w:val="24"/>
+          <w:lang w:val="es-MX"/>
+        </w:rPr>
+        <w:t xml:space="preserve"> </w:t>
+      </w:r>
+      <w:r>
+        <w:rPr>
+          <w:rFonts w:ascii="Times New Roman" w:hAnsi="Times New Roman" w:cs="Times New Roman"/>
+          <w:sz w:val="24"/>
+          <w:szCs w:val="24"/>
+          <w:lang w:val="es-MX"/>
+        </w:rPr>
+        <w:t>donde</w:t>
+      </w:r>
+      <w:r>
+        <w:rPr>
+          <w:rFonts w:ascii="Times New Roman" w:hAnsi="Times New Roman" w:cs="Times New Roman"/>
+          <w:sz w:val="24"/>
+          <w:szCs w:val="24"/>
+          <w:lang w:val="es-MX"/>
+        </w:rPr>
+        <w:t xml:space="preserve"> se enfoca</w:t>
+      </w:r>
+      <w:r>
+        <w:rPr>
+          <w:rFonts w:ascii="Times New Roman" w:hAnsi="Times New Roman" w:cs="Times New Roman"/>
+          <w:sz w:val="24"/>
+          <w:szCs w:val="24"/>
+          <w:lang w:val="es-MX"/>
+        </w:rPr>
+        <w:t>n</w:t>
+      </w:r>
+      <w:r>
+        <w:rPr>
+          <w:rFonts w:ascii="Times New Roman" w:hAnsi="Times New Roman" w:cs="Times New Roman"/>
+          <w:sz w:val="24"/>
+          <w:szCs w:val="24"/>
+          <w:lang w:val="es-MX"/>
+        </w:rPr>
+        <w:t xml:space="preserve"> en formar profesionales analíticos </w:t>
+      </w:r>
+      <w:r>
+        <w:rPr>
+          <w:rFonts w:ascii="Times New Roman" w:hAnsi="Times New Roman" w:cs="Times New Roman"/>
+          <w:sz w:val="24"/>
+          <w:szCs w:val="24"/>
+          <w:lang w:val="es-MX"/>
+        </w:rPr>
+        <w:t>en el área de las tecnologías basados en principios éticos e innovadores.</w:t>
+      </w:r>
+    </w:p>
+    <w:p>
+      <w:pPr>
+        <w:spacing w:line="480" w:lineRule="auto"/>
+        <w:ind w:firstLine="720"/>
+        <w:rPr>
+          <w:rFonts w:ascii="Times New Roman" w:hAnsi="Times New Roman" w:cs="Times New Roman"/>
+          <w:sz w:val="24"/>
+          <w:szCs w:val="24"/>
+          <w:lang w:val="es-MX"/>
+        </w:rPr>
+      </w:pPr>
+      <w:r>
+        <w:rPr>
+          <w:rFonts w:ascii="Times New Roman" w:hAnsi="Times New Roman" w:cs="Times New Roman"/>
+          <w:sz w:val="24"/>
+          <w:szCs w:val="24"/>
+          <w:lang w:val="es-MX"/>
+        </w:rPr>
+        <w:t>El análisis de malware es una herramienta que brinda seguridad principalmente a los archivos o documentos que</w:t>
+      </w:r>
+      <w:r>
+        <w:rPr>
+          <w:rFonts w:ascii="Times New Roman" w:hAnsi="Times New Roman" w:cs="Times New Roman"/>
+          <w:sz w:val="24"/>
+          <w:szCs w:val="24"/>
+          <w:lang w:val="es-MX"/>
+        </w:rPr>
+        <w:t xml:space="preserve"> se descarguen y almacenen en sus memorias, equipos de cómputo tanto personales como los de las salas con los que cuentan las instalaciones de la universidad en el programa de </w:t>
+      </w:r>
+      <w:r>
+        <w:rPr>
+          <w:rFonts w:ascii="Times New Roman" w:hAnsi="Times New Roman" w:cs="Times New Roman"/>
+          <w:sz w:val="24"/>
+          <w:szCs w:val="24"/>
+          <w:lang w:val="es-MX"/>
+        </w:rPr>
+        <w:t>ingeniería de sistemas</w:t>
+      </w:r>
+      <w:r>
+        <w:rPr>
+          <w:rFonts w:ascii="Times New Roman" w:hAnsi="Times New Roman" w:cs="Times New Roman"/>
+          <w:sz w:val="24"/>
+          <w:szCs w:val="24"/>
+          <w:lang w:val="es-MX"/>
+        </w:rPr>
+        <w:t>.</w:t>
+      </w:r>
+    </w:p>
+    <w:p>
+      <w:pPr>
+        <w:spacing w:line="480" w:lineRule="auto"/>
+        <w:ind w:firstLine="720"/>
+        <w:rPr>
+          <w:rFonts w:ascii="Times New Roman" w:hAnsi="Times New Roman" w:cs="Times New Roman"/>
+          <w:sz w:val="24"/>
+          <w:szCs w:val="24"/>
+          <w:lang w:val="es-MX"/>
+        </w:rPr>
+      </w:pPr>
+      <w:r>
+        <w:rPr>
+          <w:rFonts w:ascii="Times New Roman" w:hAnsi="Times New Roman" w:cs="Times New Roman"/>
+          <w:sz w:val="24"/>
+          <w:szCs w:val="24"/>
+          <w:lang w:val="es-MX"/>
+        </w:rPr>
+        <w:t xml:space="preserve">Es por ello que el presente proyecto se enfoca en la obtención de mecanismos de análisis de malware </w:t>
+      </w:r>
+      <w:r>
+        <w:rPr>
+          <w:rFonts w:ascii="Times New Roman" w:hAnsi="Times New Roman" w:cs="Times New Roman"/>
+          <w:sz w:val="24"/>
+          <w:szCs w:val="24"/>
+          <w:lang w:val="es-MX"/>
+        </w:rPr>
+        <w:t>como lo son el análisis dinámico y el análisis estático, donde el personal académico podrá decidir con cual tipo de análisis realizar para la protección de sus archivos, por lo cual se orientará para realizarse en las salas de computo del programa académico.</w:t>
+      </w:r>
+    </w:p>
+    <w:p>
+      <w:pPr>
+        <w:spacing w:line="480" w:lineRule="auto"/>
+        <w:ind w:firstLine="720"/>
+        <w:rPr>
+          <w:rFonts w:ascii="Times New Roman" w:hAnsi="Times New Roman" w:cs="Times New Roman"/>
+          <w:sz w:val="24"/>
+          <w:szCs w:val="24"/>
+          <w:lang w:val="es-MX"/>
+        </w:rPr>
+      </w:pPr>
+    </w:p>
+    <w:p>
+      <w:pPr>
+        <w:spacing w:line="480" w:lineRule="auto"/>
+        <w:ind w:firstLine="720"/>
+        <w:rPr>
+          <w:rFonts w:ascii="Times New Roman" w:hAnsi="Times New Roman" w:cs="Times New Roman"/>
+          <w:sz w:val="24"/>
+          <w:szCs w:val="24"/>
+          <w:lang w:val="es-MX"/>
+        </w:rPr>
+      </w:pPr>
+    </w:p>
+    <w:p>
+      <w:pPr>
+        <w:spacing w:line="480" w:lineRule="auto"/>
+        <w:ind w:firstLine="720"/>
+        <w:rPr>
+          <w:rFonts w:ascii="Times New Roman" w:hAnsi="Times New Roman" w:cs="Times New Roman"/>
+          <w:sz w:val="24"/>
+          <w:szCs w:val="24"/>
+          <w:lang w:val="es-MX"/>
+        </w:rPr>
+      </w:pPr>
+    </w:p>
+    <w:p>
+      <w:pPr>
+        <w:spacing w:line="480" w:lineRule="auto"/>
+        <w:ind w:firstLine="720"/>
+        <w:rPr>
+          <w:rFonts w:ascii="Times New Roman" w:hAnsi="Times New Roman" w:cs="Times New Roman"/>
+          <w:sz w:val="24"/>
+          <w:szCs w:val="24"/>
+          <w:lang w:val="es-MX"/>
+        </w:rPr>
+      </w:pPr>
+    </w:p>
+    <w:p>
+      <w:pPr>
+        <w:spacing w:line="480" w:lineRule="auto"/>
+        <w:ind w:firstLine="720"/>
+        <w:rPr>
+          <w:rFonts w:ascii="Times New Roman" w:hAnsi="Times New Roman" w:cs="Times New Roman"/>
+          <w:sz w:val="24"/>
+          <w:szCs w:val="24"/>
+          <w:lang w:val="es-MX"/>
+        </w:rPr>
+      </w:pPr>
+    </w:p>
+    <w:p>
+      <w:pPr>
+        <w:spacing w:line="480" w:lineRule="auto"/>
+        <w:ind w:firstLine="720"/>
+        <w:rPr>
+          <w:rFonts w:ascii="Times New Roman" w:hAnsi="Times New Roman" w:cs="Times New Roman"/>
+          <w:sz w:val="24"/>
+          <w:szCs w:val="24"/>
+          <w:lang w:val="es-MX"/>
+        </w:rPr>
+      </w:pPr>
+      <w:r>
+        <w:rPr>
+          <w:rFonts w:ascii="Times New Roman" w:hAnsi="Times New Roman" w:cs="Times New Roman"/>
+          <w:sz w:val="24"/>
+          <w:szCs w:val="24"/>
+          <w:lang w:val="es-MX"/>
+        </w:rPr>
+        <w:lastRenderedPageBreak/>
+        <w:t>Marco conceptual</w:t>
+      </w:r>
+    </w:p>
+    <w:p>
+      <w:pPr>
+        <w:spacing w:line="480" w:lineRule="auto"/>
+        <w:ind w:firstLine="720"/>
+        <w:rPr>
+          <w:rFonts w:ascii="Times New Roman" w:hAnsi="Times New Roman" w:cs="Times New Roman"/>
+          <w:sz w:val="24"/>
+          <w:szCs w:val="24"/>
+          <w:lang w:val="es-MX"/>
+        </w:rPr>
+      </w:pPr>
+      <w:r>
+        <w:rPr>
+          <w:rFonts w:ascii="Times New Roman" w:hAnsi="Times New Roman" w:cs="Times New Roman"/>
+          <w:sz w:val="24"/>
+          <w:szCs w:val="24"/>
+          <w:lang w:val="es-MX"/>
+        </w:rPr>
+        <w:t xml:space="preserve">Los conceptos por los cuales se rige la elaboración de este proyecto son los siguientes: </w:t>
+      </w:r>
+    </w:p>
+    <w:p>
+      <w:pPr>
+        <w:spacing w:line="480" w:lineRule="auto"/>
+        <w:ind w:firstLine="720"/>
+        <w:rPr>
+          <w:rFonts w:ascii="Times New Roman" w:hAnsi="Times New Roman" w:cs="Times New Roman"/>
+          <w:sz w:val="24"/>
+          <w:szCs w:val="24"/>
+          <w:lang w:val="es-MX"/>
+        </w:rPr>
+      </w:pPr>
+      <w:r>
+        <w:rPr>
+          <w:rFonts w:ascii="Times New Roman" w:hAnsi="Times New Roman" w:cs="Times New Roman"/>
+          <w:sz w:val="24"/>
+          <w:szCs w:val="24"/>
+          <w:lang w:val="es-MX"/>
+        </w:rPr>
+        <w:t>El análisis s</w:t>
+      </w:r>
+      <w:r>
+        <w:rPr>
+          <w:rFonts w:ascii="Times New Roman" w:hAnsi="Times New Roman" w:cs="Times New Roman"/>
+          <w:sz w:val="24"/>
+          <w:szCs w:val="24"/>
+          <w:lang w:val="es-MX"/>
+        </w:rPr>
+        <w:t xml:space="preserve">egún la </w:t>
+      </w:r>
+      <w:sdt>
+        <w:sdtPr>
+          <w:rPr>
+            <w:rFonts w:ascii="Times New Roman" w:hAnsi="Times New Roman" w:cs="Times New Roman"/>
+            <w:sz w:val="24"/>
+            <w:szCs w:val="24"/>
+            <w:lang w:val="es-MX"/>
+          </w:rPr>
+          <w:id w:val="-1553148323"/>
+          <w:citation/>
+        </w:sdtPr>
+        <w:sdtContent>
+          <w:r>
+            <w:rPr>
+              <w:rFonts w:ascii="Times New Roman" w:hAnsi="Times New Roman" w:cs="Times New Roman"/>
+              <w:sz w:val="24"/>
+              <w:szCs w:val="24"/>
+              <w:lang w:val="es-MX"/>
+            </w:rPr>
+            <w:fldChar w:fldCharType="begin"/>
+          </w:r>
+          <w:r>
+            <w:rPr>
+              <w:rFonts w:ascii="Times New Roman" w:hAnsi="Times New Roman" w:cs="Times New Roman"/>
+              <w:sz w:val="24"/>
+              <w:szCs w:val="24"/>
+              <w:lang w:val="es-MX"/>
+            </w:rPr>
+            <w:instrText xml:space="preserve"> CITATION Rea14 \l 2058 </w:instrText>
+          </w:r>
+          <w:r>
+            <w:rPr>
+              <w:rFonts w:ascii="Times New Roman" w:hAnsi="Times New Roman" w:cs="Times New Roman"/>
+              <w:sz w:val="24"/>
+              <w:szCs w:val="24"/>
+              <w:lang w:val="es-MX"/>
+            </w:rPr>
+            <w:fldChar w:fldCharType="separate"/>
+          </w:r>
+          <w:r>
+            <w:rPr>
+              <w:rFonts w:ascii="Times New Roman" w:hAnsi="Times New Roman" w:cs="Times New Roman"/>
+              <w:noProof/>
+              <w:sz w:val="24"/>
+              <w:szCs w:val="24"/>
+              <w:lang w:val="es-MX"/>
+            </w:rPr>
+            <w:t>(Real Academia Española, 2014)</w:t>
+          </w:r>
+          <w:r>
+            <w:rPr>
+              <w:rFonts w:ascii="Times New Roman" w:hAnsi="Times New Roman" w:cs="Times New Roman"/>
+              <w:sz w:val="24"/>
+              <w:szCs w:val="24"/>
+              <w:lang w:val="es-MX"/>
+            </w:rPr>
+            <w:fldChar w:fldCharType="end"/>
+          </w:r>
+        </w:sdtContent>
+      </w:sdt>
+      <w:r>
+        <w:rPr>
+          <w:rFonts w:ascii="Times New Roman" w:hAnsi="Times New Roman" w:cs="Times New Roman"/>
+          <w:sz w:val="24"/>
+          <w:szCs w:val="24"/>
+          <w:lang w:val="es-MX"/>
+        </w:rPr>
+        <w:t xml:space="preserve"> es la “</w:t>
+      </w:r>
+      <w:r>
+        <w:rPr>
+          <w:rFonts w:ascii="Times New Roman" w:hAnsi="Times New Roman" w:cs="Times New Roman"/>
+          <w:sz w:val="24"/>
+          <w:szCs w:val="24"/>
+          <w:lang w:val="es-MX"/>
+        </w:rPr>
+        <w:t>Distinción</w:t>
+      </w:r>
+      <w:r>
+        <w:rPr>
+          <w:rFonts w:ascii="Times New Roman" w:hAnsi="Times New Roman" w:cs="Times New Roman"/>
+          <w:color w:val="000000"/>
+          <w:spacing w:val="4"/>
+          <w:sz w:val="24"/>
+          <w:szCs w:val="24"/>
+          <w:shd w:val="clear" w:color="auto" w:fill="FFFFFF"/>
+          <w:lang w:val="es-MX"/>
+        </w:rPr>
+        <w:t> </w:t>
+      </w:r>
+      <w:r>
+        <w:rPr>
+          <w:rFonts w:ascii="Times New Roman" w:hAnsi="Times New Roman" w:cs="Times New Roman"/>
+          <w:sz w:val="24"/>
+          <w:szCs w:val="24"/>
+          <w:lang w:val="es-MX"/>
+        </w:rPr>
+        <w:t>y</w:t>
+      </w:r>
+      <w:r>
+        <w:rPr>
+          <w:rFonts w:ascii="Times New Roman" w:hAnsi="Times New Roman" w:cs="Times New Roman"/>
+          <w:color w:val="000000"/>
+          <w:spacing w:val="4"/>
+          <w:sz w:val="24"/>
+          <w:szCs w:val="24"/>
+          <w:shd w:val="clear" w:color="auto" w:fill="FFFFFF"/>
+          <w:lang w:val="es-MX"/>
+        </w:rPr>
+        <w:t> </w:t>
+      </w:r>
+      <w:r>
+        <w:rPr>
+          <w:rFonts w:ascii="Times New Roman" w:hAnsi="Times New Roman" w:cs="Times New Roman"/>
+          <w:sz w:val="24"/>
+          <w:szCs w:val="24"/>
+          <w:lang w:val="es-MX"/>
+        </w:rPr>
+        <w:t>separación</w:t>
+      </w:r>
+      <w:r>
+        <w:rPr>
+          <w:rFonts w:ascii="Times New Roman" w:hAnsi="Times New Roman" w:cs="Times New Roman"/>
+          <w:color w:val="000000"/>
+          <w:spacing w:val="4"/>
+          <w:sz w:val="24"/>
+          <w:szCs w:val="24"/>
+          <w:shd w:val="clear" w:color="auto" w:fill="FFFFFF"/>
+          <w:lang w:val="es-MX"/>
+        </w:rPr>
+        <w:t> </w:t>
+      </w:r>
+      <w:r>
+        <w:rPr>
+          <w:rFonts w:ascii="Times New Roman" w:hAnsi="Times New Roman" w:cs="Times New Roman"/>
+          <w:sz w:val="24"/>
+          <w:szCs w:val="24"/>
+          <w:lang w:val="es-MX"/>
+        </w:rPr>
+        <w:t>de</w:t>
+      </w:r>
+      <w:r>
+        <w:rPr>
+          <w:rFonts w:ascii="Times New Roman" w:hAnsi="Times New Roman" w:cs="Times New Roman"/>
+          <w:color w:val="000000"/>
+          <w:spacing w:val="4"/>
+          <w:sz w:val="24"/>
+          <w:szCs w:val="24"/>
+          <w:shd w:val="clear" w:color="auto" w:fill="FFFFFF"/>
+          <w:lang w:val="es-MX"/>
+        </w:rPr>
+        <w:t> </w:t>
+      </w:r>
+      <w:r>
+        <w:rPr>
+          <w:rFonts w:ascii="Times New Roman" w:hAnsi="Times New Roman" w:cs="Times New Roman"/>
+          <w:sz w:val="24"/>
+          <w:szCs w:val="24"/>
+          <w:lang w:val="es-MX"/>
+        </w:rPr>
+        <w:t>las</w:t>
+      </w:r>
+      <w:r>
+        <w:rPr>
+          <w:rFonts w:ascii="Times New Roman" w:hAnsi="Times New Roman" w:cs="Times New Roman"/>
+          <w:color w:val="000000"/>
+          <w:spacing w:val="4"/>
+          <w:sz w:val="24"/>
+          <w:szCs w:val="24"/>
+          <w:shd w:val="clear" w:color="auto" w:fill="FFFFFF"/>
+          <w:lang w:val="es-MX"/>
+        </w:rPr>
+        <w:t> </w:t>
+      </w:r>
+      <w:r>
+        <w:rPr>
+          <w:rFonts w:ascii="Times New Roman" w:hAnsi="Times New Roman" w:cs="Times New Roman"/>
+          <w:sz w:val="24"/>
+          <w:szCs w:val="24"/>
+          <w:lang w:val="es-MX"/>
+        </w:rPr>
+        <w:t>partes</w:t>
+      </w:r>
+      <w:r>
+        <w:rPr>
+          <w:rFonts w:ascii="Times New Roman" w:hAnsi="Times New Roman" w:cs="Times New Roman"/>
+          <w:color w:val="000000"/>
+          <w:spacing w:val="4"/>
+          <w:sz w:val="24"/>
+          <w:szCs w:val="24"/>
+          <w:shd w:val="clear" w:color="auto" w:fill="FFFFFF"/>
+          <w:lang w:val="es-MX"/>
+        </w:rPr>
+        <w:t> </w:t>
+      </w:r>
+      <w:r>
+        <w:rPr>
+          <w:rFonts w:ascii="Times New Roman" w:hAnsi="Times New Roman" w:cs="Times New Roman"/>
+          <w:sz w:val="24"/>
+          <w:szCs w:val="24"/>
+          <w:lang w:val="es-MX"/>
+        </w:rPr>
+        <w:t>de</w:t>
+      </w:r>
+      <w:r>
+        <w:rPr>
+          <w:rFonts w:ascii="Times New Roman" w:hAnsi="Times New Roman" w:cs="Times New Roman"/>
+          <w:color w:val="000000"/>
+          <w:spacing w:val="4"/>
+          <w:sz w:val="24"/>
+          <w:szCs w:val="24"/>
+          <w:shd w:val="clear" w:color="auto" w:fill="FFFFFF"/>
+          <w:lang w:val="es-MX"/>
+        </w:rPr>
+        <w:t> </w:t>
+      </w:r>
+      <w:r>
+        <w:rPr>
+          <w:rFonts w:ascii="Times New Roman" w:hAnsi="Times New Roman" w:cs="Times New Roman"/>
+          <w:sz w:val="24"/>
+          <w:szCs w:val="24"/>
+          <w:lang w:val="es-MX"/>
+        </w:rPr>
+        <w:t>algo</w:t>
+      </w:r>
+      <w:r>
+        <w:rPr>
+          <w:rFonts w:ascii="Times New Roman" w:hAnsi="Times New Roman" w:cs="Times New Roman"/>
+          <w:color w:val="000000"/>
+          <w:spacing w:val="4"/>
+          <w:sz w:val="24"/>
+          <w:szCs w:val="24"/>
+          <w:shd w:val="clear" w:color="auto" w:fill="FFFFFF"/>
+          <w:lang w:val="es-MX"/>
+        </w:rPr>
+        <w:t> </w:t>
+      </w:r>
+      <w:r>
+        <w:rPr>
+          <w:rFonts w:ascii="Times New Roman" w:hAnsi="Times New Roman" w:cs="Times New Roman"/>
+          <w:sz w:val="24"/>
+          <w:szCs w:val="24"/>
+          <w:lang w:val="es-MX"/>
+        </w:rPr>
+        <w:t>para</w:t>
+      </w:r>
+      <w:r>
+        <w:rPr>
+          <w:rFonts w:ascii="Times New Roman" w:hAnsi="Times New Roman" w:cs="Times New Roman"/>
+          <w:color w:val="000000"/>
+          <w:spacing w:val="4"/>
+          <w:sz w:val="24"/>
+          <w:szCs w:val="24"/>
+          <w:shd w:val="clear" w:color="auto" w:fill="FFFFFF"/>
+          <w:lang w:val="es-MX"/>
+        </w:rPr>
+        <w:t> </w:t>
+      </w:r>
+      <w:r>
+        <w:rPr>
+          <w:rFonts w:ascii="Times New Roman" w:hAnsi="Times New Roman" w:cs="Times New Roman"/>
+          <w:sz w:val="24"/>
+          <w:szCs w:val="24"/>
+          <w:lang w:val="es-MX"/>
+        </w:rPr>
+        <w:t>conocer</w:t>
+      </w:r>
+      <w:r>
+        <w:rPr>
+          <w:rFonts w:ascii="Times New Roman" w:hAnsi="Times New Roman" w:cs="Times New Roman"/>
+          <w:color w:val="000000"/>
+          <w:spacing w:val="4"/>
+          <w:sz w:val="24"/>
+          <w:szCs w:val="24"/>
+          <w:shd w:val="clear" w:color="auto" w:fill="FFFFFF"/>
+          <w:lang w:val="es-MX"/>
+        </w:rPr>
+        <w:t> </w:t>
+      </w:r>
+      <w:r>
+        <w:rPr>
+          <w:rFonts w:ascii="Times New Roman" w:hAnsi="Times New Roman" w:cs="Times New Roman"/>
+          <w:sz w:val="24"/>
+          <w:szCs w:val="24"/>
+          <w:lang w:val="es-MX"/>
+        </w:rPr>
+        <w:t>su</w:t>
+      </w:r>
+      <w:r>
+        <w:rPr>
+          <w:rFonts w:ascii="Times New Roman" w:hAnsi="Times New Roman" w:cs="Times New Roman"/>
+          <w:sz w:val="24"/>
+          <w:szCs w:val="24"/>
+          <w:lang w:val="es-MX"/>
+        </w:rPr>
+        <w:t xml:space="preserve"> </w:t>
+      </w:r>
+      <w:r>
+        <w:rPr>
+          <w:rFonts w:ascii="Times New Roman" w:hAnsi="Times New Roman" w:cs="Times New Roman"/>
+          <w:sz w:val="24"/>
+          <w:szCs w:val="24"/>
+          <w:lang w:val="es-MX"/>
+        </w:rPr>
+        <w:t>composición</w:t>
+      </w:r>
+      <w:r>
+        <w:rPr>
+          <w:rFonts w:ascii="Times New Roman" w:hAnsi="Times New Roman" w:cs="Times New Roman"/>
+          <w:sz w:val="24"/>
+          <w:szCs w:val="24"/>
+          <w:lang w:val="es-MX"/>
+        </w:rPr>
+        <w:t>”</w:t>
+      </w:r>
+      <w:r>
+        <w:rPr>
+          <w:rFonts w:ascii="Times New Roman" w:hAnsi="Times New Roman" w:cs="Times New Roman"/>
+          <w:sz w:val="24"/>
+          <w:szCs w:val="24"/>
+          <w:lang w:val="es-MX"/>
+        </w:rPr>
+        <w:t xml:space="preserve"> </w:t>
+      </w:r>
+      <w:r>
+        <w:rPr>
+          <w:rFonts w:ascii="Times New Roman" w:hAnsi="Times New Roman" w:cs="Times New Roman"/>
+          <w:sz w:val="24"/>
+          <w:szCs w:val="24"/>
+          <w:lang w:val="es-MX"/>
+        </w:rPr>
+        <w:t xml:space="preserve">de esta manera se realiza un estudio de forma detallada con el fin de identificar </w:t>
+      </w:r>
+      <w:r>
+        <w:rPr>
+          <w:rFonts w:ascii="Times New Roman" w:hAnsi="Times New Roman" w:cs="Times New Roman"/>
+          <w:sz w:val="24"/>
+          <w:szCs w:val="24"/>
+          <w:lang w:val="es-MX"/>
+        </w:rPr>
+        <w:t xml:space="preserve">los </w:t>
+      </w:r>
+      <w:r>
+        <w:rPr>
+          <w:rFonts w:ascii="Times New Roman" w:hAnsi="Times New Roman" w:cs="Times New Roman"/>
+          <w:sz w:val="24"/>
+          <w:szCs w:val="24"/>
+          <w:lang w:val="es-MX"/>
+        </w:rPr>
+        <w:t xml:space="preserve">componentes que </w:t>
+      </w:r>
+      <w:r>
+        <w:rPr>
+          <w:rFonts w:ascii="Times New Roman" w:hAnsi="Times New Roman" w:cs="Times New Roman"/>
+          <w:sz w:val="24"/>
+          <w:szCs w:val="24"/>
+          <w:lang w:val="es-MX"/>
+        </w:rPr>
+        <w:t>en su medida afectan al ordenador.</w:t>
+      </w:r>
+      <w:r>
+        <w:rPr>
+          <w:rFonts w:ascii="Times New Roman" w:hAnsi="Times New Roman" w:cs="Times New Roman"/>
+          <w:sz w:val="24"/>
+          <w:szCs w:val="24"/>
+          <w:lang w:val="es-MX"/>
+        </w:rPr>
+        <w:t xml:space="preserve"> </w:t>
+      </w:r>
+      <w:r>
+        <w:rPr>
+          <w:rFonts w:ascii="Times New Roman" w:hAnsi="Times New Roman" w:cs="Times New Roman"/>
+          <w:sz w:val="24"/>
+          <w:szCs w:val="24"/>
+          <w:lang w:val="es-MX"/>
+        </w:rPr>
+        <w:t>Para la identificación de estos componentes se hace necesario tener claro los conceptos y las técnicas, por las cuales se realiza el análisis en un ordenador.</w:t>
+      </w:r>
+    </w:p>
+    <w:p>
+      <w:pPr>
+        <w:ind w:firstLine="720"/>
+        <w:rPr>
+          <w:rFonts w:ascii="Times New Roman" w:hAnsi="Times New Roman" w:cs="Times New Roman"/>
+          <w:sz w:val="24"/>
+          <w:szCs w:val="24"/>
+          <w:lang w:val="es-MX"/>
+        </w:rPr>
+      </w:pPr>
+      <w:r>
+        <w:rPr>
+          <w:rFonts w:ascii="Times New Roman" w:hAnsi="Times New Roman" w:cs="Times New Roman"/>
+          <w:sz w:val="24"/>
+          <w:szCs w:val="24"/>
+          <w:lang w:val="es-MX"/>
+        </w:rPr>
+        <w:t>El análisis estático</w:t>
+      </w:r>
+      <w:r>
+        <w:rPr>
+          <w:rFonts w:ascii="Times New Roman" w:hAnsi="Times New Roman" w:cs="Times New Roman"/>
+          <w:sz w:val="24"/>
+          <w:szCs w:val="24"/>
+          <w:lang w:val="es-MX"/>
+        </w:rPr>
+        <w:t xml:space="preserve"> está</w:t>
+      </w:r>
+      <w:r>
+        <w:rPr>
+          <w:rFonts w:ascii="Times New Roman" w:hAnsi="Times New Roman" w:cs="Times New Roman"/>
+          <w:sz w:val="24"/>
+          <w:szCs w:val="24"/>
+          <w:lang w:val="es-MX"/>
+        </w:rPr>
+        <w:t xml:space="preserve"> basado en examinar </w:t>
+      </w:r>
+      <w:r>
+        <w:rPr>
+          <w:rFonts w:ascii="Times New Roman" w:hAnsi="Times New Roman" w:cs="Times New Roman"/>
+          <w:sz w:val="24"/>
+          <w:szCs w:val="24"/>
+          <w:lang w:val="es-MX"/>
+        </w:rPr>
+        <w:t>los</w:t>
+      </w:r>
+      <w:r>
+        <w:rPr>
+          <w:rFonts w:ascii="Times New Roman" w:hAnsi="Times New Roman" w:cs="Times New Roman"/>
+          <w:sz w:val="24"/>
+          <w:szCs w:val="24"/>
+          <w:lang w:val="es-MX"/>
+        </w:rPr>
+        <w:t xml:space="preserve"> archivo</w:t>
+      </w:r>
+      <w:r>
+        <w:rPr>
+          <w:rFonts w:ascii="Times New Roman" w:hAnsi="Times New Roman" w:cs="Times New Roman"/>
+          <w:sz w:val="24"/>
+          <w:szCs w:val="24"/>
+          <w:lang w:val="es-MX"/>
+        </w:rPr>
+        <w:t>s</w:t>
+      </w:r>
+      <w:r>
+        <w:rPr>
+          <w:rFonts w:ascii="Times New Roman" w:hAnsi="Times New Roman" w:cs="Times New Roman"/>
+          <w:sz w:val="24"/>
+          <w:szCs w:val="24"/>
+          <w:lang w:val="es-MX"/>
+        </w:rPr>
+        <w:t xml:space="preserve"> ejecutable</w:t>
+      </w:r>
+      <w:r>
+        <w:rPr>
+          <w:rFonts w:ascii="Times New Roman" w:hAnsi="Times New Roman" w:cs="Times New Roman"/>
+          <w:sz w:val="24"/>
+          <w:szCs w:val="24"/>
+          <w:lang w:val="es-MX"/>
+        </w:rPr>
+        <w:t>s</w:t>
+      </w:r>
+      <w:r>
+        <w:rPr>
+          <w:rFonts w:ascii="Times New Roman" w:hAnsi="Times New Roman" w:cs="Times New Roman"/>
+          <w:sz w:val="24"/>
+          <w:szCs w:val="24"/>
+          <w:lang w:val="es-MX"/>
+        </w:rPr>
+        <w:t xml:space="preserve"> sin </w:t>
+      </w:r>
+      <w:r>
+        <w:rPr>
+          <w:rFonts w:ascii="Times New Roman" w:hAnsi="Times New Roman" w:cs="Times New Roman"/>
+          <w:sz w:val="24"/>
+          <w:szCs w:val="24"/>
+          <w:lang w:val="es-MX"/>
+        </w:rPr>
+        <w:t xml:space="preserve">la </w:t>
+      </w:r>
+      <w:r>
+        <w:rPr>
+          <w:rFonts w:ascii="Times New Roman" w:hAnsi="Times New Roman" w:cs="Times New Roman"/>
+          <w:sz w:val="24"/>
+          <w:szCs w:val="24"/>
+          <w:lang w:val="es-MX"/>
+        </w:rPr>
+        <w:t>necesidad de ver las instrucciones reales</w:t>
+      </w:r>
+      <w:r>
+        <w:rPr>
+          <w:rFonts w:ascii="Times New Roman" w:hAnsi="Times New Roman" w:cs="Times New Roman"/>
+          <w:sz w:val="24"/>
+          <w:szCs w:val="24"/>
+          <w:lang w:val="es-MX"/>
+        </w:rPr>
+        <w:t xml:space="preserve">. </w:t>
+      </w:r>
+    </w:p>
+    <w:p>
+      <w:pPr>
+        <w:ind w:left="720"/>
+        <w:rPr>
+          <w:rFonts w:ascii="Times New Roman" w:hAnsi="Times New Roman" w:cs="Times New Roman"/>
+          <w:sz w:val="24"/>
+          <w:szCs w:val="24"/>
+          <w:lang w:val="es-MX"/>
+        </w:rPr>
+      </w:pPr>
+      <w:r>
+        <w:rPr>
+          <w:rFonts w:ascii="Times New Roman" w:hAnsi="Times New Roman" w:cs="Times New Roman"/>
+          <w:sz w:val="24"/>
+          <w:szCs w:val="24"/>
+          <w:lang w:val="es-MX"/>
+        </w:rPr>
+        <w:t xml:space="preserve">Este análisis puede confirmar si un archivo es malicioso, proporcionar información sobre su funcionalidad, y a veces proporcionan información que le permitirá producir firmas de redes simples. Es sencillo y puede ser rápido, pero es en gran medida ineficaz contra el malware sofisticado, y se puede pasar por alto comportamientos importantes. </w:t>
+      </w:r>
+      <w:r>
+        <w:rPr>
+          <w:rFonts w:ascii="Times New Roman" w:hAnsi="Times New Roman" w:cs="Times New Roman"/>
+          <w:noProof/>
+          <w:sz w:val="24"/>
+          <w:szCs w:val="24"/>
+          <w:lang w:val="es-MX"/>
+        </w:rPr>
+        <w:t>(Zapata, Cubides, &amp; Murcia,</w:t>
+      </w:r>
+      <w:r>
+        <w:rPr>
+          <w:rFonts w:ascii="Times New Roman" w:hAnsi="Times New Roman" w:cs="Times New Roman"/>
+          <w:noProof/>
+          <w:sz w:val="24"/>
+          <w:szCs w:val="24"/>
+          <w:lang w:val="es-MX"/>
+        </w:rPr>
+        <w:t xml:space="preserve"> 2015</w:t>
+      </w:r>
+      <w:r>
+        <w:rPr>
+          <w:rFonts w:ascii="Times New Roman" w:hAnsi="Times New Roman" w:cs="Times New Roman"/>
+          <w:noProof/>
+          <w:sz w:val="24"/>
+          <w:szCs w:val="24"/>
+          <w:lang w:val="es-MX"/>
+        </w:rPr>
+        <w:t>, p.77</w:t>
+      </w:r>
+      <w:r>
+        <w:rPr>
+          <w:rFonts w:ascii="Times New Roman" w:hAnsi="Times New Roman" w:cs="Times New Roman"/>
+          <w:noProof/>
+          <w:sz w:val="24"/>
+          <w:szCs w:val="24"/>
+          <w:lang w:val="es-MX"/>
+        </w:rPr>
+        <w:t>)</w:t>
+      </w:r>
+      <w:r>
+        <w:rPr>
+          <w:rFonts w:ascii="Times New Roman" w:hAnsi="Times New Roman" w:cs="Times New Roman"/>
+          <w:sz w:val="24"/>
+          <w:szCs w:val="24"/>
+          <w:lang w:val="es-MX"/>
+        </w:rPr>
+        <w:t xml:space="preserve"> </w:t>
+      </w:r>
+      <w:r>
+        <w:rPr>
+          <w:rFonts w:ascii="Times New Roman" w:hAnsi="Times New Roman" w:cs="Times New Roman"/>
+          <w:sz w:val="24"/>
+          <w:szCs w:val="24"/>
+          <w:lang w:val="es-MX"/>
+        </w:rPr>
+        <w:t xml:space="preserve">     </w:t>
+      </w:r>
+    </w:p>
+    <w:p>
+      <w:pPr>
+        <w:ind w:firstLine="720"/>
+        <w:rPr>
+          <w:rFonts w:ascii="Times New Roman" w:hAnsi="Times New Roman" w:cs="Times New Roman"/>
+          <w:noProof/>
+          <w:sz w:val="24"/>
+          <w:szCs w:val="24"/>
+          <w:lang w:val="es-MX"/>
+        </w:rPr>
+      </w:pPr>
+      <w:r>
+        <w:rPr>
+          <w:rFonts w:ascii="Times New Roman" w:hAnsi="Times New Roman" w:cs="Times New Roman"/>
+          <w:sz w:val="24"/>
+          <w:szCs w:val="24"/>
+          <w:lang w:val="es-MX"/>
+        </w:rPr>
+        <w:t>Este tipo de análisis se fundamenta en dos enfoques, el primero se basa en realizar un análisis al código ensamblador del malware con el fin de conseguir una mejor comprensión y funcionamiento sin tener que ej</w:t>
+      </w:r>
+      <w:r>
+        <w:rPr>
+          <w:rFonts w:ascii="Times New Roman" w:hAnsi="Times New Roman" w:cs="Times New Roman"/>
+          <w:sz w:val="24"/>
+          <w:szCs w:val="24"/>
+          <w:lang w:val="es-MX"/>
+        </w:rPr>
+        <w:t xml:space="preserve">ecutar el archivo, y el segundo enfoque se </w:t>
+      </w:r>
+      <w:r>
+        <w:rPr>
+          <w:rFonts w:ascii="Times New Roman" w:hAnsi="Times New Roman" w:cs="Times New Roman"/>
+          <w:sz w:val="24"/>
+          <w:szCs w:val="24"/>
+          <w:lang w:val="es-MX"/>
+        </w:rPr>
+        <w:t>orienta</w:t>
+      </w:r>
+      <w:r>
+        <w:rPr>
+          <w:rFonts w:ascii="Times New Roman" w:hAnsi="Times New Roman" w:cs="Times New Roman"/>
+          <w:sz w:val="24"/>
+          <w:szCs w:val="24"/>
+          <w:lang w:val="es-MX"/>
+        </w:rPr>
+        <w:t xml:space="preserve"> hacia el análisis de las características del fichero, de esta manera se consiguen las características del malware para así atacarlo. </w:t>
+      </w:r>
+      <w:r>
+        <w:rPr>
+          <w:rFonts w:ascii="Times New Roman" w:hAnsi="Times New Roman" w:cs="Times New Roman"/>
+          <w:noProof/>
+          <w:sz w:val="24"/>
+          <w:szCs w:val="24"/>
+          <w:lang w:val="es-MX"/>
+        </w:rPr>
+        <w:t>(Rivera Guevara, 2018, p.15)</w:t>
+      </w:r>
+    </w:p>
+    <w:p>
+      <w:pPr>
+        <w:ind w:firstLine="720"/>
+        <w:rPr>
+          <w:rFonts w:ascii="Times New Roman" w:hAnsi="Times New Roman" w:cs="Times New Roman"/>
+          <w:sz w:val="24"/>
+          <w:szCs w:val="24"/>
+          <w:lang w:val="es-MX"/>
+        </w:rPr>
+      </w:pPr>
+      <w:r>
+        <w:rPr>
+          <w:rFonts w:ascii="Times New Roman" w:hAnsi="Times New Roman" w:cs="Times New Roman"/>
+          <w:sz w:val="24"/>
+          <w:szCs w:val="24"/>
+          <w:lang w:val="es-MX"/>
+        </w:rPr>
+        <w:t>Según</w:t>
+      </w:r>
+      <w:r>
+        <w:rPr>
+          <w:rFonts w:ascii="Times New Roman" w:hAnsi="Times New Roman" w:cs="Times New Roman"/>
+          <w:sz w:val="24"/>
+          <w:szCs w:val="24"/>
+          <w:lang w:val="es-MX"/>
+        </w:rPr>
+        <w:t xml:space="preserve"> </w:t>
+      </w:r>
+      <w:sdt>
+        <w:sdtPr>
+          <w:rPr>
+            <w:rFonts w:ascii="Times New Roman" w:hAnsi="Times New Roman" w:cs="Times New Roman"/>
+            <w:sz w:val="24"/>
+            <w:szCs w:val="24"/>
+            <w:lang w:val="es-MX"/>
+          </w:rPr>
+          <w:id w:val="2027202425"/>
+          <w:citation/>
+        </w:sdtPr>
+        <w:sdtContent>
+          <w:r>
+            <w:rPr>
+              <w:rFonts w:ascii="Times New Roman" w:hAnsi="Times New Roman" w:cs="Times New Roman"/>
+              <w:sz w:val="24"/>
+              <w:szCs w:val="24"/>
+              <w:lang w:val="es-MX"/>
+            </w:rPr>
+            <w:fldChar w:fldCharType="begin"/>
+          </w:r>
+          <w:r>
+            <w:rPr>
+              <w:rFonts w:ascii="Times New Roman" w:hAnsi="Times New Roman" w:cs="Times New Roman"/>
+              <w:sz w:val="24"/>
+              <w:szCs w:val="24"/>
+              <w:lang w:val="es-MX"/>
+            </w:rPr>
+            <w:instrText xml:space="preserve"> CITATION Riv18 \l 2058 </w:instrText>
+          </w:r>
+          <w:r>
+            <w:rPr>
+              <w:rFonts w:ascii="Times New Roman" w:hAnsi="Times New Roman" w:cs="Times New Roman"/>
+              <w:sz w:val="24"/>
+              <w:szCs w:val="24"/>
+              <w:lang w:val="es-MX"/>
+            </w:rPr>
+            <w:fldChar w:fldCharType="separate"/>
+          </w:r>
+          <w:r>
+            <w:rPr>
+              <w:rFonts w:ascii="Times New Roman" w:hAnsi="Times New Roman" w:cs="Times New Roman"/>
+              <w:noProof/>
+              <w:sz w:val="24"/>
+              <w:szCs w:val="24"/>
+              <w:lang w:val="es-MX"/>
+            </w:rPr>
+            <w:t>(Rivera Guevara, 2018)</w:t>
+          </w:r>
+          <w:r>
+            <w:rPr>
+              <w:rFonts w:ascii="Times New Roman" w:hAnsi="Times New Roman" w:cs="Times New Roman"/>
+              <w:sz w:val="24"/>
+              <w:szCs w:val="24"/>
+              <w:lang w:val="es-MX"/>
+            </w:rPr>
+            <w:fldChar w:fldCharType="end"/>
+          </w:r>
+        </w:sdtContent>
+      </w:sdt>
+      <w:r>
+        <w:rPr>
+          <w:rFonts w:ascii="Times New Roman" w:hAnsi="Times New Roman" w:cs="Times New Roman"/>
+          <w:sz w:val="24"/>
+          <w:szCs w:val="24"/>
+          <w:lang w:val="es-MX"/>
+        </w:rPr>
+        <w:t xml:space="preserve"> </w:t>
+      </w:r>
+      <w:r>
+        <w:rPr>
+          <w:rFonts w:ascii="Times New Roman" w:hAnsi="Times New Roman" w:cs="Times New Roman"/>
+          <w:sz w:val="24"/>
+          <w:szCs w:val="24"/>
+          <w:lang w:val="es-MX"/>
+        </w:rPr>
+        <w:t xml:space="preserve">esto </w:t>
+      </w:r>
+      <w:r>
+        <w:rPr>
+          <w:rFonts w:ascii="Times New Roman" w:hAnsi="Times New Roman" w:cs="Times New Roman"/>
+          <w:sz w:val="24"/>
+          <w:szCs w:val="24"/>
+          <w:lang w:val="es-MX"/>
+        </w:rPr>
+        <w:t>permite “</w:t>
+      </w:r>
+      <w:r>
+        <w:rPr>
+          <w:rFonts w:ascii="Times New Roman" w:hAnsi="Times New Roman" w:cs="Times New Roman"/>
+          <w:sz w:val="24"/>
+          <w:szCs w:val="24"/>
+          <w:lang w:val="es-MX"/>
+        </w:rPr>
+        <w:t>revelar lo que es capaz de hacer, cómo detenerlo y conocer sus características estáticas, es decir aquellas características que no depen</w:t>
+      </w:r>
+      <w:r>
+        <w:rPr>
+          <w:rFonts w:ascii="Times New Roman" w:hAnsi="Times New Roman" w:cs="Times New Roman"/>
+          <w:sz w:val="24"/>
+          <w:szCs w:val="24"/>
+          <w:lang w:val="es-MX"/>
+        </w:rPr>
+        <w:t>den de la ejecución del fichero”</w:t>
+      </w:r>
+      <w:r>
+        <w:rPr>
+          <w:rFonts w:ascii="Times New Roman" w:hAnsi="Times New Roman" w:cs="Times New Roman"/>
+          <w:sz w:val="24"/>
+          <w:szCs w:val="24"/>
+          <w:lang w:val="es-MX"/>
+        </w:rPr>
+        <w:t xml:space="preserve"> (p.16), mediante el uso de uno de los enfoques se </w:t>
+      </w:r>
+      <w:r>
+        <w:rPr>
+          <w:rFonts w:ascii="Times New Roman" w:hAnsi="Times New Roman" w:cs="Times New Roman"/>
+          <w:sz w:val="24"/>
+          <w:szCs w:val="24"/>
+          <w:lang w:val="es-MX"/>
+        </w:rPr>
+        <w:t xml:space="preserve">revela información importante, </w:t>
+      </w:r>
+      <w:r>
+        <w:rPr>
+          <w:rFonts w:ascii="Times New Roman" w:hAnsi="Times New Roman" w:cs="Times New Roman"/>
+          <w:sz w:val="24"/>
+          <w:szCs w:val="24"/>
+          <w:lang w:val="es-MX"/>
+        </w:rPr>
+        <w:t xml:space="preserve">y de esta manera </w:t>
+      </w:r>
+      <w:r>
+        <w:rPr>
+          <w:rFonts w:ascii="Times New Roman" w:hAnsi="Times New Roman" w:cs="Times New Roman"/>
+          <w:sz w:val="24"/>
+          <w:szCs w:val="24"/>
+          <w:lang w:val="es-MX"/>
+        </w:rPr>
+        <w:t xml:space="preserve">poder </w:t>
+      </w:r>
+      <w:r>
+        <w:rPr>
+          <w:rFonts w:ascii="Times New Roman" w:hAnsi="Times New Roman" w:cs="Times New Roman"/>
+          <w:sz w:val="24"/>
+          <w:szCs w:val="24"/>
+          <w:lang w:val="es-MX"/>
+        </w:rPr>
+        <w:t xml:space="preserve">estudiar la estructura de un archivo </w:t>
+      </w:r>
+      <w:r>
+        <w:rPr>
+          <w:rFonts w:ascii="Times New Roman" w:hAnsi="Times New Roman" w:cs="Times New Roman"/>
+          <w:sz w:val="24"/>
+          <w:szCs w:val="24"/>
+          <w:lang w:val="es-MX"/>
+        </w:rPr>
+        <w:t>sin ejecutarlo</w:t>
+      </w:r>
+      <w:r>
+        <w:rPr>
+          <w:rFonts w:ascii="Times New Roman" w:hAnsi="Times New Roman" w:cs="Times New Roman"/>
+          <w:sz w:val="24"/>
+          <w:szCs w:val="24"/>
+          <w:lang w:val="es-MX"/>
+        </w:rPr>
+        <w:t>,</w:t>
+      </w:r>
+      <w:r>
+        <w:rPr>
+          <w:rFonts w:ascii="Times New Roman" w:hAnsi="Times New Roman" w:cs="Times New Roman"/>
+          <w:sz w:val="24"/>
+          <w:szCs w:val="24"/>
+          <w:lang w:val="es-MX"/>
+        </w:rPr>
+        <w:t xml:space="preserve"> de forma más </w:t>
+      </w:r>
+      <w:r>
+        <w:rPr>
+          <w:rFonts w:ascii="Times New Roman" w:hAnsi="Times New Roman" w:cs="Times New Roman"/>
+          <w:sz w:val="24"/>
+          <w:szCs w:val="24"/>
+          <w:lang w:val="es-MX"/>
+        </w:rPr>
+        <w:t>ráp</w:t>
+      </w:r>
+      <w:r>
+        <w:rPr>
+          <w:rFonts w:ascii="Times New Roman" w:hAnsi="Times New Roman" w:cs="Times New Roman"/>
+          <w:sz w:val="24"/>
+          <w:szCs w:val="24"/>
+          <w:lang w:val="es-MX"/>
+        </w:rPr>
+        <w:t>ida y efectiva</w:t>
+      </w:r>
+      <w:r>
+        <w:rPr>
+          <w:rFonts w:ascii="Times New Roman" w:hAnsi="Times New Roman" w:cs="Times New Roman"/>
+          <w:sz w:val="24"/>
+          <w:szCs w:val="24"/>
+          <w:lang w:val="es-MX"/>
+        </w:rPr>
+        <w:t>, puesto que nos p</w:t>
+      </w:r>
+      <w:r>
+        <w:rPr>
+          <w:rFonts w:ascii="Times New Roman" w:hAnsi="Times New Roman" w:cs="Times New Roman"/>
+          <w:sz w:val="24"/>
+          <w:szCs w:val="24"/>
+          <w:lang w:val="es-MX"/>
+        </w:rPr>
+        <w:t>ermite conocer el funcion</w:t>
+      </w:r>
+      <w:r>
+        <w:rPr>
+          <w:rFonts w:ascii="Times New Roman" w:hAnsi="Times New Roman" w:cs="Times New Roman"/>
+          <w:sz w:val="24"/>
+          <w:szCs w:val="24"/>
+          <w:lang w:val="es-MX"/>
+        </w:rPr>
+        <w:t xml:space="preserve">amiento </w:t>
+      </w:r>
+      <w:r>
+        <w:rPr>
+          <w:rFonts w:ascii="Times New Roman" w:hAnsi="Times New Roman" w:cs="Times New Roman"/>
+          <w:sz w:val="24"/>
+          <w:szCs w:val="24"/>
+          <w:lang w:val="es-MX"/>
+        </w:rPr>
+        <w:t xml:space="preserve">y </w:t>
+      </w:r>
+      <w:r>
+        <w:rPr>
+          <w:rFonts w:ascii="Times New Roman" w:hAnsi="Times New Roman" w:cs="Times New Roman"/>
+          <w:sz w:val="24"/>
+          <w:szCs w:val="24"/>
+          <w:lang w:val="es-MX"/>
+        </w:rPr>
+        <w:t>como se comunica la ma</w:t>
+      </w:r>
+      <w:r>
+        <w:rPr>
+          <w:rFonts w:ascii="Times New Roman" w:hAnsi="Times New Roman" w:cs="Times New Roman"/>
+          <w:sz w:val="24"/>
+          <w:szCs w:val="24"/>
+          <w:lang w:val="es-MX"/>
+        </w:rPr>
+        <w:t xml:space="preserve">quina afectada y el atacante, de esta </w:t>
+      </w:r>
+      <w:r>
+        <w:rPr>
+          <w:rFonts w:ascii="Times New Roman" w:hAnsi="Times New Roman" w:cs="Times New Roman"/>
+          <w:sz w:val="24"/>
+          <w:szCs w:val="24"/>
+          <w:lang w:val="es-MX"/>
+        </w:rPr>
+        <w:t xml:space="preserve">manera </w:t>
+      </w:r>
+      <w:r>
+        <w:rPr>
+          <w:rFonts w:ascii="Times New Roman" w:hAnsi="Times New Roman" w:cs="Times New Roman"/>
+          <w:sz w:val="24"/>
+          <w:szCs w:val="24"/>
+          <w:lang w:val="es-MX"/>
+        </w:rPr>
+        <w:t xml:space="preserve">se logra </w:t>
+      </w:r>
+      <w:r>
+        <w:rPr>
+          <w:rFonts w:ascii="Times New Roman" w:hAnsi="Times New Roman" w:cs="Times New Roman"/>
+          <w:sz w:val="24"/>
+          <w:szCs w:val="24"/>
+          <w:lang w:val="es-MX"/>
+        </w:rPr>
+        <w:t>que no se tenga que ejecutar el archivo.</w:t>
+      </w:r>
+    </w:p>
+    <w:p>
+      <w:pPr>
+        <w:ind w:firstLine="720"/>
+        <w:rPr>
+          <w:rFonts w:ascii="Times New Roman" w:hAnsi="Times New Roman" w:cs="Times New Roman"/>
+          <w:lang w:val="es-MX"/>
+        </w:rPr>
+      </w:pPr>
+      <w:r>
+        <w:rPr>
+          <w:rFonts w:ascii="Times New Roman" w:hAnsi="Times New Roman" w:cs="Times New Roman"/>
+          <w:noProof/>
+          <w:sz w:val="24"/>
+          <w:szCs w:val="24"/>
+          <w:lang w:val="es-MX"/>
+        </w:rPr>
+        <w:t xml:space="preserve">El análisis dinámico </w:t>
+      </w:r>
+      <w:r>
+        <w:rPr>
+          <w:rFonts w:ascii="Times New Roman" w:hAnsi="Times New Roman" w:cs="Times New Roman"/>
+          <w:noProof/>
+          <w:sz w:val="24"/>
+          <w:szCs w:val="24"/>
+          <w:lang w:val="es-MX"/>
+        </w:rPr>
+        <w:t xml:space="preserve">es aquel que permite comprender el comportamiento de una amenaza en un ambiente controlado, se debe ejecutar para saber su comportamiento, para </w:t>
+      </w:r>
+      <w:r>
+        <w:rPr>
+          <w:rFonts w:ascii="Times New Roman" w:hAnsi="Times New Roman" w:cs="Times New Roman"/>
+          <w:noProof/>
+          <w:sz w:val="24"/>
+          <w:szCs w:val="24"/>
+          <w:lang w:val="es-MX"/>
+        </w:rPr>
+        <w:t>ello (Zapata, Cubides, &amp; Murcia, 2015)  dicen que antes de “</w:t>
+      </w:r>
+      <w:r>
+        <w:rPr>
+          <w:rFonts w:ascii="Times New Roman" w:hAnsi="Times New Roman" w:cs="Times New Roman"/>
+          <w:lang w:val="es-MX"/>
+        </w:rPr>
+        <w:t>ejecutar</w:t>
+      </w:r>
+      <w:r>
+        <w:rPr>
+          <w:rFonts w:ascii="Times New Roman" w:hAnsi="Times New Roman" w:cs="Times New Roman"/>
+          <w:lang w:val="es-MX"/>
+        </w:rPr>
+        <w:t xml:space="preserve"> el malware de forma segura, debe configurar un entorno que le permitirá estudiar el malware ejecutándose sin r</w:t>
+      </w:r>
+      <w:r>
+        <w:rPr>
+          <w:rFonts w:ascii="Times New Roman" w:hAnsi="Times New Roman" w:cs="Times New Roman"/>
+          <w:lang w:val="es-MX"/>
+        </w:rPr>
+        <w:t xml:space="preserve">iesgo de </w:t>
+      </w:r>
+      <w:r>
+        <w:rPr>
+          <w:rFonts w:ascii="Times New Roman" w:hAnsi="Times New Roman" w:cs="Times New Roman"/>
+          <w:lang w:val="es-MX"/>
+        </w:rPr>
+        <w:lastRenderedPageBreak/>
+        <w:t>daño a su sistema o red” (p.77), con el fin de observar su actividad y los cambios que produce al momento de ejecutarse y tener control de ello</w:t>
+      </w:r>
+      <w:r>
+        <w:rPr>
+          <w:rFonts w:ascii="Times New Roman" w:hAnsi="Times New Roman" w:cs="Times New Roman"/>
+          <w:lang w:val="es-MX"/>
+        </w:rPr>
+        <w:t>.</w:t>
+      </w:r>
+    </w:p>
+    <w:p>
+      <w:pPr>
+        <w:rPr>
+          <w:rFonts w:ascii="Times New Roman" w:hAnsi="Times New Roman" w:cs="Times New Roman"/>
+          <w:lang w:val="es-MX"/>
+        </w:rPr>
+      </w:pPr>
+      <w:r>
+        <w:rPr>
+          <w:rFonts w:ascii="Times New Roman" w:hAnsi="Times New Roman" w:cs="Times New Roman"/>
+          <w:lang w:val="es-MX"/>
+        </w:rPr>
+        <w:tab/>
+        <w:t xml:space="preserve">Durante el análisis dinámico de un código malicioso </w:t>
+      </w:r>
+      <w:sdt>
+        <w:sdtPr>
+          <w:rPr>
+            <w:rFonts w:ascii="Times New Roman" w:hAnsi="Times New Roman" w:cs="Times New Roman"/>
+            <w:lang w:val="es-MX"/>
+          </w:rPr>
+          <w:id w:val="1100067331"/>
+          <w:citation/>
+        </w:sdtPr>
+        <w:sdtContent>
+          <w:r>
+            <w:rPr>
+              <w:rFonts w:ascii="Times New Roman" w:hAnsi="Times New Roman" w:cs="Times New Roman"/>
+              <w:lang w:val="es-MX"/>
+            </w:rPr>
+            <w:fldChar w:fldCharType="begin"/>
+          </w:r>
+          <w:r>
+            <w:rPr>
+              <w:rFonts w:ascii="Times New Roman" w:hAnsi="Times New Roman" w:cs="Times New Roman"/>
+              <w:lang w:val="es-MX"/>
+            </w:rPr>
+            <w:instrText xml:space="preserve"> CITATION Jum17 \l 2058 </w:instrText>
+          </w:r>
+          <w:r>
+            <w:rPr>
+              <w:rFonts w:ascii="Times New Roman" w:hAnsi="Times New Roman" w:cs="Times New Roman"/>
+              <w:lang w:val="es-MX"/>
+            </w:rPr>
+            <w:fldChar w:fldCharType="separate"/>
+          </w:r>
+          <w:r>
+            <w:rPr>
+              <w:rFonts w:ascii="Times New Roman" w:hAnsi="Times New Roman" w:cs="Times New Roman"/>
+              <w:noProof/>
+              <w:lang w:val="es-MX"/>
+            </w:rPr>
+            <w:t>(Jumbo Tene, 2017)</w:t>
+          </w:r>
+          <w:r>
+            <w:rPr>
+              <w:rFonts w:ascii="Times New Roman" w:hAnsi="Times New Roman" w:cs="Times New Roman"/>
+              <w:lang w:val="es-MX"/>
+            </w:rPr>
+            <w:fldChar w:fldCharType="end"/>
+          </w:r>
+        </w:sdtContent>
+      </w:sdt>
+      <w:r>
+        <w:rPr>
+          <w:rFonts w:ascii="Times New Roman" w:hAnsi="Times New Roman" w:cs="Times New Roman"/>
+          <w:lang w:val="es-MX"/>
+        </w:rPr>
+        <w:t xml:space="preserve"> estipula las siguientes tareas: </w:t>
+      </w:r>
+    </w:p>
+    <w:p>
+      <w:pPr>
+        <w:pStyle w:val="Prrafodelista"/>
+        <w:numPr>
+          <w:ilvl w:val="0"/>
+          <w:numId w:val="2"/>
+        </w:numPr>
+        <w:rPr>
+          <w:rFonts w:ascii="Times New Roman" w:hAnsi="Times New Roman" w:cs="Times New Roman"/>
+          <w:sz w:val="24"/>
+          <w:szCs w:val="24"/>
+          <w:lang w:val="es-MX"/>
+        </w:rPr>
+      </w:pPr>
+      <w:r>
+        <w:rPr>
+          <w:rFonts w:ascii="Times New Roman" w:hAnsi="Times New Roman" w:cs="Times New Roman"/>
+          <w:sz w:val="24"/>
+          <w:szCs w:val="24"/>
+          <w:lang w:val="es-MX"/>
+        </w:rPr>
+        <w:t>Análisis de los procesos en tiempo real.</w:t>
+      </w:r>
+    </w:p>
+    <w:p>
+      <w:pPr>
+        <w:pStyle w:val="Prrafodelista"/>
+        <w:numPr>
+          <w:ilvl w:val="0"/>
+          <w:numId w:val="2"/>
+        </w:numPr>
+        <w:rPr>
+          <w:rFonts w:ascii="Times New Roman" w:hAnsi="Times New Roman" w:cs="Times New Roman"/>
+          <w:sz w:val="24"/>
+          <w:szCs w:val="24"/>
+          <w:lang w:val="es-MX"/>
+        </w:rPr>
+      </w:pPr>
+      <w:r>
+        <w:rPr>
+          <w:rFonts w:ascii="Times New Roman" w:hAnsi="Times New Roman" w:cs="Times New Roman"/>
+          <w:sz w:val="24"/>
+          <w:szCs w:val="24"/>
+          <w:lang w:val="es-MX"/>
+        </w:rPr>
+        <w:t>Monitorización del registro.</w:t>
+      </w:r>
+    </w:p>
+    <w:p>
+      <w:pPr>
+        <w:pStyle w:val="Prrafodelista"/>
+        <w:numPr>
+          <w:ilvl w:val="0"/>
+          <w:numId w:val="2"/>
+        </w:numPr>
+        <w:rPr>
+          <w:rFonts w:ascii="Times New Roman" w:hAnsi="Times New Roman" w:cs="Times New Roman"/>
+          <w:sz w:val="24"/>
+          <w:szCs w:val="24"/>
+          <w:lang w:val="es-MX"/>
+        </w:rPr>
+      </w:pPr>
+      <w:r>
+        <w:rPr>
+          <w:rFonts w:ascii="Times New Roman" w:hAnsi="Times New Roman" w:cs="Times New Roman"/>
+          <w:sz w:val="24"/>
+          <w:szCs w:val="24"/>
+          <w:lang w:val="es-MX"/>
+        </w:rPr>
+        <w:t>Monitorización de la creación, eliminación o modificación de archivos.</w:t>
+      </w:r>
+    </w:p>
+    <w:p>
+      <w:pPr>
+        <w:pStyle w:val="Prrafodelista"/>
+        <w:numPr>
+          <w:ilvl w:val="0"/>
+          <w:numId w:val="2"/>
+        </w:numPr>
+        <w:rPr>
+          <w:rFonts w:ascii="Times New Roman" w:hAnsi="Times New Roman" w:cs="Times New Roman"/>
+          <w:sz w:val="24"/>
+          <w:szCs w:val="24"/>
+          <w:lang w:val="es-MX"/>
+        </w:rPr>
+      </w:pPr>
+      <w:r>
+        <w:rPr>
+          <w:rFonts w:ascii="Times New Roman" w:hAnsi="Times New Roman" w:cs="Times New Roman"/>
+          <w:sz w:val="24"/>
+          <w:szCs w:val="24"/>
+          <w:lang w:val="es-MX"/>
+        </w:rPr>
+        <w:t>Monitorización del tráfico de red.</w:t>
+      </w:r>
+    </w:p>
+    <w:p>
+      <w:pPr>
+        <w:ind w:firstLine="720"/>
+        <w:rPr>
+          <w:rFonts w:ascii="Times New Roman" w:hAnsi="Times New Roman" w:cs="Times New Roman"/>
+          <w:sz w:val="24"/>
+          <w:szCs w:val="24"/>
+          <w:lang w:val="es-MX"/>
+        </w:rPr>
+      </w:pPr>
+      <w:r>
+        <w:rPr>
+          <w:rFonts w:ascii="Times New Roman" w:hAnsi="Times New Roman" w:cs="Times New Roman"/>
+          <w:sz w:val="24"/>
+          <w:szCs w:val="24"/>
+          <w:lang w:val="es-MX"/>
+        </w:rPr>
+        <w:t xml:space="preserve">Software malicioso conocido con la abreviatura de Malware según </w:t>
+      </w:r>
+      <w:sdt>
+        <w:sdtPr>
+          <w:rPr>
+            <w:rFonts w:ascii="Times New Roman" w:hAnsi="Times New Roman" w:cs="Times New Roman"/>
+            <w:sz w:val="24"/>
+            <w:szCs w:val="24"/>
+            <w:lang w:val="es-MX"/>
+          </w:rPr>
+          <w:id w:val="873651280"/>
+          <w:citation/>
+        </w:sdtPr>
+        <w:sdtContent>
+          <w:r>
+            <w:rPr>
+              <w:rFonts w:ascii="Times New Roman" w:hAnsi="Times New Roman" w:cs="Times New Roman"/>
+              <w:sz w:val="24"/>
+              <w:szCs w:val="24"/>
+              <w:lang w:val="es-MX"/>
+            </w:rPr>
+            <w:fldChar w:fldCharType="begin"/>
+          </w:r>
+          <w:r>
+            <w:rPr>
+              <w:rFonts w:ascii="Times New Roman" w:hAnsi="Times New Roman" w:cs="Times New Roman"/>
+              <w:sz w:val="24"/>
+              <w:szCs w:val="24"/>
+              <w:lang w:val="es-MX"/>
+            </w:rPr>
+            <w:instrText xml:space="preserve"> CITATION Riv18 \l 2058 </w:instrText>
+          </w:r>
+          <w:r>
+            <w:rPr>
+              <w:rFonts w:ascii="Times New Roman" w:hAnsi="Times New Roman" w:cs="Times New Roman"/>
+              <w:sz w:val="24"/>
+              <w:szCs w:val="24"/>
+              <w:lang w:val="es-MX"/>
+            </w:rPr>
+            <w:fldChar w:fldCharType="separate"/>
+          </w:r>
+          <w:r>
+            <w:rPr>
+              <w:rFonts w:ascii="Times New Roman" w:hAnsi="Times New Roman" w:cs="Times New Roman"/>
+              <w:noProof/>
+              <w:sz w:val="24"/>
+              <w:szCs w:val="24"/>
+              <w:lang w:val="es-MX"/>
+            </w:rPr>
+            <w:t>(Rivera Guevara, 2018)</w:t>
+          </w:r>
+          <w:r>
+            <w:rPr>
+              <w:rFonts w:ascii="Times New Roman" w:hAnsi="Times New Roman" w:cs="Times New Roman"/>
+              <w:sz w:val="24"/>
+              <w:szCs w:val="24"/>
+              <w:lang w:val="es-MX"/>
+            </w:rPr>
+            <w:fldChar w:fldCharType="end"/>
+          </w:r>
+        </w:sdtContent>
+      </w:sdt>
+      <w:r>
+        <w:rPr>
+          <w:rFonts w:ascii="Times New Roman" w:hAnsi="Times New Roman" w:cs="Times New Roman"/>
+          <w:sz w:val="24"/>
+          <w:szCs w:val="24"/>
+          <w:lang w:val="es-MX"/>
+        </w:rPr>
+        <w:t xml:space="preserve"> hace referencia a “</w:t>
+      </w:r>
+      <w:r>
+        <w:rPr>
+          <w:rFonts w:ascii="Times New Roman" w:hAnsi="Times New Roman" w:cs="Times New Roman"/>
+          <w:sz w:val="24"/>
+          <w:szCs w:val="24"/>
+          <w:lang w:val="es-MX"/>
+        </w:rPr>
+        <w:t>programas de software diseñados para dañar o realizar otras acciones no deseadas en un sistema informático</w:t>
+      </w:r>
+      <w:r>
+        <w:rPr>
+          <w:rFonts w:ascii="Times New Roman" w:hAnsi="Times New Roman" w:cs="Times New Roman"/>
+          <w:sz w:val="24"/>
+          <w:szCs w:val="24"/>
+          <w:lang w:val="es-MX"/>
+        </w:rPr>
+        <w:t xml:space="preserve">”(p.8) </w:t>
+      </w:r>
+      <w:r>
+        <w:rPr>
+          <w:rFonts w:ascii="Times New Roman" w:hAnsi="Times New Roman" w:cs="Times New Roman"/>
+          <w:sz w:val="24"/>
+          <w:szCs w:val="24"/>
+          <w:lang w:val="es-MX"/>
+        </w:rPr>
+        <w:t xml:space="preserve">es conocido por tener gran variedad de software hostiles, molestos e intrusivos en </w:t>
+      </w:r>
+      <w:r>
+        <w:rPr>
+          <w:rFonts w:ascii="Times New Roman" w:hAnsi="Times New Roman" w:cs="Times New Roman"/>
+          <w:sz w:val="24"/>
+          <w:szCs w:val="24"/>
+          <w:lang w:val="es-MX"/>
+        </w:rPr>
+        <w:t>el código</w:t>
+      </w:r>
+      <w:r>
+        <w:rPr>
+          <w:rFonts w:ascii="Times New Roman" w:hAnsi="Times New Roman" w:cs="Times New Roman"/>
+          <w:sz w:val="24"/>
+          <w:szCs w:val="24"/>
+          <w:lang w:val="es-MX"/>
+        </w:rPr>
+        <w:t xml:space="preserve"> de programas. </w:t>
+      </w:r>
+    </w:p>
+    <w:p>
+      <w:pPr>
+        <w:ind w:firstLine="720"/>
+        <w:rPr>
+          <w:rFonts w:ascii="Times New Roman" w:hAnsi="Times New Roman" w:cs="Times New Roman"/>
+          <w:noProof/>
+          <w:sz w:val="24"/>
+          <w:szCs w:val="24"/>
+          <w:lang w:val="es-MX"/>
+        </w:rPr>
+      </w:pPr>
+      <w:r>
+        <w:rPr>
+          <w:rFonts w:ascii="Times New Roman" w:hAnsi="Times New Roman" w:cs="Times New Roman"/>
+          <w:sz w:val="24"/>
+          <w:szCs w:val="24"/>
+          <w:lang w:val="es-MX"/>
+        </w:rPr>
+        <w:t>L</w:t>
+      </w:r>
+      <w:r>
+        <w:rPr>
+          <w:rFonts w:ascii="Times New Roman" w:hAnsi="Times New Roman" w:cs="Times New Roman"/>
+          <w:sz w:val="24"/>
+          <w:szCs w:val="24"/>
+          <w:lang w:val="es-MX"/>
+        </w:rPr>
+        <w:t>a definición</w:t>
+      </w:r>
+      <w:r>
+        <w:rPr>
+          <w:rFonts w:ascii="Times New Roman" w:hAnsi="Times New Roman" w:cs="Times New Roman"/>
+          <w:sz w:val="24"/>
+          <w:szCs w:val="24"/>
+          <w:lang w:val="es-MX"/>
+        </w:rPr>
+        <w:t xml:space="preserve"> de malware</w:t>
+      </w:r>
+      <w:r>
+        <w:rPr>
+          <w:rFonts w:ascii="Times New Roman" w:hAnsi="Times New Roman" w:cs="Times New Roman"/>
+          <w:sz w:val="24"/>
+          <w:szCs w:val="24"/>
+          <w:lang w:val="es-MX"/>
+        </w:rPr>
+        <w:t xml:space="preserve"> ha variado</w:t>
+      </w:r>
+      <w:r>
+        <w:rPr>
+          <w:rFonts w:ascii="Times New Roman" w:hAnsi="Times New Roman" w:cs="Times New Roman"/>
+          <w:sz w:val="24"/>
+          <w:szCs w:val="24"/>
+          <w:lang w:val="es-MX"/>
+        </w:rPr>
+        <w:t>,</w:t>
+      </w:r>
+      <w:r>
+        <w:rPr>
+          <w:rFonts w:ascii="Times New Roman" w:hAnsi="Times New Roman" w:cs="Times New Roman"/>
+          <w:sz w:val="24"/>
+          <w:szCs w:val="24"/>
+          <w:lang w:val="es-MX"/>
+        </w:rPr>
+        <w:t xml:space="preserve"> actualmente se tiene como un software diseñado para infiltrarse o dañar un sistema informá</w:t>
+      </w:r>
+      <w:r>
+        <w:rPr>
+          <w:rFonts w:ascii="Times New Roman" w:hAnsi="Times New Roman" w:cs="Times New Roman"/>
+          <w:sz w:val="24"/>
+          <w:szCs w:val="24"/>
+          <w:lang w:val="es-MX"/>
+        </w:rPr>
+        <w:t>tico sin el permiso informado a</w:t>
+      </w:r>
+      <w:r>
+        <w:rPr>
+          <w:rFonts w:ascii="Times New Roman" w:hAnsi="Times New Roman" w:cs="Times New Roman"/>
+          <w:sz w:val="24"/>
+          <w:szCs w:val="24"/>
+          <w:lang w:val="es-MX"/>
+        </w:rPr>
+        <w:t xml:space="preserve">l dueño del ordenador. </w:t>
+      </w:r>
+      <w:r>
+        <w:rPr>
+          <w:lang w:val="es-MX"/>
+        </w:rPr>
+        <w:t>Su evolución ha sido</w:t>
+      </w:r>
+      <w:r>
+        <w:rPr>
+          <w:lang w:val="es-MX"/>
+        </w:rPr>
+        <w:t xml:space="preserve"> rápida y </w:t>
+      </w:r>
+      <w:r>
+        <w:rPr>
+          <w:lang w:val="es-MX"/>
+        </w:rPr>
+        <w:t>sus característ</w:t>
+      </w:r>
+      <w:r>
+        <w:rPr>
+          <w:lang w:val="es-MX"/>
+        </w:rPr>
+        <w:t xml:space="preserve">icas compartidas son de </w:t>
+      </w:r>
+      <w:r>
+        <w:rPr>
+          <w:lang w:val="es-MX"/>
+        </w:rPr>
+        <w:t>varios</w:t>
+      </w:r>
+      <w:r>
+        <w:rPr>
+          <w:lang w:val="es-MX"/>
+        </w:rPr>
+        <w:t xml:space="preserve"> tipos, para lo cual l</w:t>
+      </w:r>
+      <w:r>
+        <w:rPr>
+          <w:lang w:val="es-MX"/>
+        </w:rPr>
+        <w:t xml:space="preserve">a clasificación del mismo no ha sido algo fácil, sus principales tipos son: virus y gusanos, troyanos, </w:t>
+      </w:r>
+      <w:proofErr w:type="spellStart"/>
+      <w:r>
+        <w:rPr>
+          <w:lang w:val="es-MX"/>
+        </w:rPr>
+        <w:t>rootkit</w:t>
+      </w:r>
+      <w:proofErr w:type="spellEnd"/>
+      <w:r>
+        <w:rPr>
+          <w:lang w:val="es-MX"/>
+        </w:rPr>
+        <w:t xml:space="preserve">, </w:t>
+      </w:r>
+      <w:proofErr w:type="spellStart"/>
+      <w:r>
+        <w:rPr>
+          <w:lang w:val="es-MX"/>
+        </w:rPr>
+        <w:t>rootkit</w:t>
+      </w:r>
+      <w:proofErr w:type="spellEnd"/>
+      <w:r>
+        <w:rPr>
+          <w:lang w:val="es-MX"/>
+        </w:rPr>
+        <w:t xml:space="preserve"> modo usuario, </w:t>
+      </w:r>
+      <w:proofErr w:type="spellStart"/>
+      <w:r>
+        <w:rPr>
+          <w:lang w:val="es-MX"/>
+        </w:rPr>
+        <w:t>rootkit</w:t>
+      </w:r>
+      <w:proofErr w:type="spellEnd"/>
+      <w:r>
+        <w:rPr>
+          <w:lang w:val="es-MX"/>
+        </w:rPr>
+        <w:t xml:space="preserve"> modo </w:t>
+      </w:r>
+      <w:proofErr w:type="spellStart"/>
+      <w:r>
+        <w:rPr>
+          <w:lang w:val="es-MX"/>
+        </w:rPr>
+        <w:t>kernel</w:t>
+      </w:r>
+      <w:proofErr w:type="spellEnd"/>
+      <w:r>
+        <w:rPr>
+          <w:lang w:val="es-MX"/>
+        </w:rPr>
+        <w:t xml:space="preserve">, </w:t>
+      </w:r>
+      <w:proofErr w:type="spellStart"/>
+      <w:r>
+        <w:rPr>
+          <w:lang w:val="es-MX"/>
+        </w:rPr>
+        <w:t>backdoors</w:t>
+      </w:r>
+      <w:proofErr w:type="spellEnd"/>
+      <w:r>
+        <w:rPr>
+          <w:lang w:val="es-MX"/>
+        </w:rPr>
+        <w:t xml:space="preserve">, spyware and </w:t>
+      </w:r>
+      <w:proofErr w:type="spellStart"/>
+      <w:r>
+        <w:rPr>
+          <w:lang w:val="es-MX"/>
+        </w:rPr>
+        <w:t>adware</w:t>
+      </w:r>
+      <w:proofErr w:type="spellEnd"/>
+      <w:r>
+        <w:rPr>
+          <w:lang w:val="es-MX"/>
+        </w:rPr>
+        <w:t xml:space="preserve">, </w:t>
+      </w:r>
+      <w:proofErr w:type="spellStart"/>
+      <w:r>
+        <w:rPr>
+          <w:lang w:val="es-MX"/>
+        </w:rPr>
+        <w:t>bot</w:t>
+      </w:r>
+      <w:proofErr w:type="spellEnd"/>
+      <w:r>
+        <w:rPr>
+          <w:lang w:val="es-MX"/>
+        </w:rPr>
+        <w:t xml:space="preserve">, </w:t>
+      </w:r>
+      <w:proofErr w:type="spellStart"/>
+      <w:r>
+        <w:rPr>
+          <w:lang w:val="es-MX"/>
+        </w:rPr>
+        <w:t>ransonware</w:t>
+      </w:r>
+      <w:proofErr w:type="spellEnd"/>
+      <w:r>
+        <w:rPr>
+          <w:lang w:val="es-MX"/>
+        </w:rPr>
+        <w:t>,</w:t>
+      </w:r>
+      <w:r>
+        <w:rPr>
+          <w:rFonts w:ascii="Times New Roman" w:hAnsi="Times New Roman" w:cs="Times New Roman"/>
+          <w:sz w:val="24"/>
+          <w:szCs w:val="24"/>
+          <w:lang w:val="es-MX"/>
+        </w:rPr>
+        <w:t xml:space="preserve"> </w:t>
+      </w:r>
+      <w:proofErr w:type="spellStart"/>
+      <w:r>
+        <w:rPr>
+          <w:rFonts w:ascii="Times New Roman" w:hAnsi="Times New Roman" w:cs="Times New Roman"/>
+          <w:sz w:val="24"/>
+          <w:szCs w:val="24"/>
+          <w:lang w:val="es-MX"/>
+        </w:rPr>
+        <w:t>rogueware</w:t>
+      </w:r>
+      <w:proofErr w:type="spellEnd"/>
+      <w:r>
+        <w:rPr>
+          <w:rFonts w:ascii="Times New Roman" w:hAnsi="Times New Roman" w:cs="Times New Roman"/>
+          <w:sz w:val="24"/>
+          <w:szCs w:val="24"/>
+          <w:lang w:val="es-MX"/>
+        </w:rPr>
+        <w:t xml:space="preserve"> o </w:t>
+      </w:r>
+      <w:proofErr w:type="spellStart"/>
+      <w:r>
+        <w:rPr>
+          <w:rFonts w:ascii="Times New Roman" w:hAnsi="Times New Roman" w:cs="Times New Roman"/>
+          <w:sz w:val="24"/>
+          <w:szCs w:val="24"/>
+          <w:lang w:val="es-MX"/>
+        </w:rPr>
+        <w:t>scareware</w:t>
+      </w:r>
+      <w:proofErr w:type="spellEnd"/>
+      <w:r>
+        <w:rPr>
+          <w:rFonts w:ascii="Times New Roman" w:hAnsi="Times New Roman" w:cs="Times New Roman"/>
+          <w:sz w:val="24"/>
+          <w:szCs w:val="24"/>
+          <w:lang w:val="es-MX"/>
+        </w:rPr>
+        <w:t xml:space="preserve">, </w:t>
+      </w:r>
+      <w:proofErr w:type="spellStart"/>
+      <w:r>
+        <w:rPr>
+          <w:rFonts w:ascii="Times New Roman" w:hAnsi="Times New Roman" w:cs="Times New Roman"/>
+          <w:sz w:val="24"/>
+          <w:szCs w:val="24"/>
+          <w:lang w:val="es-MX"/>
+        </w:rPr>
+        <w:t>advanced</w:t>
+      </w:r>
+      <w:proofErr w:type="spellEnd"/>
+      <w:r>
+        <w:rPr>
+          <w:rFonts w:ascii="Times New Roman" w:hAnsi="Times New Roman" w:cs="Times New Roman"/>
+          <w:sz w:val="24"/>
+          <w:szCs w:val="24"/>
+          <w:lang w:val="es-MX"/>
+        </w:rPr>
+        <w:t xml:space="preserve"> </w:t>
+      </w:r>
+      <w:proofErr w:type="spellStart"/>
+      <w:r>
+        <w:rPr>
+          <w:rFonts w:ascii="Times New Roman" w:hAnsi="Times New Roman" w:cs="Times New Roman"/>
+          <w:sz w:val="24"/>
+          <w:szCs w:val="24"/>
+          <w:lang w:val="es-MX"/>
+        </w:rPr>
+        <w:t>persistent</w:t>
+      </w:r>
+      <w:proofErr w:type="spellEnd"/>
+      <w:r>
+        <w:rPr>
+          <w:rFonts w:ascii="Times New Roman" w:hAnsi="Times New Roman" w:cs="Times New Roman"/>
+          <w:sz w:val="24"/>
+          <w:szCs w:val="24"/>
+          <w:lang w:val="es-MX"/>
+        </w:rPr>
+        <w:t xml:space="preserve"> </w:t>
+      </w:r>
+      <w:proofErr w:type="spellStart"/>
+      <w:r>
+        <w:rPr>
+          <w:rFonts w:ascii="Times New Roman" w:hAnsi="Times New Roman" w:cs="Times New Roman"/>
+          <w:sz w:val="24"/>
+          <w:szCs w:val="24"/>
+          <w:lang w:val="es-MX"/>
+        </w:rPr>
+        <w:t>threat</w:t>
+      </w:r>
+      <w:proofErr w:type="spellEnd"/>
+      <w:r>
+        <w:rPr>
+          <w:rFonts w:ascii="Times New Roman" w:hAnsi="Times New Roman" w:cs="Times New Roman"/>
+          <w:sz w:val="24"/>
+          <w:szCs w:val="24"/>
+          <w:lang w:val="es-MX"/>
+        </w:rPr>
+        <w:t xml:space="preserve">. </w:t>
+      </w:r>
+      <w:r>
+        <w:rPr>
+          <w:rFonts w:ascii="Times New Roman" w:hAnsi="Times New Roman" w:cs="Times New Roman"/>
+          <w:noProof/>
+          <w:sz w:val="24"/>
+          <w:szCs w:val="24"/>
+          <w:lang w:val="es-MX"/>
+        </w:rPr>
+        <w:t>(Rivera Guevara, 2018</w:t>
+      </w:r>
+      <w:r>
+        <w:rPr>
+          <w:rFonts w:ascii="Times New Roman" w:hAnsi="Times New Roman" w:cs="Times New Roman"/>
+          <w:noProof/>
+          <w:sz w:val="24"/>
+          <w:szCs w:val="24"/>
+          <w:lang w:val="es-MX"/>
+        </w:rPr>
+        <w:t>, p.8</w:t>
+      </w:r>
+      <w:r>
+        <w:rPr>
+          <w:rFonts w:ascii="Times New Roman" w:hAnsi="Times New Roman" w:cs="Times New Roman"/>
+          <w:noProof/>
+          <w:sz w:val="24"/>
+          <w:szCs w:val="24"/>
+          <w:lang w:val="es-MX"/>
+        </w:rPr>
+        <w:t>)</w:t>
+      </w:r>
+    </w:p>
+    <w:p>
+      <w:pPr>
+        <w:ind w:firstLine="720"/>
+        <w:rPr>
+          <w:rFonts w:ascii="Times New Roman" w:hAnsi="Times New Roman" w:cs="Times New Roman"/>
+          <w:sz w:val="24"/>
+          <w:szCs w:val="24"/>
+          <w:lang w:val="es-MX"/>
+        </w:rPr>
+      </w:pPr>
+      <w:r>
+        <w:rPr>
+          <w:rFonts w:ascii="Times New Roman" w:hAnsi="Times New Roman" w:cs="Times New Roman"/>
+          <w:noProof/>
+          <w:sz w:val="24"/>
+          <w:szCs w:val="24"/>
+          <w:lang w:val="es-MX"/>
+        </w:rPr>
+        <w:t xml:space="preserve">Los métodos </w:t>
+      </w:r>
+      <w:r>
+        <w:rPr>
+          <w:rFonts w:ascii="Times New Roman" w:hAnsi="Times New Roman" w:cs="Times New Roman"/>
+          <w:noProof/>
+          <w:sz w:val="24"/>
+          <w:szCs w:val="24"/>
+          <w:lang w:val="es-MX"/>
+        </w:rPr>
+        <w:t>ZAPATA P5</w:t>
+      </w:r>
       <w:bookmarkStart w:id="0" w:name="_GoBack"/>
       <w:bookmarkEnd w:id="0"/>
     </w:p>
     <w:p>
       <w:pPr>
         <w:rPr>
-          <w:rFonts w:ascii="Times New Roman" w:hAnsi="Times New Roman" w:cs="Times New Roman"/>
-          <w:sz w:val="24"/>
-          <w:szCs w:val="24"/>
           <w:lang w:val="es-MX"/>
         </w:rPr>
       </w:pPr>
     </w:p>
     <w:p>
       <w:pPr>
-        <w:rPr>
-          <w:rFonts w:ascii="Times New Roman" w:hAnsi="Times New Roman" w:cs="Times New Roman"/>
-          <w:sz w:val="24"/>
-          <w:szCs w:val="24"/>
-          <w:lang w:val="es-MX"/>
-        </w:rPr>
-      </w:pPr>
-    </w:p>
-    <w:p>
-      <w:pPr>
-        <w:rPr>
-          <w:rFonts w:ascii="Times New Roman" w:hAnsi="Times New Roman" w:cs="Times New Roman"/>
-          <w:sz w:val="24"/>
-          <w:szCs w:val="24"/>
-          <w:lang w:val="es-MX"/>
-        </w:rPr>
-      </w:pPr>
-    </w:p>
-    <w:p>
-      <w:pPr>
-        <w:rPr>
-          <w:rFonts w:ascii="Times New Roman" w:hAnsi="Times New Roman" w:cs="Times New Roman"/>
-          <w:b/>
-          <w:sz w:val="24"/>
-          <w:szCs w:val="24"/>
-          <w:lang w:val="es-MX"/>
-        </w:rPr>
-      </w:pPr>
-      <w:r>
-        <w:rPr>
-          <w:rFonts w:ascii="Times New Roman" w:hAnsi="Times New Roman" w:cs="Times New Roman"/>
-          <w:b/>
-          <w:sz w:val="24"/>
-          <w:szCs w:val="24"/>
-          <w:lang w:val="es-MX"/>
-        </w:rPr>
-        <w:lastRenderedPageBreak/>
-        <w:t>Marco contextual:</w:t>
-      </w:r>
-    </w:p>
-    <w:p>
-      <w:pPr>
         <w:spacing w:line="480" w:lineRule="auto"/>
-        <w:ind w:firstLine="720"/>
-        <w:rPr>
-          <w:rFonts w:ascii="Times New Roman" w:hAnsi="Times New Roman" w:cs="Times New Roman"/>
-          <w:sz w:val="24"/>
-          <w:szCs w:val="24"/>
-          <w:lang w:val="es-MX"/>
-        </w:rPr>
-      </w:pPr>
-      <w:r>
-        <w:rPr>
-          <w:rFonts w:ascii="Times New Roman" w:hAnsi="Times New Roman" w:cs="Times New Roman"/>
-          <w:sz w:val="24"/>
-          <w:szCs w:val="24"/>
-          <w:lang w:val="es-MX"/>
-        </w:rPr>
-        <w:t>El contexto en el que se desarrollará este proyecto será en la zona del Catatumbo y el nororiente colombiano, en donde se encuentra ubicada la Universidad Francisco de Paula Santander seccional Ocaña, el cual cuenta dentro de sus facultades académicas con el plan educativo de ingeniera de sistemas modalidad presencial,</w:t>
-      </w:r>
-      <w:r>
-        <w:rPr>
-          <w:rFonts w:ascii="Times New Roman" w:hAnsi="Times New Roman" w:cs="Times New Roman"/>
-          <w:sz w:val="24"/>
-          <w:szCs w:val="24"/>
-          <w:lang w:val="es-MX"/>
-        </w:rPr>
-        <w:t xml:space="preserve"> </w:t>
-      </w:r>
-      <w:r>
-        <w:rPr>
-          <w:rFonts w:ascii="Times New Roman" w:hAnsi="Times New Roman" w:cs="Times New Roman"/>
-          <w:sz w:val="24"/>
-          <w:szCs w:val="24"/>
-          <w:lang w:val="es-MX"/>
-        </w:rPr>
-        <w:t>donde</w:t>
-      </w:r>
-      <w:r>
-        <w:rPr>
-          <w:rFonts w:ascii="Times New Roman" w:hAnsi="Times New Roman" w:cs="Times New Roman"/>
-          <w:sz w:val="24"/>
-          <w:szCs w:val="24"/>
-          <w:lang w:val="es-MX"/>
-        </w:rPr>
-        <w:t xml:space="preserve"> se enfoca</w:t>
-      </w:r>
-      <w:r>
-        <w:rPr>
-          <w:rFonts w:ascii="Times New Roman" w:hAnsi="Times New Roman" w:cs="Times New Roman"/>
-          <w:sz w:val="24"/>
-          <w:szCs w:val="24"/>
-          <w:lang w:val="es-MX"/>
-        </w:rPr>
-        <w:t>n</w:t>
-      </w:r>
-      <w:r>
-        <w:rPr>
-          <w:rFonts w:ascii="Times New Roman" w:hAnsi="Times New Roman" w:cs="Times New Roman"/>
-          <w:sz w:val="24"/>
-          <w:szCs w:val="24"/>
-          <w:lang w:val="es-MX"/>
-        </w:rPr>
-        <w:t xml:space="preserve"> en formar profesionales analíticos </w:t>
-      </w:r>
-      <w:r>
-        <w:rPr>
-          <w:rFonts w:ascii="Times New Roman" w:hAnsi="Times New Roman" w:cs="Times New Roman"/>
-          <w:sz w:val="24"/>
-          <w:szCs w:val="24"/>
-          <w:lang w:val="es-MX"/>
-        </w:rPr>
-        <w:t>en el área de las tecnologías basados en principios éticos e innovadores.</w:t>
-      </w:r>
-    </w:p>
-    <w:p>
-      <w:pPr>
-        <w:spacing w:line="480" w:lineRule="auto"/>
-        <w:ind w:firstLine="720"/>
-        <w:rPr>
-          <w:rFonts w:ascii="Times New Roman" w:hAnsi="Times New Roman" w:cs="Times New Roman"/>
-          <w:sz w:val="24"/>
-          <w:szCs w:val="24"/>
-          <w:lang w:val="es-MX"/>
-        </w:rPr>
-      </w:pPr>
-      <w:r>
-        <w:rPr>
-          <w:rFonts w:ascii="Times New Roman" w:hAnsi="Times New Roman" w:cs="Times New Roman"/>
-          <w:sz w:val="24"/>
-          <w:szCs w:val="24"/>
-          <w:lang w:val="es-MX"/>
-        </w:rPr>
-        <w:t>El análisis de malware es una herramienta que brinda seguridad principalmente a los archivos o documentos que</w:t>
-      </w:r>
-      <w:r>
-        <w:rPr>
-          <w:rFonts w:ascii="Times New Roman" w:hAnsi="Times New Roman" w:cs="Times New Roman"/>
-          <w:sz w:val="24"/>
-          <w:szCs w:val="24"/>
-          <w:lang w:val="es-MX"/>
-        </w:rPr>
-        <w:t xml:space="preserve"> se descarguen y almacenen en sus memorias, equipos de cómputo tanto personales como los de las salas con los que cuentan las instalaciones de la universidad en el programa de </w:t>
-      </w:r>
-      <w:r>
-        <w:rPr>
-          <w:rFonts w:ascii="Times New Roman" w:hAnsi="Times New Roman" w:cs="Times New Roman"/>
-          <w:sz w:val="24"/>
-          <w:szCs w:val="24"/>
-          <w:lang w:val="es-MX"/>
-        </w:rPr>
-        <w:t>ingeniería de sistemas</w:t>
-      </w:r>
-      <w:r>
-        <w:rPr>
-          <w:rFonts w:ascii="Times New Roman" w:hAnsi="Times New Roman" w:cs="Times New Roman"/>
-          <w:sz w:val="24"/>
-          <w:szCs w:val="24"/>
-          <w:lang w:val="es-MX"/>
-        </w:rPr>
-        <w:t>.</w:t>
-      </w:r>
-    </w:p>
-    <w:p>
-      <w:pPr>
-        <w:spacing w:line="480" w:lineRule="auto"/>
-        <w:ind w:firstLine="720"/>
-        <w:rPr>
-          <w:rFonts w:ascii="Times New Roman" w:hAnsi="Times New Roman" w:cs="Times New Roman"/>
-          <w:sz w:val="24"/>
-          <w:szCs w:val="24"/>
-          <w:lang w:val="es-MX"/>
-        </w:rPr>
-      </w:pPr>
-      <w:r>
-        <w:rPr>
-          <w:rFonts w:ascii="Times New Roman" w:hAnsi="Times New Roman" w:cs="Times New Roman"/>
-          <w:sz w:val="24"/>
-          <w:szCs w:val="24"/>
-          <w:lang w:val="es-MX"/>
-        </w:rPr>
-        <w:t xml:space="preserve">Es por ello que el presente proyecto se enfoca en la obtención de mecanismos de análisis de malware </w:t>
-      </w:r>
-      <w:r>
-        <w:rPr>
-          <w:rFonts w:ascii="Times New Roman" w:hAnsi="Times New Roman" w:cs="Times New Roman"/>
-          <w:sz w:val="24"/>
-          <w:szCs w:val="24"/>
-          <w:lang w:val="es-MX"/>
-        </w:rPr>
-        <w:t>como lo son el análisis dinámico y el análisis estático, donde el personal académico podrá decidir con cual tipo de análisis realizar para la protección de sus archivos, por lo cual se orientará para realizarse en las salas de computo del programa académico.</w:t>
-      </w:r>
+        <w:rPr>
+          <w:rFonts w:ascii="Times New Roman" w:hAnsi="Times New Roman" w:cs="Times New Roman"/>
+          <w:sz w:val="24"/>
+          <w:szCs w:val="24"/>
+          <w:lang w:val="es-MX"/>
+        </w:rPr>
+      </w:pPr>
     </w:p>
     <w:sectPr>
       <w:pgSz w:w="12240" w:h="15840"/>
@@ -4505,6 +6387,243 @@
     </w:sectPr>
   </w:body>
 </w:document>
+</file>
+
+<file path=word/numbering.xml><?xml version="1.0" encoding="utf-8"?>
+<w:numbering xmlns:wpc="http://schemas.microsoft.com/office/word/2010/wordprocessingCanvas" xmlns:cx="http://schemas.microsoft.com/office/drawing/2014/chartex" xmlns:cx1="http://schemas.microsoft.com/office/drawing/2015/9/8/chartex" xmlns:mc="http://schemas.openxmlformats.org/markup-compatibility/2006" xmlns:o="urn:schemas-microsoft-com:office:office" xmlns:r="http://schemas.openxmlformats.org/officeDocument/2006/relationships" xmlns:m="http://schemas.openxmlformats.org/officeDocument/2006/math" xmlns:v="urn:schemas-microsoft-com:vml" xmlns:wp14="http://schemas.microsoft.com/office/word/2010/wordprocessingDrawing" xmlns:wp="http://schemas.openxmlformats.org/drawingml/2006/wordprocessingDrawing" xmlns:w10="urn:schemas-microsoft-com:office:word" xmlns:w="http://schemas.openxmlformats.org/wordprocessingml/2006/main" xmlns:w14="http://schemas.microsoft.com/office/word/2010/wordml" xmlns:w15="http://schemas.microsoft.com/office/word/2012/wordml" xmlns:w16se="http://schemas.microsoft.com/office/word/2015/wordml/symex" xmlns:wpg="http://schemas.microsoft.com/office/word/2010/wordprocessingGroup" xmlns:wpi="http://schemas.microsoft.com/office/word/2010/wordprocessingInk" xmlns:wne="http://schemas.microsoft.com/office/word/2006/wordml" xmlns:wps="http://schemas.microsoft.com/office/word/2010/wordprocessingShape" mc:Ignorable="w14 w15 w16se wp14">
+  <w:abstractNum w:abstractNumId="0" w15:restartNumberingAfterBreak="0">
+    <w:nsid w:val="271E6AE3"/>
+    <w:multiLevelType w:val="hybridMultilevel"/>
+    <w:tmpl w:val="B52CF9FC"/>
+    <w:lvl w:ilvl="0" w:tplc="04090001">
+      <w:start w:val="1"/>
+      <w:numFmt w:val="bullet"/>
+      <w:lvlText w:val=""/>
+      <w:lvlJc w:val="left"/>
+      <w:pPr>
+        <w:ind w:left="720" w:hanging="360"/>
+      </w:pPr>
+      <w:rPr>
+        <w:rFonts w:ascii="Symbol" w:hAnsi="Symbol" w:hint="default"/>
+      </w:rPr>
+    </w:lvl>
+    <w:lvl w:ilvl="1" w:tplc="04090003" w:tentative="1">
+      <w:start w:val="1"/>
+      <w:numFmt w:val="bullet"/>
+      <w:lvlText w:val="o"/>
+      <w:lvlJc w:val="left"/>
+      <w:pPr>
+        <w:ind w:left="1440" w:hanging="360"/>
+      </w:pPr>
+      <w:rPr>
+        <w:rFonts w:ascii="Courier New" w:hAnsi="Courier New" w:cs="Courier New" w:hint="default"/>
+      </w:rPr>
+    </w:lvl>
+    <w:lvl w:ilvl="2" w:tplc="04090005" w:tentative="1">
+      <w:start w:val="1"/>
+      <w:numFmt w:val="bullet"/>
+      <w:lvlText w:val=""/>
+      <w:lvlJc w:val="left"/>
+      <w:pPr>
+        <w:ind w:left="2160" w:hanging="360"/>
+      </w:pPr>
+      <w:rPr>
+        <w:rFonts w:ascii="Wingdings" w:hAnsi="Wingdings" w:hint="default"/>
+      </w:rPr>
+    </w:lvl>
+    <w:lvl w:ilvl="3" w:tplc="04090001" w:tentative="1">
+      <w:start w:val="1"/>
+      <w:numFmt w:val="bullet"/>
+      <w:lvlText w:val=""/>
+      <w:lvlJc w:val="left"/>
+      <w:pPr>
+        <w:ind w:left="2880" w:hanging="360"/>
+      </w:pPr>
+      <w:rPr>
+        <w:rFonts w:ascii="Symbol" w:hAnsi="Symbol" w:hint="default"/>
+      </w:rPr>
+    </w:lvl>
+    <w:lvl w:ilvl="4" w:tplc="04090003" w:tentative="1">
+      <w:start w:val="1"/>
+      <w:numFmt w:val="bullet"/>
+      <w:lvlText w:val="o"/>
+      <w:lvlJc w:val="left"/>
+      <w:pPr>
+        <w:ind w:left="3600" w:hanging="360"/>
+      </w:pPr>
+      <w:rPr>
+        <w:rFonts w:ascii="Courier New" w:hAnsi="Courier New" w:cs="Courier New" w:hint="default"/>
+      </w:rPr>
+    </w:lvl>
+    <w:lvl w:ilvl="5" w:tplc="04090005" w:tentative="1">
+      <w:start w:val="1"/>
+      <w:numFmt w:val="bullet"/>
+      <w:lvlText w:val=""/>
+      <w:lvlJc w:val="left"/>
+      <w:pPr>
+        <w:ind w:left="4320" w:hanging="360"/>
+      </w:pPr>
+      <w:rPr>
+        <w:rFonts w:ascii="Wingdings" w:hAnsi="Wingdings" w:hint="default"/>
+      </w:rPr>
+    </w:lvl>
+    <w:lvl w:ilvl="6" w:tplc="04090001" w:tentative="1">
+      <w:start w:val="1"/>
+      <w:numFmt w:val="bullet"/>
+      <w:lvlText w:val=""/>
+      <w:lvlJc w:val="left"/>
+      <w:pPr>
+        <w:ind w:left="5040" w:hanging="360"/>
+      </w:pPr>
+      <w:rPr>
+        <w:rFonts w:ascii="Symbol" w:hAnsi="Symbol" w:hint="default"/>
+      </w:rPr>
+    </w:lvl>
+    <w:lvl w:ilvl="7" w:tplc="04090003" w:tentative="1">
+      <w:start w:val="1"/>
+      <w:numFmt w:val="bullet"/>
+      <w:lvlText w:val="o"/>
+      <w:lvlJc w:val="left"/>
+      <w:pPr>
+        <w:ind w:left="5760" w:hanging="360"/>
+      </w:pPr>
+      <w:rPr>
+        <w:rFonts w:ascii="Courier New" w:hAnsi="Courier New" w:cs="Courier New" w:hint="default"/>
+      </w:rPr>
+    </w:lvl>
+    <w:lvl w:ilvl="8" w:tplc="04090005" w:tentative="1">
+      <w:start w:val="1"/>
+      <w:numFmt w:val="bullet"/>
+      <w:lvlText w:val=""/>
+      <w:lvlJc w:val="left"/>
+      <w:pPr>
+        <w:ind w:left="6480" w:hanging="360"/>
+      </w:pPr>
+      <w:rPr>
+        <w:rFonts w:ascii="Wingdings" w:hAnsi="Wingdings" w:hint="default"/>
+      </w:rPr>
+    </w:lvl>
+  </w:abstractNum>
+  <w:abstractNum w:abstractNumId="1" w15:restartNumberingAfterBreak="0">
+    <w:nsid w:val="36E122FE"/>
+    <w:multiLevelType w:val="hybridMultilevel"/>
+    <w:tmpl w:val="25F45508"/>
+    <w:lvl w:ilvl="0" w:tplc="04090001">
+      <w:start w:val="1"/>
+      <w:numFmt w:val="bullet"/>
+      <w:lvlText w:val=""/>
+      <w:lvlJc w:val="left"/>
+      <w:pPr>
+        <w:ind w:left="720" w:hanging="360"/>
+      </w:pPr>
+      <w:rPr>
+        <w:rFonts w:ascii="Symbol" w:hAnsi="Symbol" w:hint="default"/>
+      </w:rPr>
+    </w:lvl>
+    <w:lvl w:ilvl="1" w:tplc="04090003" w:tentative="1">
+      <w:start w:val="1"/>
+      <w:numFmt w:val="bullet"/>
+      <w:lvlText w:val="o"/>
+      <w:lvlJc w:val="left"/>
+      <w:pPr>
+        <w:ind w:left="1440" w:hanging="360"/>
+      </w:pPr>
+      <w:rPr>
+        <w:rFonts w:ascii="Courier New" w:hAnsi="Courier New" w:cs="Courier New" w:hint="default"/>
+      </w:rPr>
+    </w:lvl>
+    <w:lvl w:ilvl="2" w:tplc="04090005" w:tentative="1">
+      <w:start w:val="1"/>
+      <w:numFmt w:val="bullet"/>
+      <w:lvlText w:val=""/>
+      <w:lvlJc w:val="left"/>
+      <w:pPr>
+        <w:ind w:left="2160" w:hanging="360"/>
+      </w:pPr>
+      <w:rPr>
+        <w:rFonts w:ascii="Wingdings" w:hAnsi="Wingdings" w:hint="default"/>
+      </w:rPr>
+    </w:lvl>
+    <w:lvl w:ilvl="3" w:tplc="04090001" w:tentative="1">
+      <w:start w:val="1"/>
+      <w:numFmt w:val="bullet"/>
+      <w:lvlText w:val=""/>
+      <w:lvlJc w:val="left"/>
+      <w:pPr>
+        <w:ind w:left="2880" w:hanging="360"/>
+      </w:pPr>
+      <w:rPr>
+        <w:rFonts w:ascii="Symbol" w:hAnsi="Symbol" w:hint="default"/>
+      </w:rPr>
+    </w:lvl>
+    <w:lvl w:ilvl="4" w:tplc="04090003" w:tentative="1">
+      <w:start w:val="1"/>
+      <w:numFmt w:val="bullet"/>
+      <w:lvlText w:val="o"/>
+      <w:lvlJc w:val="left"/>
+      <w:pPr>
+        <w:ind w:left="3600" w:hanging="360"/>
+      </w:pPr>
+      <w:rPr>
+        <w:rFonts w:ascii="Courier New" w:hAnsi="Courier New" w:cs="Courier New" w:hint="default"/>
+      </w:rPr>
+    </w:lvl>
+    <w:lvl w:ilvl="5" w:tplc="04090005" w:tentative="1">
+      <w:start w:val="1"/>
+      <w:numFmt w:val="bullet"/>
+      <w:lvlText w:val=""/>
+      <w:lvlJc w:val="left"/>
+      <w:pPr>
+        <w:ind w:left="4320" w:hanging="360"/>
+      </w:pPr>
+      <w:rPr>
+        <w:rFonts w:ascii="Wingdings" w:hAnsi="Wingdings" w:hint="default"/>
+      </w:rPr>
+    </w:lvl>
+    <w:lvl w:ilvl="6" w:tplc="04090001" w:tentative="1">
+      <w:start w:val="1"/>
+      <w:numFmt w:val="bullet"/>
+      <w:lvlText w:val=""/>
+      <w:lvlJc w:val="left"/>
+      <w:pPr>
+        <w:ind w:left="5040" w:hanging="360"/>
+      </w:pPr>
+      <w:rPr>
+        <w:rFonts w:ascii="Symbol" w:hAnsi="Symbol" w:hint="default"/>
+      </w:rPr>
+    </w:lvl>
+    <w:lvl w:ilvl="7" w:tplc="04090003" w:tentative="1">
+      <w:start w:val="1"/>
+      <w:numFmt w:val="bullet"/>
+      <w:lvlText w:val="o"/>
+      <w:lvlJc w:val="left"/>
+      <w:pPr>
+        <w:ind w:left="5760" w:hanging="360"/>
+      </w:pPr>
+      <w:rPr>
+        <w:rFonts w:ascii="Courier New" w:hAnsi="Courier New" w:cs="Courier New" w:hint="default"/>
+      </w:rPr>
+    </w:lvl>
+    <w:lvl w:ilvl="8" w:tplc="04090005" w:tentative="1">
+      <w:start w:val="1"/>
+      <w:numFmt w:val="bullet"/>
+      <w:lvlText w:val=""/>
+      <w:lvlJc w:val="left"/>
+      <w:pPr>
+        <w:ind w:left="6480" w:hanging="360"/>
+      </w:pPr>
+      <w:rPr>
+        <w:rFonts w:ascii="Wingdings" w:hAnsi="Wingdings" w:hint="default"/>
+      </w:rPr>
+    </w:lvl>
+  </w:abstractNum>
+  <w:num w:numId="1">
+    <w:abstractNumId w:val="1"/>
+  </w:num>
+  <w:num w:numId="2">
+    <w:abstractNumId w:val="0"/>
+  </w:num>
+</w:numbering>
 </file>
 
 <file path=word/styles.xml><?xml version="1.0" encoding="utf-8"?>
@@ -5201,6 +7320,17 @@
       <w:szCs w:val="18"/>
     </w:rPr>
   </w:style>
+  <w:style w:type="paragraph" w:styleId="Prrafodelista">
+    <w:name w:val="List Paragraph"/>
+    <w:basedOn w:val="Normal"/>
+    <w:uiPriority w:val="34"/>
+    <w:qFormat/>
+    <w:rsid w:val="001A1EB2"/>
+    <w:pPr>
+      <w:ind w:left="720"/>
+      <w:contextualSpacing/>
+    </w:pPr>
+  </w:style>
 </w:styles>
 </file>
 
@@ -5468,37 +7598,6 @@
 <file path=customXml/item1.xml><?xml version="1.0" encoding="utf-8"?>
 <b:Sources xmlns:b="http://schemas.openxmlformats.org/officeDocument/2006/bibliography" xmlns="http://schemas.openxmlformats.org/officeDocument/2006/bibliography" SelectedStyle="\APASixthEditionOfficeOnline.xsl" StyleName="APA" Version="6">
   <b:Source>
-    <b:Tag>Zap151</b:Tag>
-    <b:SourceType>InternetSite</b:SourceType>
-    <b:Guid>{1C5F412C-2243-4B7D-92B2-B70B2F275442}</b:Guid>
-    <b:Title>Biblioteca Digital Universidad De San Buenaventura</b:Title>
-    <b:Year>2015</b:Year>
-    <b:InternetSiteTitle>Biblioteca Digital Universidad De San Buenaventura</b:InternetSiteTitle>
-    <b:URL>http://hdl.handle.net/10819/4208</b:URL>
-    <b:Author>
-      <b:Author>
-        <b:NameList>
-          <b:Person>
-            <b:Last>Zapata pareja</b:Last>
-            <b:Middle>Andres</b:Middle>
-            <b:First>Carlos</b:First>
-          </b:Person>
-          <b:Person>
-            <b:Last>Cubides Corrales</b:Last>
-            <b:Middle>Dario</b:Middle>
-            <b:First>Ivan </b:First>
-          </b:Person>
-          <b:Person>
-            <b:Last>Murcia Guzman</b:Last>
-            <b:Middle>Olga</b:Middle>
-            <b:First>Maria</b:First>
-          </b:Person>
-        </b:NameList>
-      </b:Author>
-    </b:Author>
-    <b:RefOrder>1</b:RefOrder>
-  </b:Source>
-  <b:Source>
     <b:Tag>Urc</b:Tag>
     <b:SourceType>InternetSite</b:SourceType>
     <b:Guid>{3F686A17-6E47-41A8-A7D7-2057A873A940}</b:Guid>
@@ -5519,7 +7618,7 @@
         </b:NameList>
       </b:Author>
     </b:Author>
-    <b:RefOrder>6</b:RefOrder>
+    <b:RefOrder>8</b:RefOrder>
   </b:Source>
   <b:Source>
     <b:Tag>Gor18</b:Tag>
@@ -5570,7 +7669,7 @@
     <b:YearAccessed>2020</b:YearAccessed>
     <b:MonthAccessed>Junio</b:MonthAccessed>
     <b:DayAccessed>25</b:DayAccessed>
-    <b:RefOrder>7</b:RefOrder>
+    <b:RefOrder>9</b:RefOrder>
   </b:Source>
   <b:Source>
     <b:Tag>BBV17</b:Tag>
@@ -5675,13 +7774,90 @@
     <b:MonthAccessed>Junio</b:MonthAccessed>
     <b:DayAccessed>25</b:DayAccessed>
     <b:URL>https://www.welivesecurity.com/wp-content/uploads/2015/11/Guia_respuesta_infeccion_malware_ESET.pdf</b:URL>
-    <b:RefOrder>8</b:RefOrder>
+    <b:RefOrder>10</b:RefOrder>
+  </b:Source>
+  <b:Source>
+    <b:Tag>Rea14</b:Tag>
+    <b:SourceType>InternetSite</b:SourceType>
+    <b:Guid>{372E52F3-D24C-40F7-8CD9-300332DEBC07}</b:Guid>
+    <b:Title>Real Academia Española</b:Title>
+    <b:Year>2014</b:Year>
+    <b:Author>
+      <b:Author>
+        <b:Corporate>Real Academia Española</b:Corporate>
+      </b:Author>
+    </b:Author>
+    <b:URL>https://dle.rae.es/an%C3%A1lisis</b:URL>
+    <b:YearAccessed>2020</b:YearAccessed>
+    <b:MonthAccessed>Julio</b:MonthAccessed>
+    <b:DayAccessed>1</b:DayAccessed>
+    <b:Version>23</b:Version>
+    <b:ShortTitle>Análisis</b:ShortTitle>
+    <b:RefOrder>6</b:RefOrder>
+  </b:Source>
+  <b:Source xmlns:b="http://schemas.openxmlformats.org/officeDocument/2006/bibliography">
+    <b:Tag>Zap151</b:Tag>
+    <b:SourceType>InternetSite</b:SourceType>
+    <b:Guid>{7F437028-5045-4EEC-991F-6CBD88C6518D}</b:Guid>
+    <b:Title>Biblioteca Digital Universidad De San Buenaventura</b:Title>
+    <b:Year>2015</b:Year>
+    <b:InternetSiteTitle>Biblioteca Digital Universidad De San Buenaventura</b:InternetSiteTitle>
+    <b:URL>http://hdl.handle.net/10819/4208</b:URL>
+    <b:Author>
+      <b:Author>
+        <b:NameList>
+          <b:Person>
+            <b:Last>Zapata Pareja</b:Last>
+            <b:First>Carlos</b:First>
+            <b:Middle>Andres</b:Middle>
+          </b:Person>
+          <b:Person>
+            <b:Last>Cubides Corrales</b:Last>
+            <b:First>Ivan</b:First>
+            <b:Middle>Dario</b:Middle>
+          </b:Person>
+          <b:Person>
+            <b:Last>Murcia Guzman</b:Last>
+            <b:First>Maria</b:First>
+            <b:Middle>Olga</b:Middle>
+          </b:Person>
+        </b:NameList>
+      </b:Author>
+    </b:Author>
+    <b:RefOrder>1</b:RefOrder>
+  </b:Source>
+  <b:Source>
+    <b:Tag>Jum17</b:Tag>
+    <b:SourceType>Report</b:SourceType>
+    <b:Guid>{997E4EE2-0E50-4749-803B-EE2C2752E665}</b:Guid>
+    <b:Title>Metodología para el análisis de malware en un ambiente controlado</b:Title>
+    <b:Year>2017</b:Year>
+    <b:URL>https://dspace.ups.edu.ec/bitstream/123456789/14202/1/UPS-CT006985.pdf</b:URL>
+    <b:Department>Cuenca, Ecuador</b:Department>
+    <b:Institution>Universidad Politécnica Salesiana Sede Cuenca</b:Institution>
+    <b:Pages>56</b:Pages>
+    <b:ThesisType>Trabajo de titulación</b:ThesisType>
+    <b:YearAccessed>2020</b:YearAccessed>
+    <b:MonthAccessed>Julio</b:MonthAccessed>
+    <b:DayAccessed>1</b:DayAccessed>
+    <b:Author>
+      <b:Author>
+        <b:NameList>
+          <b:Person>
+            <b:Last>Jumbo Tene</b:Last>
+            <b:Middle>María</b:Middle>
+            <b:First>Tatiana </b:First>
+          </b:Person>
+        </b:NameList>
+      </b:Author>
+    </b:Author>
+    <b:RefOrder>7</b:RefOrder>
   </b:Source>
 </b:Sources>
 </file>
 
 <file path=customXml/itemProps1.xml><?xml version="1.0" encoding="utf-8"?>
-<ds:datastoreItem xmlns:ds="http://schemas.openxmlformats.org/officeDocument/2006/customXml" ds:itemID="{D72493CB-83E7-4836-B808-84547F683162}">
+<ds:datastoreItem xmlns:ds="http://schemas.openxmlformats.org/officeDocument/2006/customXml" ds:itemID="{E974185A-36F3-43CD-BB46-964ADE9FF592}">
   <ds:schemaRefs>
     <ds:schemaRef ds:uri="http://schemas.openxmlformats.org/officeDocument/2006/bibliography"/>
   </ds:schemaRefs>

</xml_diff>

<commit_message>
marco historico, conceptual, contexual listos
</commit_message>
<xml_diff>
--- a/Marcos.docx
+++ b/Marcos.docx
@@ -2134,6 +2134,7 @@
           <w:rFonts w:ascii="Times New Roman" w:hAnsi="Times New Roman" w:cs="Times New Roman"/>
           <w:sz w:val="24"/>
           <w:szCs w:val="24"/>
+          <w:shd w:val="clear" w:color="auto" w:fill="FFFFFF"/>
           <w:lang w:val="es-MX"/>
         </w:rPr>
       </w:pPr>
@@ -2158,7 +2159,6 @@
       <w:r>
         <w:rPr>
           <w:rFonts w:ascii="Times New Roman" w:hAnsi="Times New Roman" w:cs="Times New Roman"/>
-          <w:color w:val="212529"/>
           <w:sz w:val="24"/>
           <w:szCs w:val="24"/>
           <w:shd w:val="clear" w:color="auto" w:fill="FFFFFF"/>
@@ -2171,7 +2171,6 @@
           <w:rStyle w:val="nfasis"/>
           <w:rFonts w:ascii="Times New Roman" w:hAnsi="Times New Roman" w:cs="Times New Roman"/>
           <w:i w:val="0"/>
-          <w:color w:val="212529"/>
           <w:sz w:val="24"/>
           <w:szCs w:val="24"/>
           <w:shd w:val="clear" w:color="auto" w:fill="FFFFFF"/>
@@ -2183,7 +2182,6 @@
         <w:rPr>
           <w:rFonts w:ascii="Times New Roman" w:hAnsi="Times New Roman" w:cs="Times New Roman"/>
           <w:i/>
-          <w:color w:val="212529"/>
           <w:sz w:val="24"/>
           <w:szCs w:val="24"/>
           <w:shd w:val="clear" w:color="auto" w:fill="FFFFFF"/>
@@ -2194,7 +2192,6 @@
       <w:r>
         <w:rPr>
           <w:rFonts w:ascii="Times New Roman" w:hAnsi="Times New Roman" w:cs="Times New Roman"/>
-          <w:color w:val="212529"/>
           <w:sz w:val="24"/>
           <w:szCs w:val="24"/>
           <w:shd w:val="clear" w:color="auto" w:fill="FFFFFF"/>
@@ -2207,7 +2204,6 @@
           <w:rStyle w:val="Textoennegrita"/>
           <w:rFonts w:ascii="Times New Roman" w:hAnsi="Times New Roman" w:cs="Times New Roman"/>
           <w:b w:val="0"/>
-          <w:color w:val="212529"/>
           <w:sz w:val="24"/>
           <w:szCs w:val="24"/>
           <w:shd w:val="clear" w:color="auto" w:fill="FFFFFF"/>
@@ -2218,7 +2214,6 @@
       <w:r>
         <w:rPr>
           <w:rFonts w:ascii="Times New Roman" w:hAnsi="Times New Roman" w:cs="Times New Roman"/>
-          <w:color w:val="212529"/>
           <w:sz w:val="24"/>
           <w:szCs w:val="24"/>
           <w:shd w:val="clear" w:color="auto" w:fill="FFFFFF"/>
@@ -2231,7 +2226,6 @@
           <w:rStyle w:val="Textoennegrita"/>
           <w:rFonts w:ascii="Times New Roman" w:hAnsi="Times New Roman" w:cs="Times New Roman"/>
           <w:b w:val="0"/>
-          <w:color w:val="212529"/>
           <w:sz w:val="24"/>
           <w:szCs w:val="24"/>
           <w:shd w:val="clear" w:color="auto" w:fill="FFFFFF"/>
@@ -2242,7 +2236,6 @@
       <w:r>
         <w:rPr>
           <w:rFonts w:ascii="Times New Roman" w:hAnsi="Times New Roman" w:cs="Times New Roman"/>
-          <w:color w:val="212529"/>
           <w:sz w:val="24"/>
           <w:szCs w:val="24"/>
           <w:shd w:val="clear" w:color="auto" w:fill="FFFFFF"/>
@@ -2255,7 +2248,6 @@
           <w:rStyle w:val="nfasis"/>
           <w:rFonts w:ascii="Times New Roman" w:hAnsi="Times New Roman" w:cs="Times New Roman"/>
           <w:i w:val="0"/>
-          <w:color w:val="212529"/>
           <w:sz w:val="24"/>
           <w:szCs w:val="24"/>
           <w:shd w:val="clear" w:color="auto" w:fill="FFFFFF"/>
@@ -2266,7 +2258,6 @@
       <w:r>
         <w:rPr>
           <w:rFonts w:ascii="Times New Roman" w:hAnsi="Times New Roman" w:cs="Times New Roman"/>
-          <w:color w:val="212529"/>
           <w:sz w:val="24"/>
           <w:szCs w:val="24"/>
           <w:shd w:val="clear" w:color="auto" w:fill="FFFFFF"/>
@@ -2280,7 +2271,6 @@
           <w:rFonts w:ascii="Times New Roman" w:hAnsi="Times New Roman" w:cs="Times New Roman"/>
           <w:bCs/>
           <w:i w:val="0"/>
-          <w:color w:val="212529"/>
           <w:sz w:val="24"/>
           <w:szCs w:val="24"/>
           <w:shd w:val="clear" w:color="auto" w:fill="FFFFFF"/>
@@ -2293,7 +2283,6 @@
           <w:rStyle w:val="Textoennegrita"/>
           <w:rFonts w:ascii="Times New Roman" w:hAnsi="Times New Roman" w:cs="Times New Roman"/>
           <w:i/>
-          <w:color w:val="212529"/>
           <w:sz w:val="24"/>
           <w:szCs w:val="24"/>
           <w:shd w:val="clear" w:color="auto" w:fill="FFFFFF"/>
@@ -2306,7 +2295,6 @@
           <w:rStyle w:val="Textoennegrita"/>
           <w:rFonts w:ascii="Times New Roman" w:hAnsi="Times New Roman" w:cs="Times New Roman"/>
           <w:b w:val="0"/>
-          <w:color w:val="212529"/>
           <w:sz w:val="24"/>
           <w:szCs w:val="24"/>
           <w:shd w:val="clear" w:color="auto" w:fill="FFFFFF"/>
@@ -2317,7 +2305,6 @@
       <w:r>
         <w:rPr>
           <w:rFonts w:ascii="Times New Roman" w:hAnsi="Times New Roman" w:cs="Times New Roman"/>
-          <w:color w:val="212529"/>
           <w:sz w:val="24"/>
           <w:szCs w:val="24"/>
           <w:shd w:val="clear" w:color="auto" w:fill="FFFFFF"/>
@@ -2329,7 +2316,6 @@
         <w:sdtPr>
           <w:rPr>
             <w:rFonts w:ascii="Times New Roman" w:hAnsi="Times New Roman" w:cs="Times New Roman"/>
-            <w:color w:val="212529"/>
             <w:sz w:val="24"/>
             <w:szCs w:val="24"/>
             <w:shd w:val="clear" w:color="auto" w:fill="FFFFFF"/>
@@ -2343,7 +2329,6 @@
           <w:r>
             <w:rPr>
               <w:rFonts w:ascii="Times New Roman" w:hAnsi="Times New Roman" w:cs="Times New Roman"/>
-              <w:color w:val="212529"/>
               <w:sz w:val="24"/>
               <w:szCs w:val="24"/>
               <w:shd w:val="clear" w:color="auto" w:fill="FFFFFF"/>
@@ -2354,7 +2339,6 @@
           <w:r>
             <w:rPr>
               <w:rFonts w:ascii="Times New Roman" w:hAnsi="Times New Roman" w:cs="Times New Roman"/>
-              <w:color w:val="212529"/>
               <w:sz w:val="24"/>
               <w:szCs w:val="24"/>
               <w:shd w:val="clear" w:color="auto" w:fill="FFFFFF"/>
@@ -2365,7 +2349,6 @@
           <w:r>
             <w:rPr>
               <w:rFonts w:ascii="Times New Roman" w:hAnsi="Times New Roman" w:cs="Times New Roman"/>
-              <w:color w:val="212529"/>
               <w:sz w:val="24"/>
               <w:szCs w:val="24"/>
               <w:shd w:val="clear" w:color="auto" w:fill="FFFFFF"/>
@@ -2377,7 +2360,6 @@
             <w:rPr>
               <w:rFonts w:ascii="Times New Roman" w:hAnsi="Times New Roman" w:cs="Times New Roman"/>
               <w:noProof/>
-              <w:color w:val="212529"/>
               <w:sz w:val="24"/>
               <w:szCs w:val="24"/>
               <w:shd w:val="clear" w:color="auto" w:fill="FFFFFF"/>
@@ -2388,7 +2370,6 @@
           <w:r>
             <w:rPr>
               <w:rFonts w:ascii="Times New Roman" w:hAnsi="Times New Roman" w:cs="Times New Roman"/>
-              <w:color w:val="212529"/>
               <w:sz w:val="24"/>
               <w:szCs w:val="24"/>
               <w:shd w:val="clear" w:color="auto" w:fill="FFFFFF"/>
@@ -2417,29 +2398,62 @@
           <w:szCs w:val="24"/>
           <w:lang w:val="es-MX"/>
         </w:rPr>
-        <w:t>E</w:t>
-      </w:r>
-      <w:r>
-        <w:rPr>
-          <w:rFonts w:ascii="Times New Roman" w:hAnsi="Times New Roman" w:cs="Times New Roman"/>
-          <w:sz w:val="24"/>
-          <w:szCs w:val="24"/>
-          <w:lang w:val="es-MX"/>
-        </w:rPr>
-        <w:t>l análisis de malware es más común y está mej</w:t>
-      </w:r>
-      <w:r>
-        <w:rPr>
-          <w:rFonts w:ascii="Times New Roman" w:hAnsi="Times New Roman" w:cs="Times New Roman"/>
-          <w:sz w:val="24"/>
-          <w:szCs w:val="24"/>
-          <w:lang w:val="es-MX"/>
-        </w:rPr>
-        <w:t>or documentado</w:t>
-      </w:r>
-      <w:r>
-        <w:rPr>
-          <w:rFonts w:ascii="Times New Roman" w:hAnsi="Times New Roman" w:cs="Times New Roman"/>
+        <w:t xml:space="preserve">Los procesos donde intervienen las tecnologías de la información ha tenido un rápido desarrollo, el malware se ha ido complicando, evolucionando y mejorando; los primeros virus encontrados fueron los gusanos y los troyanos, actualmente se están dando a </w:t>
+      </w:r>
+      <w:r>
+        <w:rPr>
+          <w:rFonts w:ascii="Times New Roman" w:hAnsi="Times New Roman" w:cs="Times New Roman"/>
+          <w:sz w:val="24"/>
+          <w:szCs w:val="24"/>
+          <w:lang w:val="es-MX"/>
+        </w:rPr>
+        <w:lastRenderedPageBreak/>
+        <w:t xml:space="preserve">conocer más los virus </w:t>
+      </w:r>
+      <w:proofErr w:type="spellStart"/>
+      <w:r>
+        <w:rPr>
+          <w:rFonts w:ascii="Times New Roman" w:hAnsi="Times New Roman" w:cs="Times New Roman"/>
+          <w:sz w:val="24"/>
+          <w:szCs w:val="24"/>
+          <w:lang w:val="es-MX"/>
+        </w:rPr>
+        <w:t>rootkits</w:t>
+      </w:r>
+      <w:proofErr w:type="spellEnd"/>
+      <w:r>
+        <w:rPr>
+          <w:rFonts w:ascii="Times New Roman" w:hAnsi="Times New Roman" w:cs="Times New Roman"/>
+          <w:sz w:val="24"/>
+          <w:szCs w:val="24"/>
+          <w:lang w:val="es-MX"/>
+        </w:rPr>
+        <w:t xml:space="preserve"> y </w:t>
+      </w:r>
+      <w:proofErr w:type="spellStart"/>
+      <w:r>
+        <w:rPr>
+          <w:rFonts w:ascii="Times New Roman" w:hAnsi="Times New Roman" w:cs="Times New Roman"/>
+          <w:sz w:val="24"/>
+          <w:szCs w:val="24"/>
+          <w:lang w:val="es-MX"/>
+        </w:rPr>
+        <w:t>backdoors</w:t>
+      </w:r>
+      <w:proofErr w:type="spellEnd"/>
+      <w:r>
+        <w:rPr>
+          <w:rFonts w:ascii="Times New Roman" w:hAnsi="Times New Roman" w:cs="Times New Roman"/>
+          <w:sz w:val="24"/>
+          <w:szCs w:val="24"/>
+          <w:lang w:val="es-MX"/>
+        </w:rPr>
+        <w:t>, han evolucionado tanto que sus características son compartidas entre varios tipos de virus razón, por la cual su taxonomía y clasificación no ha sido fácil.</w:t>
+      </w:r>
+      <w:r>
+        <w:rPr>
+          <w:rFonts w:ascii="Times New Roman" w:hAnsi="Times New Roman" w:cs="Times New Roman"/>
+          <w:noProof/>
           <w:sz w:val="24"/>
           <w:szCs w:val="24"/>
           <w:lang w:val="es-MX"/>
@@ -2449,75 +2463,108 @@
       <w:r>
         <w:rPr>
           <w:rFonts w:ascii="Times New Roman" w:hAnsi="Times New Roman" w:cs="Times New Roman"/>
-          <w:sz w:val="24"/>
-          <w:szCs w:val="24"/>
-          <w:lang w:val="es-MX"/>
-        </w:rPr>
-        <w:t xml:space="preserve">y </w:t>
-      </w:r>
-      <w:r>
-        <w:rPr>
-          <w:rFonts w:ascii="Times New Roman" w:hAnsi="Times New Roman" w:cs="Times New Roman"/>
-          <w:sz w:val="24"/>
-          <w:szCs w:val="24"/>
-          <w:lang w:val="es-MX"/>
-        </w:rPr>
-        <w:t>estudiado</w:t>
-      </w:r>
-      <w:r>
-        <w:rPr>
-          <w:rFonts w:ascii="Times New Roman" w:hAnsi="Times New Roman" w:cs="Times New Roman"/>
-          <w:sz w:val="24"/>
-          <w:szCs w:val="24"/>
-          <w:lang w:val="es-MX"/>
-        </w:rPr>
-        <w:t xml:space="preserve"> actualmente</w:t>
-      </w:r>
-      <w:r>
-        <w:rPr>
-          <w:rFonts w:ascii="Times New Roman" w:hAnsi="Times New Roman" w:cs="Times New Roman"/>
-          <w:sz w:val="24"/>
-          <w:szCs w:val="24"/>
-          <w:lang w:val="es-MX"/>
-        </w:rPr>
-        <w:t xml:space="preserve"> pues existen gran variedad de investigaciones, trabajos y artícu</w:t>
-      </w:r>
-      <w:r>
-        <w:rPr>
-          <w:rFonts w:ascii="Times New Roman" w:hAnsi="Times New Roman" w:cs="Times New Roman"/>
-          <w:sz w:val="24"/>
-          <w:szCs w:val="24"/>
-          <w:lang w:val="es-MX"/>
-        </w:rPr>
-        <w:t>los científicos</w:t>
-      </w:r>
-      <w:r>
-        <w:rPr>
-          <w:rFonts w:ascii="Times New Roman" w:hAnsi="Times New Roman" w:cs="Times New Roman"/>
-          <w:sz w:val="24"/>
-          <w:szCs w:val="24"/>
-          <w:lang w:val="es-MX"/>
-        </w:rPr>
-        <w:t xml:space="preserve"> de habla </w:t>
-      </w:r>
-      <w:r>
-        <w:rPr>
-          <w:rFonts w:ascii="Times New Roman" w:hAnsi="Times New Roman" w:cs="Times New Roman"/>
-          <w:sz w:val="24"/>
-          <w:szCs w:val="24"/>
-          <w:lang w:val="es-MX"/>
-        </w:rPr>
-        <w:t xml:space="preserve">hispana como en otros idiomas que se han encargado de desarrollar a lo largo de </w:t>
-      </w:r>
-      <w:r>
-        <w:rPr>
-          <w:rFonts w:ascii="Times New Roman" w:hAnsi="Times New Roman" w:cs="Times New Roman"/>
-          <w:sz w:val="24"/>
-          <w:szCs w:val="24"/>
-          <w:lang w:val="es-MX"/>
-        </w:rPr>
-        <w:lastRenderedPageBreak/>
-        <w:t xml:space="preserve">los años técnicas que brinden seguridad a los ordenadores con el fin de evitar amenazas como lo dicho anteriormente.  </w:t>
+          <w:noProof/>
+          <w:sz w:val="24"/>
+          <w:szCs w:val="24"/>
+          <w:lang w:val="es-MX"/>
+        </w:rPr>
+        <w:t>(Rivera Guevara, 2018</w:t>
+      </w:r>
+      <w:r>
+        <w:rPr>
+          <w:rFonts w:ascii="Times New Roman" w:hAnsi="Times New Roman" w:cs="Times New Roman"/>
+          <w:noProof/>
+          <w:sz w:val="24"/>
+          <w:szCs w:val="24"/>
+          <w:lang w:val="es-MX"/>
+        </w:rPr>
+        <w:t>, p.8</w:t>
+      </w:r>
+      <w:r>
+        <w:rPr>
+          <w:rFonts w:ascii="Times New Roman" w:hAnsi="Times New Roman" w:cs="Times New Roman"/>
+          <w:noProof/>
+          <w:sz w:val="24"/>
+          <w:szCs w:val="24"/>
+          <w:lang w:val="es-MX"/>
+        </w:rPr>
+        <w:t>)</w:t>
+      </w:r>
+      <w:r>
+        <w:rPr>
+          <w:rFonts w:ascii="Times New Roman" w:hAnsi="Times New Roman" w:cs="Times New Roman"/>
+          <w:sz w:val="24"/>
+          <w:szCs w:val="24"/>
+          <w:lang w:val="es-MX"/>
+        </w:rPr>
+        <w:t xml:space="preserve"> </w:t>
+      </w:r>
+    </w:p>
+    <w:p>
+      <w:pPr>
+        <w:spacing w:line="480" w:lineRule="auto"/>
+        <w:ind w:left="720"/>
+        <w:rPr>
+          <w:rFonts w:ascii="Times New Roman" w:hAnsi="Times New Roman" w:cs="Times New Roman"/>
+          <w:sz w:val="24"/>
+          <w:szCs w:val="24"/>
+          <w:lang w:val="es-MX"/>
+        </w:rPr>
+      </w:pPr>
+      <w:r>
+        <w:rPr>
+          <w:rFonts w:ascii="Times New Roman" w:hAnsi="Times New Roman" w:cs="Times New Roman"/>
+          <w:noProof/>
+          <w:sz w:val="24"/>
+          <w:szCs w:val="24"/>
+          <w:lang w:val="es-MX"/>
+        </w:rPr>
+        <w:t xml:space="preserve">(Zapata, Cubides, &amp; Murcia, 2015) </w:t>
+      </w:r>
+      <w:r>
+        <w:rPr>
+          <w:rFonts w:ascii="Times New Roman" w:hAnsi="Times New Roman" w:cs="Times New Roman"/>
+          <w:sz w:val="24"/>
+          <w:szCs w:val="24"/>
+          <w:lang w:val="es-MX"/>
+        </w:rPr>
+        <w:t>dicen que el</w:t>
+      </w:r>
+      <w:r>
+        <w:rPr>
+          <w:rFonts w:ascii="Times New Roman" w:hAnsi="Times New Roman" w:cs="Times New Roman"/>
+          <w:sz w:val="24"/>
+          <w:szCs w:val="24"/>
+          <w:lang w:val="es-MX"/>
+        </w:rPr>
+        <w:t xml:space="preserve"> malware es un programa que se inserta de forma encubierta en otro programa con la intención de destruir los datos, ejecutar programas destructivos o intrusivos, o de otra manera comprometer la confidencialidad, integridad o disponibilidad de los datos, aplicaciones, o el sistema operativo de la víctima </w:t>
+      </w:r>
+      <w:r>
+        <w:rPr>
+          <w:rFonts w:ascii="Times New Roman" w:hAnsi="Times New Roman" w:cs="Times New Roman"/>
+          <w:sz w:val="24"/>
+          <w:szCs w:val="24"/>
+          <w:lang w:val="es-MX"/>
+        </w:rPr>
+        <w:t xml:space="preserve">citando a </w:t>
+      </w:r>
+      <w:r>
+        <w:rPr>
+          <w:rFonts w:ascii="Times New Roman" w:hAnsi="Times New Roman" w:cs="Times New Roman"/>
+          <w:sz w:val="24"/>
+          <w:szCs w:val="24"/>
+          <w:lang w:val="es-MX"/>
+        </w:rPr>
+        <w:t xml:space="preserve">(NIST, 2013). </w:t>
+      </w:r>
+      <w:r>
+        <w:rPr>
+          <w:rFonts w:ascii="Times New Roman" w:hAnsi="Times New Roman" w:cs="Times New Roman"/>
+          <w:sz w:val="24"/>
+          <w:szCs w:val="24"/>
+          <w:lang w:val="es-MX"/>
+        </w:rPr>
+        <w:t>(p.9)</w:t>
       </w:r>
     </w:p>
     <w:p>
@@ -2538,25 +2585,7 @@
           <w:szCs w:val="24"/>
           <w:lang w:val="es-MX"/>
         </w:rPr>
-        <w:t xml:space="preserve">Actualmente </w:t>
-      </w:r>
-      <w:r>
-        <w:rPr>
-          <w:rFonts w:ascii="Times New Roman" w:hAnsi="Times New Roman" w:cs="Times New Roman"/>
-          <w:sz w:val="24"/>
-          <w:szCs w:val="24"/>
-          <w:lang w:val="es-MX"/>
-        </w:rPr>
-        <w:t>el análisis de malware tanto estático como dinámico son</w:t>
-      </w:r>
-      <w:r>
-        <w:rPr>
-          <w:rFonts w:ascii="Times New Roman" w:hAnsi="Times New Roman" w:cs="Times New Roman"/>
-          <w:sz w:val="24"/>
-          <w:szCs w:val="24"/>
-          <w:lang w:val="es-MX"/>
-        </w:rPr>
-        <w:t xml:space="preserve"> de las técnicas más utilizadas</w:t>
+        <w:t>En los últimos años malware</w:t>
       </w:r>
       <w:r>
         <w:rPr>
@@ -2574,43 +2603,88 @@
           <w:szCs w:val="24"/>
           <w:lang w:val="es-MX"/>
         </w:rPr>
-        <w:t xml:space="preserve">por los analistas de malware de todo el mundo, </w:t>
-      </w:r>
-      <w:r>
-        <w:rPr>
-          <w:rFonts w:ascii="Times New Roman" w:hAnsi="Times New Roman" w:cs="Times New Roman"/>
-          <w:sz w:val="24"/>
-          <w:szCs w:val="24"/>
-          <w:lang w:val="es-MX"/>
-        </w:rPr>
-        <w:t>por lo cual cada quien tiene su propia metodolo</w:t>
-      </w:r>
-      <w:r>
-        <w:rPr>
-          <w:rFonts w:ascii="Times New Roman" w:hAnsi="Times New Roman" w:cs="Times New Roman"/>
-          <w:sz w:val="24"/>
-          <w:szCs w:val="24"/>
-          <w:lang w:val="es-MX"/>
-        </w:rPr>
-        <w:t>gía y su forma para analizar y</w:t>
-      </w:r>
-      <w:r>
-        <w:rPr>
-          <w:rFonts w:ascii="Times New Roman" w:hAnsi="Times New Roman" w:cs="Times New Roman"/>
-          <w:sz w:val="24"/>
-          <w:szCs w:val="24"/>
-          <w:lang w:val="es-MX"/>
-        </w:rPr>
-        <w:t xml:space="preserve"> estudiar los malware</w:t>
-      </w:r>
-      <w:r>
-        <w:rPr>
-          <w:rFonts w:ascii="Times New Roman" w:hAnsi="Times New Roman" w:cs="Times New Roman"/>
-          <w:sz w:val="24"/>
-          <w:szCs w:val="24"/>
-          <w:lang w:val="es-MX"/>
-        </w:rPr>
-        <w:t>.</w:t>
+        <w:t>ha tenido un gran auge convirtiéndose en la</w:t>
+      </w:r>
+      <w:r>
+        <w:rPr>
+          <w:rFonts w:ascii="Times New Roman" w:hAnsi="Times New Roman" w:cs="Times New Roman"/>
+          <w:sz w:val="24"/>
+          <w:szCs w:val="24"/>
+          <w:lang w:val="es-MX"/>
+        </w:rPr>
+        <w:t xml:space="preserve"> amenaza que lidera </w:t>
+      </w:r>
+      <w:r>
+        <w:rPr>
+          <w:rFonts w:ascii="Times New Roman" w:hAnsi="Times New Roman" w:cs="Times New Roman"/>
+          <w:sz w:val="24"/>
+          <w:szCs w:val="24"/>
+          <w:lang w:val="es-MX"/>
+        </w:rPr>
+        <w:t>los rankings</w:t>
+      </w:r>
+      <w:r>
+        <w:rPr>
+          <w:rFonts w:ascii="Times New Roman" w:hAnsi="Times New Roman" w:cs="Times New Roman"/>
+          <w:sz w:val="24"/>
+          <w:szCs w:val="24"/>
+          <w:lang w:val="es-MX"/>
+        </w:rPr>
+        <w:t xml:space="preserve"> en los índices de infecciones más comunes en el host, a nivel organizacional </w:t>
+      </w:r>
+      <w:r>
+        <w:rPr>
+          <w:rFonts w:ascii="Times New Roman" w:hAnsi="Times New Roman" w:cs="Times New Roman"/>
+          <w:sz w:val="24"/>
+          <w:szCs w:val="24"/>
+          <w:lang w:val="es-MX"/>
+        </w:rPr>
+        <w:t xml:space="preserve">se ha tenido que controlar </w:t>
+      </w:r>
+      <w:r>
+        <w:rPr>
+          <w:rFonts w:ascii="Times New Roman" w:hAnsi="Times New Roman" w:cs="Times New Roman"/>
+          <w:sz w:val="24"/>
+          <w:szCs w:val="24"/>
+          <w:lang w:val="es-MX"/>
+        </w:rPr>
+        <w:t>y mitig</w:t>
+      </w:r>
+      <w:r>
+        <w:rPr>
+          <w:rFonts w:ascii="Times New Roman" w:hAnsi="Times New Roman" w:cs="Times New Roman"/>
+          <w:sz w:val="24"/>
+          <w:szCs w:val="24"/>
+          <w:lang w:val="es-MX"/>
+        </w:rPr>
+        <w:t xml:space="preserve">ar ya que sigilosamente </w:t>
+      </w:r>
+      <w:r>
+        <w:rPr>
+          <w:rFonts w:ascii="Times New Roman" w:hAnsi="Times New Roman" w:cs="Times New Roman"/>
+          <w:sz w:val="24"/>
+          <w:szCs w:val="24"/>
+          <w:lang w:val="es-MX"/>
+        </w:rPr>
+        <w:t xml:space="preserve">ingresando en el </w:t>
+      </w:r>
+      <w:r>
+        <w:rPr>
+          <w:rFonts w:ascii="Times New Roman" w:hAnsi="Times New Roman" w:cs="Times New Roman"/>
+          <w:sz w:val="24"/>
+          <w:szCs w:val="24"/>
+          <w:lang w:val="es-MX"/>
+        </w:rPr>
+        <w:t>ordenador hasta</w:t>
+      </w:r>
+      <w:r>
+        <w:rPr>
+          <w:rFonts w:ascii="Times New Roman" w:hAnsi="Times New Roman" w:cs="Times New Roman"/>
+          <w:sz w:val="24"/>
+          <w:szCs w:val="24"/>
+          <w:lang w:val="es-MX"/>
+        </w:rPr>
+        <w:t xml:space="preserve"> lograr su objetivo. </w:t>
       </w:r>
     </w:p>
     <w:p>
@@ -2631,6 +2705,237 @@
           <w:szCs w:val="24"/>
           <w:lang w:val="es-MX"/>
         </w:rPr>
+        <w:t>E</w:t>
+      </w:r>
+      <w:r>
+        <w:rPr>
+          <w:rFonts w:ascii="Times New Roman" w:hAnsi="Times New Roman" w:cs="Times New Roman"/>
+          <w:sz w:val="24"/>
+          <w:szCs w:val="24"/>
+          <w:lang w:val="es-MX"/>
+        </w:rPr>
+        <w:t>l aná</w:t>
+      </w:r>
+      <w:r>
+        <w:rPr>
+          <w:rFonts w:ascii="Times New Roman" w:hAnsi="Times New Roman" w:cs="Times New Roman"/>
+          <w:sz w:val="24"/>
+          <w:szCs w:val="24"/>
+          <w:lang w:val="es-MX"/>
+        </w:rPr>
+        <w:t xml:space="preserve">lisis de malware </w:t>
+      </w:r>
+      <w:r>
+        <w:rPr>
+          <w:rFonts w:ascii="Times New Roman" w:hAnsi="Times New Roman" w:cs="Times New Roman"/>
+          <w:sz w:val="24"/>
+          <w:szCs w:val="24"/>
+          <w:lang w:val="es-MX"/>
+        </w:rPr>
+        <w:t>está mej</w:t>
+      </w:r>
+      <w:r>
+        <w:rPr>
+          <w:rFonts w:ascii="Times New Roman" w:hAnsi="Times New Roman" w:cs="Times New Roman"/>
+          <w:sz w:val="24"/>
+          <w:szCs w:val="24"/>
+          <w:lang w:val="es-MX"/>
+        </w:rPr>
+        <w:t>or documentado</w:t>
+      </w:r>
+      <w:r>
+        <w:rPr>
+          <w:rFonts w:ascii="Times New Roman" w:hAnsi="Times New Roman" w:cs="Times New Roman"/>
+          <w:sz w:val="24"/>
+          <w:szCs w:val="24"/>
+          <w:lang w:val="es-MX"/>
+        </w:rPr>
+        <w:t xml:space="preserve"> </w:t>
+      </w:r>
+      <w:r>
+        <w:rPr>
+          <w:rFonts w:ascii="Times New Roman" w:hAnsi="Times New Roman" w:cs="Times New Roman"/>
+          <w:sz w:val="24"/>
+          <w:szCs w:val="24"/>
+          <w:lang w:val="es-MX"/>
+        </w:rPr>
+        <w:t xml:space="preserve">y </w:t>
+      </w:r>
+      <w:r>
+        <w:rPr>
+          <w:rFonts w:ascii="Times New Roman" w:hAnsi="Times New Roman" w:cs="Times New Roman"/>
+          <w:sz w:val="24"/>
+          <w:szCs w:val="24"/>
+          <w:lang w:val="es-MX"/>
+        </w:rPr>
+        <w:t>estudiado</w:t>
+      </w:r>
+      <w:r>
+        <w:rPr>
+          <w:rFonts w:ascii="Times New Roman" w:hAnsi="Times New Roman" w:cs="Times New Roman"/>
+          <w:sz w:val="24"/>
+          <w:szCs w:val="24"/>
+          <w:lang w:val="es-MX"/>
+        </w:rPr>
+        <w:t xml:space="preserve"> actualmente</w:t>
+      </w:r>
+      <w:r>
+        <w:rPr>
+          <w:rFonts w:ascii="Times New Roman" w:hAnsi="Times New Roman" w:cs="Times New Roman"/>
+          <w:sz w:val="24"/>
+          <w:szCs w:val="24"/>
+          <w:lang w:val="es-MX"/>
+        </w:rPr>
+        <w:t>,</w:t>
+      </w:r>
+      <w:r>
+        <w:rPr>
+          <w:rFonts w:ascii="Times New Roman" w:hAnsi="Times New Roman" w:cs="Times New Roman"/>
+          <w:sz w:val="24"/>
+          <w:szCs w:val="24"/>
+          <w:lang w:val="es-MX"/>
+        </w:rPr>
+        <w:t xml:space="preserve"> pues existen gran variedad de investigaciones, trabajos y artícu</w:t>
+      </w:r>
+      <w:r>
+        <w:rPr>
+          <w:rFonts w:ascii="Times New Roman" w:hAnsi="Times New Roman" w:cs="Times New Roman"/>
+          <w:sz w:val="24"/>
+          <w:szCs w:val="24"/>
+          <w:lang w:val="es-MX"/>
+        </w:rPr>
+        <w:t>los científicos</w:t>
+      </w:r>
+      <w:r>
+        <w:rPr>
+          <w:rFonts w:ascii="Times New Roman" w:hAnsi="Times New Roman" w:cs="Times New Roman"/>
+          <w:sz w:val="24"/>
+          <w:szCs w:val="24"/>
+          <w:lang w:val="es-MX"/>
+        </w:rPr>
+        <w:t xml:space="preserve"> de habla </w:t>
+      </w:r>
+      <w:r>
+        <w:rPr>
+          <w:rFonts w:ascii="Times New Roman" w:hAnsi="Times New Roman" w:cs="Times New Roman"/>
+          <w:sz w:val="24"/>
+          <w:szCs w:val="24"/>
+          <w:lang w:val="es-MX"/>
+        </w:rPr>
+        <w:t xml:space="preserve">hispana como en otros idiomas que se han encargado de desarrollar a lo largo de los años técnicas que brinden seguridad a los ordenadores con el fin de evitar amenazas como lo dicho anteriormente.  </w:t>
+      </w:r>
+    </w:p>
+    <w:p>
+      <w:pPr>
+        <w:spacing w:line="480" w:lineRule="auto"/>
+        <w:ind w:firstLine="720"/>
+        <w:rPr>
+          <w:rFonts w:ascii="Times New Roman" w:hAnsi="Times New Roman" w:cs="Times New Roman"/>
+          <w:sz w:val="24"/>
+          <w:szCs w:val="24"/>
+          <w:lang w:val="es-MX"/>
+        </w:rPr>
+      </w:pPr>
+      <w:r>
+        <w:rPr>
+          <w:rFonts w:ascii="Times New Roman" w:hAnsi="Times New Roman" w:cs="Times New Roman"/>
+          <w:sz w:val="24"/>
+          <w:szCs w:val="24"/>
+          <w:lang w:val="es-MX"/>
+        </w:rPr>
+        <w:t xml:space="preserve">Actualmente </w:t>
+      </w:r>
+      <w:r>
+        <w:rPr>
+          <w:rFonts w:ascii="Times New Roman" w:hAnsi="Times New Roman" w:cs="Times New Roman"/>
+          <w:sz w:val="24"/>
+          <w:szCs w:val="24"/>
+          <w:lang w:val="es-MX"/>
+        </w:rPr>
+        <w:t>el análisis de malware tanto estático como dinámico son</w:t>
+      </w:r>
+      <w:r>
+        <w:rPr>
+          <w:rFonts w:ascii="Times New Roman" w:hAnsi="Times New Roman" w:cs="Times New Roman"/>
+          <w:sz w:val="24"/>
+          <w:szCs w:val="24"/>
+          <w:lang w:val="es-MX"/>
+        </w:rPr>
+        <w:t xml:space="preserve"> de las técnicas más utilizadas</w:t>
+      </w:r>
+      <w:r>
+        <w:rPr>
+          <w:rFonts w:ascii="Times New Roman" w:hAnsi="Times New Roman" w:cs="Times New Roman"/>
+          <w:sz w:val="24"/>
+          <w:szCs w:val="24"/>
+          <w:lang w:val="es-MX"/>
+        </w:rPr>
+        <w:t xml:space="preserve"> </w:t>
+      </w:r>
+      <w:r>
+        <w:rPr>
+          <w:rFonts w:ascii="Times New Roman" w:hAnsi="Times New Roman" w:cs="Times New Roman"/>
+          <w:sz w:val="24"/>
+          <w:szCs w:val="24"/>
+          <w:lang w:val="es-MX"/>
+        </w:rPr>
+        <w:t xml:space="preserve">por los analistas de malware de todo el mundo, </w:t>
+      </w:r>
+      <w:r>
+        <w:rPr>
+          <w:rFonts w:ascii="Times New Roman" w:hAnsi="Times New Roman" w:cs="Times New Roman"/>
+          <w:sz w:val="24"/>
+          <w:szCs w:val="24"/>
+          <w:lang w:val="es-MX"/>
+        </w:rPr>
+        <w:t>por lo cual cada quien tiene su propia metodolo</w:t>
+      </w:r>
+      <w:r>
+        <w:rPr>
+          <w:rFonts w:ascii="Times New Roman" w:hAnsi="Times New Roman" w:cs="Times New Roman"/>
+          <w:sz w:val="24"/>
+          <w:szCs w:val="24"/>
+          <w:lang w:val="es-MX"/>
+        </w:rPr>
+        <w:t>gía y su forma para analizar y</w:t>
+      </w:r>
+      <w:r>
+        <w:rPr>
+          <w:rFonts w:ascii="Times New Roman" w:hAnsi="Times New Roman" w:cs="Times New Roman"/>
+          <w:sz w:val="24"/>
+          <w:szCs w:val="24"/>
+          <w:lang w:val="es-MX"/>
+        </w:rPr>
+        <w:t xml:space="preserve"> estudiar los malware</w:t>
+      </w:r>
+      <w:r>
+        <w:rPr>
+          <w:rFonts w:ascii="Times New Roman" w:hAnsi="Times New Roman" w:cs="Times New Roman"/>
+          <w:sz w:val="24"/>
+          <w:szCs w:val="24"/>
+          <w:lang w:val="es-MX"/>
+        </w:rPr>
+        <w:t>.</w:t>
+      </w:r>
+    </w:p>
+    <w:p>
+      <w:pPr>
+        <w:spacing w:line="480" w:lineRule="auto"/>
+        <w:ind w:firstLine="720"/>
+        <w:rPr>
+          <w:rFonts w:ascii="Times New Roman" w:hAnsi="Times New Roman" w:cs="Times New Roman"/>
+          <w:sz w:val="24"/>
+          <w:szCs w:val="24"/>
+          <w:lang w:val="es-MX"/>
+        </w:rPr>
+      </w:pPr>
+      <w:r>
+        <w:rPr>
+          <w:rFonts w:ascii="Times New Roman" w:hAnsi="Times New Roman" w:cs="Times New Roman"/>
+          <w:sz w:val="24"/>
+          <w:szCs w:val="24"/>
+          <w:lang w:val="es-MX"/>
+        </w:rPr>
         <w:t xml:space="preserve">Es de destacar que </w:t>
       </w:r>
       <w:r>
@@ -2775,7 +3080,17 @@
           <w:szCs w:val="24"/>
           <w:lang w:val="es-MX"/>
         </w:rPr>
-        <w:t>requiere de más tiempo</w:t>
+        <w:t xml:space="preserve">requiere de </w:t>
+      </w:r>
+      <w:r>
+        <w:rPr>
+          <w:rFonts w:ascii="Times New Roman" w:hAnsi="Times New Roman" w:cs="Times New Roman"/>
+          <w:sz w:val="24"/>
+          <w:szCs w:val="24"/>
+          <w:lang w:val="es-MX"/>
+        </w:rPr>
+        <w:lastRenderedPageBreak/>
+        <w:t>más tiempo</w:t>
       </w:r>
       <w:r>
         <w:rPr>
@@ -3113,137 +3428,238 @@
     <w:p>
       <w:pPr>
         <w:spacing w:line="480" w:lineRule="auto"/>
-        <w:ind w:firstLine="720"/>
-        <w:rPr>
-          <w:rFonts w:ascii="Times New Roman" w:hAnsi="Times New Roman" w:cs="Times New Roman"/>
-          <w:sz w:val="24"/>
-          <w:szCs w:val="24"/>
-          <w:lang w:val="es-MX"/>
-        </w:rPr>
-      </w:pPr>
-      <w:r>
-        <w:rPr>
-          <w:rFonts w:ascii="Times New Roman" w:hAnsi="Times New Roman" w:cs="Times New Roman"/>
-          <w:sz w:val="24"/>
-          <w:szCs w:val="24"/>
-          <w:lang w:val="es-MX"/>
-        </w:rPr>
-        <w:t xml:space="preserve">Finalmente, </w:t>
-      </w:r>
-      <w:r>
-        <w:rPr>
-          <w:rFonts w:ascii="Times New Roman" w:hAnsi="Times New Roman" w:cs="Times New Roman"/>
-          <w:sz w:val="24"/>
-          <w:szCs w:val="24"/>
-          <w:lang w:val="es-MX"/>
-        </w:rPr>
-        <w:t xml:space="preserve">es muy claro </w:t>
-      </w:r>
-      <w:r>
-        <w:rPr>
-          <w:rFonts w:ascii="Times New Roman" w:hAnsi="Times New Roman" w:cs="Times New Roman"/>
-          <w:sz w:val="24"/>
-          <w:szCs w:val="24"/>
-          <w:lang w:val="es-MX"/>
-        </w:rPr>
-        <w:t>que cada día se avanza más</w:t>
-      </w:r>
-      <w:r>
-        <w:rPr>
-          <w:rFonts w:ascii="Times New Roman" w:hAnsi="Times New Roman" w:cs="Times New Roman"/>
-          <w:sz w:val="24"/>
-          <w:szCs w:val="24"/>
-          <w:lang w:val="es-MX"/>
-        </w:rPr>
-        <w:t xml:space="preserve"> cuando se habla de tecnología, a su vez el aumento de mal</w:t>
-      </w:r>
-      <w:r>
-        <w:rPr>
-          <w:rFonts w:ascii="Times New Roman" w:hAnsi="Times New Roman" w:cs="Times New Roman"/>
-          <w:sz w:val="24"/>
-          <w:szCs w:val="24"/>
-          <w:lang w:val="es-MX"/>
-        </w:rPr>
-        <w:t xml:space="preserve">ware es notable pues según </w:t>
-      </w:r>
-      <w:sdt>
-        <w:sdtPr>
-          <w:rPr>
-            <w:rFonts w:ascii="Times New Roman" w:hAnsi="Times New Roman" w:cs="Times New Roman"/>
-            <w:sz w:val="24"/>
-            <w:szCs w:val="24"/>
-            <w:lang w:val="es-MX"/>
-          </w:rPr>
-          <w:id w:val="-688906533"/>
-          <w:citation/>
-        </w:sdtPr>
-        <w:sdtEndPr/>
-        <w:sdtContent>
-          <w:r>
-            <w:rPr>
-              <w:rFonts w:ascii="Times New Roman" w:hAnsi="Times New Roman" w:cs="Times New Roman"/>
-              <w:sz w:val="24"/>
-              <w:szCs w:val="24"/>
-              <w:lang w:val="es-MX"/>
-            </w:rPr>
-            <w:fldChar w:fldCharType="begin"/>
-          </w:r>
-          <w:r>
-            <w:rPr>
-              <w:rFonts w:ascii="Times New Roman" w:hAnsi="Times New Roman" w:cs="Times New Roman"/>
-              <w:sz w:val="24"/>
-              <w:szCs w:val="24"/>
-              <w:lang w:val="es-MX"/>
-            </w:rPr>
-            <w:instrText xml:space="preserve"> CITATION Gor18 \l 2058 </w:instrText>
-          </w:r>
-          <w:r>
-            <w:rPr>
-              <w:rFonts w:ascii="Times New Roman" w:hAnsi="Times New Roman" w:cs="Times New Roman"/>
-              <w:sz w:val="24"/>
-              <w:szCs w:val="24"/>
-              <w:lang w:val="es-MX"/>
-            </w:rPr>
-            <w:fldChar w:fldCharType="separate"/>
-          </w:r>
-          <w:r>
-            <w:rPr>
-              <w:rFonts w:ascii="Times New Roman" w:hAnsi="Times New Roman" w:cs="Times New Roman"/>
-              <w:noProof/>
-              <w:sz w:val="24"/>
-              <w:szCs w:val="24"/>
-              <w:lang w:val="es-MX"/>
-            </w:rPr>
-            <w:t>(Gorugantu, 2018)</w:t>
-          </w:r>
-          <w:r>
-            <w:rPr>
-              <w:rFonts w:ascii="Times New Roman" w:hAnsi="Times New Roman" w:cs="Times New Roman"/>
-              <w:sz w:val="24"/>
-              <w:szCs w:val="24"/>
-              <w:lang w:val="es-MX"/>
-            </w:rPr>
-            <w:fldChar w:fldCharType="end"/>
-          </w:r>
-        </w:sdtContent>
-      </w:sdt>
-      <w:r>
-        <w:rPr>
-          <w:rFonts w:ascii="Times New Roman" w:hAnsi="Times New Roman" w:cs="Times New Roman"/>
-          <w:sz w:val="24"/>
-          <w:szCs w:val="24"/>
-          <w:lang w:val="es-MX"/>
-        </w:rPr>
-        <w:t xml:space="preserve"> en su trabajo ,desde el año 2007 se contaban con apenas 0.13 millones de especímenes nuevos de malware hasta ese año</w:t>
-      </w:r>
-      <w:r>
-        <w:rPr>
-          <w:rFonts w:ascii="Times New Roman" w:hAnsi="Times New Roman" w:cs="Times New Roman"/>
-          <w:sz w:val="24"/>
-          <w:szCs w:val="24"/>
-          <w:lang w:val="es-MX"/>
-        </w:rPr>
-        <w:t xml:space="preserve">, según </w:t>
+        <w:ind w:left="720"/>
+        <w:rPr>
+          <w:rFonts w:ascii="Times New Roman" w:hAnsi="Times New Roman" w:cs="Times New Roman"/>
+          <w:sz w:val="24"/>
+          <w:szCs w:val="24"/>
+          <w:lang w:val="es-MX"/>
+        </w:rPr>
+      </w:pPr>
+      <w:r>
+        <w:rPr>
+          <w:rFonts w:ascii="Times New Roman" w:hAnsi="Times New Roman" w:cs="Times New Roman"/>
+          <w:sz w:val="24"/>
+          <w:szCs w:val="24"/>
+          <w:lang w:val="es-MX"/>
+        </w:rPr>
+        <w:t>S</w:t>
+      </w:r>
+      <w:r>
+        <w:rPr>
+          <w:rFonts w:ascii="Times New Roman" w:hAnsi="Times New Roman" w:cs="Times New Roman"/>
+          <w:sz w:val="24"/>
+          <w:szCs w:val="24"/>
+          <w:lang w:val="es-MX"/>
+        </w:rPr>
+        <w:t xml:space="preserve">u capacidad de ataque cada día avanza cautelosamente y con objetivos específicos para cumplir la finalidad de convertirse en una </w:t>
+      </w:r>
+      <w:proofErr w:type="spellStart"/>
+      <w:r>
+        <w:rPr>
+          <w:rFonts w:ascii="Times New Roman" w:hAnsi="Times New Roman" w:cs="Times New Roman"/>
+          <w:sz w:val="24"/>
+          <w:szCs w:val="24"/>
+          <w:lang w:val="es-MX"/>
+        </w:rPr>
+        <w:t>ciberamenaza</w:t>
+      </w:r>
+      <w:proofErr w:type="spellEnd"/>
+      <w:r>
+        <w:rPr>
+          <w:rFonts w:ascii="Times New Roman" w:hAnsi="Times New Roman" w:cs="Times New Roman"/>
+          <w:sz w:val="24"/>
+          <w:szCs w:val="24"/>
+          <w:lang w:val="es-MX"/>
+        </w:rPr>
+        <w:t xml:space="preserve">, y en la actualidad el </w:t>
+      </w:r>
+      <w:proofErr w:type="spellStart"/>
+      <w:r>
+        <w:rPr>
+          <w:rFonts w:ascii="Times New Roman" w:hAnsi="Times New Roman" w:cs="Times New Roman"/>
+          <w:sz w:val="24"/>
+          <w:szCs w:val="24"/>
+          <w:lang w:val="es-MX"/>
+        </w:rPr>
+        <w:t>ciberespionaje</w:t>
+      </w:r>
+      <w:proofErr w:type="spellEnd"/>
+      <w:r>
+        <w:rPr>
+          <w:rFonts w:ascii="Times New Roman" w:hAnsi="Times New Roman" w:cs="Times New Roman"/>
+          <w:sz w:val="24"/>
+          <w:szCs w:val="24"/>
+          <w:lang w:val="es-MX"/>
+        </w:rPr>
+        <w:t xml:space="preserve"> (gobierno, entidades públicas, financieras, privadas entre otras.), con ánimos de lucro. Las siguientes son las áreas más significativas de la evolución del malware: </w:t>
+      </w:r>
+    </w:p>
+    <w:p>
+      <w:pPr>
+        <w:spacing w:line="480" w:lineRule="auto"/>
+        <w:ind w:left="2160" w:hanging="720"/>
+        <w:rPr>
+          <w:rFonts w:ascii="Times New Roman" w:hAnsi="Times New Roman" w:cs="Times New Roman"/>
+          <w:sz w:val="24"/>
+          <w:szCs w:val="24"/>
+          <w:lang w:val="es-MX"/>
+        </w:rPr>
+      </w:pPr>
+      <w:r>
+        <w:rPr>
+          <w:rFonts w:ascii="Times New Roman" w:hAnsi="Times New Roman" w:cs="Times New Roman"/>
+          <w:sz w:val="24"/>
+          <w:szCs w:val="24"/>
+        </w:rPr>
+        <w:sym w:font="Symbol" w:char="F0B7"/>
+      </w:r>
+      <w:r>
+        <w:rPr>
+          <w:rFonts w:ascii="Times New Roman" w:hAnsi="Times New Roman" w:cs="Times New Roman"/>
+          <w:sz w:val="24"/>
+          <w:szCs w:val="24"/>
+          <w:lang w:val="es-MX"/>
+        </w:rPr>
+        <w:t xml:space="preserve"> Métodos de infección y vectores </w:t>
+      </w:r>
+    </w:p>
+    <w:p>
+      <w:pPr>
+        <w:spacing w:line="480" w:lineRule="auto"/>
+        <w:ind w:left="2160" w:hanging="720"/>
+        <w:rPr>
+          <w:rFonts w:ascii="Times New Roman" w:hAnsi="Times New Roman" w:cs="Times New Roman"/>
+          <w:sz w:val="24"/>
+          <w:szCs w:val="24"/>
+          <w:lang w:val="es-MX"/>
+        </w:rPr>
+      </w:pPr>
+      <w:r>
+        <w:rPr>
+          <w:rFonts w:ascii="Times New Roman" w:hAnsi="Times New Roman" w:cs="Times New Roman"/>
+          <w:sz w:val="24"/>
+          <w:szCs w:val="24"/>
+        </w:rPr>
+        <w:sym w:font="Symbol" w:char="F0B7"/>
+      </w:r>
+      <w:r>
+        <w:rPr>
+          <w:rFonts w:ascii="Times New Roman" w:hAnsi="Times New Roman" w:cs="Times New Roman"/>
+          <w:sz w:val="24"/>
+          <w:szCs w:val="24"/>
+          <w:lang w:val="es-MX"/>
+        </w:rPr>
+        <w:t xml:space="preserve"> Persistencia </w:t>
+      </w:r>
+    </w:p>
+    <w:p>
+      <w:pPr>
+        <w:spacing w:line="480" w:lineRule="auto"/>
+        <w:ind w:left="2160" w:hanging="720"/>
+        <w:rPr>
+          <w:rFonts w:ascii="Times New Roman" w:hAnsi="Times New Roman" w:cs="Times New Roman"/>
+          <w:sz w:val="24"/>
+          <w:szCs w:val="24"/>
+          <w:lang w:val="es-MX"/>
+        </w:rPr>
+      </w:pPr>
+      <w:r>
+        <w:rPr>
+          <w:rFonts w:ascii="Times New Roman" w:hAnsi="Times New Roman" w:cs="Times New Roman"/>
+          <w:sz w:val="24"/>
+          <w:szCs w:val="24"/>
+        </w:rPr>
+        <w:sym w:font="Symbol" w:char="F0B7"/>
+      </w:r>
+      <w:r>
+        <w:rPr>
+          <w:rFonts w:ascii="Times New Roman" w:hAnsi="Times New Roman" w:cs="Times New Roman"/>
+          <w:sz w:val="24"/>
+          <w:szCs w:val="24"/>
+          <w:lang w:val="es-MX"/>
+        </w:rPr>
+        <w:t xml:space="preserve"> Mecanismos de protección </w:t>
+      </w:r>
+    </w:p>
+    <w:p>
+      <w:pPr>
+        <w:spacing w:line="480" w:lineRule="auto"/>
+        <w:ind w:left="2160" w:hanging="720"/>
+        <w:rPr>
+          <w:rFonts w:ascii="Times New Roman" w:hAnsi="Times New Roman" w:cs="Times New Roman"/>
+          <w:sz w:val="24"/>
+          <w:szCs w:val="24"/>
+          <w:lang w:val="es-MX"/>
+        </w:rPr>
+      </w:pPr>
+      <w:r>
+        <w:rPr>
+          <w:rFonts w:ascii="Times New Roman" w:hAnsi="Times New Roman" w:cs="Times New Roman"/>
+          <w:sz w:val="24"/>
+          <w:szCs w:val="24"/>
+        </w:rPr>
+        <w:sym w:font="Symbol" w:char="F0B7"/>
+      </w:r>
+      <w:r>
+        <w:rPr>
+          <w:rFonts w:ascii="Times New Roman" w:hAnsi="Times New Roman" w:cs="Times New Roman"/>
+          <w:sz w:val="24"/>
+          <w:szCs w:val="24"/>
+          <w:lang w:val="es-MX"/>
+        </w:rPr>
+        <w:t xml:space="preserve"> Directiva</w:t>
+      </w:r>
+    </w:p>
+    <w:p>
+      <w:pPr>
+        <w:spacing w:line="480" w:lineRule="auto"/>
+        <w:ind w:left="2160" w:hanging="720"/>
+        <w:rPr>
+          <w:rFonts w:ascii="Times New Roman" w:hAnsi="Times New Roman" w:cs="Times New Roman"/>
+          <w:sz w:val="24"/>
+          <w:szCs w:val="24"/>
+          <w:lang w:val="es-MX"/>
+        </w:rPr>
+      </w:pPr>
+      <w:r>
+        <w:rPr>
+          <w:rFonts w:ascii="Times New Roman" w:hAnsi="Times New Roman" w:cs="Times New Roman"/>
+          <w:sz w:val="24"/>
+          <w:szCs w:val="24"/>
+        </w:rPr>
+        <w:sym w:font="Symbol" w:char="F0B7"/>
+      </w:r>
+      <w:r>
+        <w:rPr>
+          <w:rFonts w:ascii="Times New Roman" w:hAnsi="Times New Roman" w:cs="Times New Roman"/>
+          <w:sz w:val="24"/>
+          <w:szCs w:val="24"/>
+          <w:lang w:val="es-MX"/>
+        </w:rPr>
+        <w:t xml:space="preserve"> Interacción con el atacante </w:t>
+      </w:r>
+    </w:p>
+    <w:p>
+      <w:pPr>
+        <w:spacing w:line="480" w:lineRule="auto"/>
+        <w:ind w:left="720"/>
+        <w:rPr>
+          <w:rFonts w:ascii="Times New Roman" w:hAnsi="Times New Roman" w:cs="Times New Roman"/>
+          <w:sz w:val="24"/>
+          <w:szCs w:val="24"/>
+          <w:lang w:val="es-MX"/>
+        </w:rPr>
+      </w:pPr>
+      <w:r>
+        <w:rPr>
+          <w:rFonts w:ascii="Times New Roman" w:hAnsi="Times New Roman" w:cs="Times New Roman"/>
+          <w:sz w:val="24"/>
+          <w:szCs w:val="24"/>
+          <w:lang w:val="es-MX"/>
+        </w:rPr>
+        <w:lastRenderedPageBreak/>
+        <w:t>Esta evolución se convirtió en Amenazas persistentes avanzadas (APT). La característica de estas amenazas es su fragmentación, descomposición en módulos y el ensamble de piezas.</w:t>
       </w:r>
       <w:r>
         <w:rPr>
@@ -3253,177 +3669,7 @@
           <w:szCs w:val="24"/>
           <w:lang w:val="es-MX"/>
         </w:rPr>
-        <w:t>(esET, 2015, p. 3)</w:t>
-      </w:r>
-      <w:r>
-        <w:rPr>
-          <w:rFonts w:ascii="Times New Roman" w:hAnsi="Times New Roman" w:cs="Times New Roman"/>
-          <w:sz w:val="24"/>
-          <w:szCs w:val="24"/>
-          <w:lang w:val="es-MX"/>
-        </w:rPr>
-        <w:t xml:space="preserve"> en sus laboratorios al </w:t>
-      </w:r>
-      <w:r>
-        <w:rPr>
-          <w:rFonts w:ascii="Times New Roman" w:hAnsi="Times New Roman" w:cs="Times New Roman"/>
-          <w:sz w:val="24"/>
-          <w:szCs w:val="24"/>
-          <w:lang w:val="es-MX"/>
-        </w:rPr>
-        <w:t>día</w:t>
-      </w:r>
-      <w:r>
-        <w:rPr>
-          <w:rFonts w:ascii="Times New Roman" w:hAnsi="Times New Roman" w:cs="Times New Roman"/>
-          <w:sz w:val="24"/>
-          <w:szCs w:val="24"/>
-          <w:lang w:val="es-MX"/>
-        </w:rPr>
-        <w:t xml:space="preserve"> de todo el mundo </w:t>
-      </w:r>
-      <w:r>
-        <w:rPr>
-          <w:rFonts w:ascii="Times New Roman" w:hAnsi="Times New Roman" w:cs="Times New Roman"/>
-          <w:sz w:val="24"/>
-          <w:szCs w:val="24"/>
-          <w:lang w:val="es-MX"/>
-        </w:rPr>
-        <w:lastRenderedPageBreak/>
-        <w:t xml:space="preserve">les llegaban aproximadamente 200 mil </w:t>
-      </w:r>
-      <w:r>
-        <w:rPr>
-          <w:rFonts w:ascii="Times New Roman" w:hAnsi="Times New Roman" w:cs="Times New Roman"/>
-          <w:sz w:val="24"/>
-          <w:szCs w:val="24"/>
-          <w:lang w:val="es-MX"/>
-        </w:rPr>
-        <w:t xml:space="preserve"> </w:t>
-      </w:r>
-      <w:r>
-        <w:rPr>
-          <w:rFonts w:ascii="Times New Roman" w:hAnsi="Times New Roman" w:cs="Times New Roman"/>
-          <w:sz w:val="24"/>
-          <w:szCs w:val="24"/>
-          <w:lang w:val="es-MX"/>
-        </w:rPr>
-        <w:t>nuevos códigos maliciosos por día, lo que da una idea de la afectación que podrían padecer los ordenadores de los usuarios y las empresas. Para el año 2017</w:t>
-      </w:r>
-      <w:r>
-        <w:rPr>
-          <w:rFonts w:ascii="Times New Roman" w:hAnsi="Times New Roman" w:cs="Times New Roman"/>
-          <w:sz w:val="24"/>
-          <w:szCs w:val="24"/>
-          <w:lang w:val="es-MX"/>
-        </w:rPr>
-        <w:t xml:space="preserve"> </w:t>
-      </w:r>
-      <w:sdt>
-        <w:sdtPr>
-          <w:rPr>
-            <w:rFonts w:ascii="Times New Roman" w:hAnsi="Times New Roman" w:cs="Times New Roman"/>
-            <w:sz w:val="24"/>
-            <w:szCs w:val="24"/>
-            <w:lang w:val="es-MX"/>
-          </w:rPr>
-          <w:id w:val="-969359801"/>
-          <w:citation/>
-        </w:sdtPr>
-        <w:sdtEndPr/>
-        <w:sdtContent>
-          <w:r>
-            <w:rPr>
-              <w:rFonts w:ascii="Times New Roman" w:hAnsi="Times New Roman" w:cs="Times New Roman"/>
-              <w:sz w:val="24"/>
-              <w:szCs w:val="24"/>
-              <w:lang w:val="es-MX"/>
-            </w:rPr>
-            <w:fldChar w:fldCharType="begin"/>
-          </w:r>
-          <w:r>
-            <w:rPr>
-              <w:rFonts w:ascii="Times New Roman" w:hAnsi="Times New Roman" w:cs="Times New Roman"/>
-              <w:sz w:val="24"/>
-              <w:szCs w:val="24"/>
-              <w:lang w:val="es-MX"/>
-            </w:rPr>
-            <w:instrText xml:space="preserve"> CITATION Gor18 \l 2058 </w:instrText>
-          </w:r>
-          <w:r>
-            <w:rPr>
-              <w:rFonts w:ascii="Times New Roman" w:hAnsi="Times New Roman" w:cs="Times New Roman"/>
-              <w:sz w:val="24"/>
-              <w:szCs w:val="24"/>
-              <w:lang w:val="es-MX"/>
-            </w:rPr>
-            <w:fldChar w:fldCharType="separate"/>
-          </w:r>
-          <w:r>
-            <w:rPr>
-              <w:rFonts w:ascii="Times New Roman" w:hAnsi="Times New Roman" w:cs="Times New Roman"/>
-              <w:noProof/>
-              <w:sz w:val="24"/>
-              <w:szCs w:val="24"/>
-              <w:lang w:val="es-MX"/>
-            </w:rPr>
-            <w:t>(Gorugantu, 2018)</w:t>
-          </w:r>
-          <w:r>
-            <w:rPr>
-              <w:rFonts w:ascii="Times New Roman" w:hAnsi="Times New Roman" w:cs="Times New Roman"/>
-              <w:sz w:val="24"/>
-              <w:szCs w:val="24"/>
-              <w:lang w:val="es-MX"/>
-            </w:rPr>
-            <w:fldChar w:fldCharType="end"/>
-          </w:r>
-        </w:sdtContent>
-      </w:sdt>
-      <w:r>
-        <w:rPr>
-          <w:rFonts w:ascii="Times New Roman" w:hAnsi="Times New Roman" w:cs="Times New Roman"/>
-          <w:sz w:val="24"/>
-          <w:szCs w:val="24"/>
-          <w:lang w:val="es-MX"/>
-        </w:rPr>
-        <w:t xml:space="preserve"> </w:t>
-      </w:r>
-      <w:r>
-        <w:rPr>
-          <w:rFonts w:ascii="Times New Roman" w:hAnsi="Times New Roman" w:cs="Times New Roman"/>
-          <w:sz w:val="24"/>
-          <w:szCs w:val="24"/>
-          <w:lang w:val="es-MX"/>
-        </w:rPr>
-        <w:t xml:space="preserve">ya se </w:t>
-      </w:r>
-      <w:r>
-        <w:rPr>
-          <w:rFonts w:ascii="Times New Roman" w:hAnsi="Times New Roman" w:cs="Times New Roman"/>
-          <w:sz w:val="24"/>
-          <w:szCs w:val="24"/>
-          <w:lang w:val="es-MX"/>
-        </w:rPr>
-        <w:t xml:space="preserve">tenían  aproximadamente 9.78 millones de especímenes nuevos de malware lo que es una cifra escandalosa para 10 años en los cuales </w:t>
-      </w:r>
-      <w:r>
-        <w:rPr>
-          <w:rFonts w:ascii="Times New Roman" w:hAnsi="Times New Roman" w:cs="Times New Roman"/>
-          <w:sz w:val="24"/>
-          <w:szCs w:val="24"/>
-          <w:lang w:val="es-MX"/>
-        </w:rPr>
-        <w:t xml:space="preserve">se </w:t>
-      </w:r>
-      <w:r>
-        <w:rPr>
-          <w:rFonts w:ascii="Times New Roman" w:hAnsi="Times New Roman" w:cs="Times New Roman"/>
-          <w:sz w:val="24"/>
-          <w:szCs w:val="24"/>
-          <w:lang w:val="es-MX"/>
-        </w:rPr>
-        <w:t>nónuplo de forma exagerada, esto nos deja ver que el conocer un poco de análisis de malware es vital y esencial para la protección de nuestros datos, el conocer por lo menos el análisis estático nos ayudara en un futuro a salvar nuestra información.</w:t>
+        <w:t xml:space="preserve"> (Zapata, Cubides, &amp; Murcia, 2015, p.14)</w:t>
       </w:r>
     </w:p>
     <w:tbl>
@@ -4260,23 +4506,205 @@
     </w:p>
     <w:p>
       <w:pPr>
-        <w:rPr>
-          <w:rFonts w:ascii="Times New Roman" w:hAnsi="Times New Roman" w:cs="Times New Roman"/>
-          <w:sz w:val="24"/>
-          <w:szCs w:val="24"/>
-          <w:lang w:val="es-MX"/>
-        </w:rPr>
-      </w:pPr>
-    </w:p>
-    <w:p>
-      <w:pPr>
-        <w:rPr>
-          <w:rFonts w:ascii="Times New Roman" w:hAnsi="Times New Roman" w:cs="Times New Roman"/>
-          <w:sz w:val="24"/>
-          <w:szCs w:val="24"/>
-          <w:lang w:val="es-MX"/>
-        </w:rPr>
-      </w:pPr>
+        <w:ind w:left="720"/>
+        <w:rPr>
+          <w:rFonts w:ascii="Times New Roman" w:hAnsi="Times New Roman" w:cs="Times New Roman"/>
+          <w:noProof/>
+          <w:sz w:val="20"/>
+          <w:szCs w:val="24"/>
+          <w:lang w:val="es-MX"/>
+        </w:rPr>
+      </w:pPr>
+      <w:bookmarkStart w:id="0" w:name="_GoBack"/>
+      <w:bookmarkEnd w:id="0"/>
+    </w:p>
+    <w:p>
+      <w:pPr>
+        <w:spacing w:line="480" w:lineRule="auto"/>
+        <w:ind w:firstLine="720"/>
+        <w:rPr>
+          <w:rFonts w:ascii="Times New Roman" w:hAnsi="Times New Roman" w:cs="Times New Roman"/>
+          <w:sz w:val="24"/>
+          <w:szCs w:val="24"/>
+          <w:lang w:val="es-MX"/>
+        </w:rPr>
+      </w:pPr>
+      <w:r>
+        <w:rPr>
+          <w:rFonts w:ascii="Times New Roman" w:hAnsi="Times New Roman" w:cs="Times New Roman"/>
+          <w:sz w:val="24"/>
+          <w:szCs w:val="24"/>
+          <w:lang w:val="es-MX"/>
+        </w:rPr>
+        <w:t xml:space="preserve">Finalmente, es muy claro que cada día se avanza más cuando se habla de tecnología, a su vez el aumento de malware es notable pues según </w:t>
+      </w:r>
+      <w:sdt>
+        <w:sdtPr>
+          <w:rPr>
+            <w:rFonts w:ascii="Times New Roman" w:hAnsi="Times New Roman" w:cs="Times New Roman"/>
+            <w:sz w:val="24"/>
+            <w:szCs w:val="24"/>
+            <w:lang w:val="es-MX"/>
+          </w:rPr>
+          <w:id w:val="-688906533"/>
+          <w:citation/>
+        </w:sdtPr>
+        <w:sdtContent>
+          <w:r>
+            <w:rPr>
+              <w:rFonts w:ascii="Times New Roman" w:hAnsi="Times New Roman" w:cs="Times New Roman"/>
+              <w:sz w:val="24"/>
+              <w:szCs w:val="24"/>
+              <w:lang w:val="es-MX"/>
+            </w:rPr>
+            <w:fldChar w:fldCharType="begin"/>
+          </w:r>
+          <w:r>
+            <w:rPr>
+              <w:rFonts w:ascii="Times New Roman" w:hAnsi="Times New Roman" w:cs="Times New Roman"/>
+              <w:sz w:val="24"/>
+              <w:szCs w:val="24"/>
+              <w:lang w:val="es-MX"/>
+            </w:rPr>
+            <w:instrText xml:space="preserve"> CITATION Gor18 \l 2058 </w:instrText>
+          </w:r>
+          <w:r>
+            <w:rPr>
+              <w:rFonts w:ascii="Times New Roman" w:hAnsi="Times New Roman" w:cs="Times New Roman"/>
+              <w:sz w:val="24"/>
+              <w:szCs w:val="24"/>
+              <w:lang w:val="es-MX"/>
+            </w:rPr>
+            <w:fldChar w:fldCharType="separate"/>
+          </w:r>
+          <w:r>
+            <w:rPr>
+              <w:rFonts w:ascii="Times New Roman" w:hAnsi="Times New Roman" w:cs="Times New Roman"/>
+              <w:noProof/>
+              <w:sz w:val="24"/>
+              <w:szCs w:val="24"/>
+              <w:lang w:val="es-MX"/>
+            </w:rPr>
+            <w:t>(Gorugantu, 2018)</w:t>
+          </w:r>
+          <w:r>
+            <w:rPr>
+              <w:rFonts w:ascii="Times New Roman" w:hAnsi="Times New Roman" w:cs="Times New Roman"/>
+              <w:sz w:val="24"/>
+              <w:szCs w:val="24"/>
+              <w:lang w:val="es-MX"/>
+            </w:rPr>
+            <w:fldChar w:fldCharType="end"/>
+          </w:r>
+        </w:sdtContent>
+      </w:sdt>
+      <w:r>
+        <w:rPr>
+          <w:rFonts w:ascii="Times New Roman" w:hAnsi="Times New Roman" w:cs="Times New Roman"/>
+          <w:sz w:val="24"/>
+          <w:szCs w:val="24"/>
+          <w:lang w:val="es-MX"/>
+        </w:rPr>
+        <w:t xml:space="preserve"> en su trabajo ,desde el año 2007 se contaban con apenas 0.13 millones de especímenes nuevos de malware hasta ese año, según </w:t>
+      </w:r>
+      <w:r>
+        <w:rPr>
+          <w:rFonts w:ascii="Times New Roman" w:hAnsi="Times New Roman" w:cs="Times New Roman"/>
+          <w:noProof/>
+          <w:sz w:val="24"/>
+          <w:szCs w:val="24"/>
+          <w:lang w:val="es-MX"/>
+        </w:rPr>
+        <w:t>(esET, 2015, p. 3)</w:t>
+      </w:r>
+      <w:r>
+        <w:rPr>
+          <w:rFonts w:ascii="Times New Roman" w:hAnsi="Times New Roman" w:cs="Times New Roman"/>
+          <w:sz w:val="24"/>
+          <w:szCs w:val="24"/>
+          <w:lang w:val="es-MX"/>
+        </w:rPr>
+        <w:t xml:space="preserve"> en sus laboratorios al día de todo el mundo les llegaban aproximadamente 200 mil  nuevos códigos maliciosos por día, lo que da una idea de la afectación que podrían padecer los ordenadores de los usuarios y las empresas. Para el año 2017 </w:t>
+      </w:r>
+      <w:sdt>
+        <w:sdtPr>
+          <w:rPr>
+            <w:rFonts w:ascii="Times New Roman" w:hAnsi="Times New Roman" w:cs="Times New Roman"/>
+            <w:sz w:val="24"/>
+            <w:szCs w:val="24"/>
+            <w:lang w:val="es-MX"/>
+          </w:rPr>
+          <w:id w:val="-969359801"/>
+          <w:citation/>
+        </w:sdtPr>
+        <w:sdtContent>
+          <w:r>
+            <w:rPr>
+              <w:rFonts w:ascii="Times New Roman" w:hAnsi="Times New Roman" w:cs="Times New Roman"/>
+              <w:sz w:val="24"/>
+              <w:szCs w:val="24"/>
+              <w:lang w:val="es-MX"/>
+            </w:rPr>
+            <w:fldChar w:fldCharType="begin"/>
+          </w:r>
+          <w:r>
+            <w:rPr>
+              <w:rFonts w:ascii="Times New Roman" w:hAnsi="Times New Roman" w:cs="Times New Roman"/>
+              <w:sz w:val="24"/>
+              <w:szCs w:val="24"/>
+              <w:lang w:val="es-MX"/>
+            </w:rPr>
+            <w:instrText xml:space="preserve"> CITATION Gor18 \l 2058 </w:instrText>
+          </w:r>
+          <w:r>
+            <w:rPr>
+              <w:rFonts w:ascii="Times New Roman" w:hAnsi="Times New Roman" w:cs="Times New Roman"/>
+              <w:sz w:val="24"/>
+              <w:szCs w:val="24"/>
+              <w:lang w:val="es-MX"/>
+            </w:rPr>
+            <w:fldChar w:fldCharType="separate"/>
+          </w:r>
+          <w:r>
+            <w:rPr>
+              <w:rFonts w:ascii="Times New Roman" w:hAnsi="Times New Roman" w:cs="Times New Roman"/>
+              <w:noProof/>
+              <w:sz w:val="24"/>
+              <w:szCs w:val="24"/>
+              <w:lang w:val="es-MX"/>
+            </w:rPr>
+            <w:t>(Gorugantu, 2018)</w:t>
+          </w:r>
+          <w:r>
+            <w:rPr>
+              <w:rFonts w:ascii="Times New Roman" w:hAnsi="Times New Roman" w:cs="Times New Roman"/>
+              <w:sz w:val="24"/>
+              <w:szCs w:val="24"/>
+              <w:lang w:val="es-MX"/>
+            </w:rPr>
+            <w:fldChar w:fldCharType="end"/>
+          </w:r>
+        </w:sdtContent>
+      </w:sdt>
+      <w:r>
+        <w:rPr>
+          <w:rFonts w:ascii="Times New Roman" w:hAnsi="Times New Roman" w:cs="Times New Roman"/>
+          <w:sz w:val="24"/>
+          <w:szCs w:val="24"/>
+          <w:lang w:val="es-MX"/>
+        </w:rPr>
+        <w:t xml:space="preserve"> ya se tenían  aproximadamente 9.78 millones de especímenes nuevos de malware lo que es una cifra escandalosa para 10 años en los cuales se nónuplo de forma exagerada, esto nos deja ver que el conocer un poco de análisis de </w:t>
+      </w:r>
+      <w:r>
+        <w:rPr>
+          <w:rFonts w:ascii="Times New Roman" w:hAnsi="Times New Roman" w:cs="Times New Roman"/>
+          <w:sz w:val="24"/>
+          <w:szCs w:val="24"/>
+          <w:lang w:val="es-MX"/>
+        </w:rPr>
+        <w:lastRenderedPageBreak/>
+        <w:t>malware es vital y esencial para la protección de nuestros datos, el conocer por lo menos el análisis estático nos ayudara en un futuro a salvar nuestra información.</w:t>
+      </w:r>
     </w:p>
     <w:p>
       <w:pPr>
@@ -4295,6 +4723,216 @@
           <w:sz w:val="24"/>
           <w:szCs w:val="24"/>
           <w:u w:val="single"/>
+          <w:lang w:val="es-MX"/>
+        </w:rPr>
+      </w:pPr>
+    </w:p>
+    <w:p>
+      <w:pPr>
+        <w:rPr>
+          <w:rFonts w:ascii="Times New Roman" w:hAnsi="Times New Roman" w:cs="Times New Roman"/>
+          <w:sz w:val="24"/>
+          <w:szCs w:val="24"/>
+          <w:lang w:val="es-MX"/>
+        </w:rPr>
+      </w:pPr>
+    </w:p>
+    <w:p>
+      <w:pPr>
+        <w:rPr>
+          <w:rFonts w:ascii="Times New Roman" w:hAnsi="Times New Roman" w:cs="Times New Roman"/>
+          <w:sz w:val="24"/>
+          <w:szCs w:val="24"/>
+          <w:lang w:val="es-MX"/>
+        </w:rPr>
+      </w:pPr>
+    </w:p>
+    <w:p>
+      <w:pPr>
+        <w:rPr>
+          <w:rFonts w:ascii="Times New Roman" w:hAnsi="Times New Roman" w:cs="Times New Roman"/>
+          <w:sz w:val="24"/>
+          <w:szCs w:val="24"/>
+          <w:lang w:val="es-MX"/>
+        </w:rPr>
+      </w:pPr>
+    </w:p>
+    <w:p>
+      <w:pPr>
+        <w:rPr>
+          <w:rFonts w:ascii="Times New Roman" w:hAnsi="Times New Roman" w:cs="Times New Roman"/>
+          <w:sz w:val="24"/>
+          <w:szCs w:val="24"/>
+          <w:lang w:val="es-MX"/>
+        </w:rPr>
+      </w:pPr>
+    </w:p>
+    <w:p>
+      <w:pPr>
+        <w:rPr>
+          <w:rFonts w:ascii="Times New Roman" w:hAnsi="Times New Roman" w:cs="Times New Roman"/>
+          <w:sz w:val="24"/>
+          <w:szCs w:val="24"/>
+          <w:lang w:val="es-MX"/>
+        </w:rPr>
+      </w:pPr>
+    </w:p>
+    <w:p>
+      <w:pPr>
+        <w:rPr>
+          <w:rFonts w:ascii="Times New Roman" w:hAnsi="Times New Roman" w:cs="Times New Roman"/>
+          <w:sz w:val="24"/>
+          <w:szCs w:val="24"/>
+          <w:lang w:val="es-MX"/>
+        </w:rPr>
+      </w:pPr>
+    </w:p>
+    <w:p>
+      <w:pPr>
+        <w:rPr>
+          <w:rFonts w:ascii="Times New Roman" w:hAnsi="Times New Roman" w:cs="Times New Roman"/>
+          <w:sz w:val="24"/>
+          <w:szCs w:val="24"/>
+          <w:lang w:val="es-MX"/>
+        </w:rPr>
+      </w:pPr>
+    </w:p>
+    <w:p>
+      <w:pPr>
+        <w:rPr>
+          <w:rFonts w:ascii="Times New Roman" w:hAnsi="Times New Roman" w:cs="Times New Roman"/>
+          <w:sz w:val="24"/>
+          <w:szCs w:val="24"/>
+          <w:lang w:val="es-MX"/>
+        </w:rPr>
+      </w:pPr>
+    </w:p>
+    <w:p>
+      <w:pPr>
+        <w:rPr>
+          <w:rFonts w:ascii="Times New Roman" w:hAnsi="Times New Roman" w:cs="Times New Roman"/>
+          <w:sz w:val="24"/>
+          <w:szCs w:val="24"/>
+          <w:lang w:val="es-MX"/>
+        </w:rPr>
+      </w:pPr>
+    </w:p>
+    <w:p>
+      <w:pPr>
+        <w:rPr>
+          <w:rFonts w:ascii="Times New Roman" w:hAnsi="Times New Roman" w:cs="Times New Roman"/>
+          <w:sz w:val="24"/>
+          <w:szCs w:val="24"/>
+          <w:lang w:val="es-MX"/>
+        </w:rPr>
+      </w:pPr>
+    </w:p>
+    <w:p>
+      <w:pPr>
+        <w:rPr>
+          <w:rFonts w:ascii="Times New Roman" w:hAnsi="Times New Roman" w:cs="Times New Roman"/>
+          <w:sz w:val="24"/>
+          <w:szCs w:val="24"/>
+          <w:lang w:val="es-MX"/>
+        </w:rPr>
+      </w:pPr>
+    </w:p>
+    <w:p>
+      <w:pPr>
+        <w:rPr>
+          <w:rFonts w:ascii="Times New Roman" w:hAnsi="Times New Roman" w:cs="Times New Roman"/>
+          <w:sz w:val="24"/>
+          <w:szCs w:val="24"/>
+          <w:lang w:val="es-MX"/>
+        </w:rPr>
+      </w:pPr>
+    </w:p>
+    <w:p>
+      <w:pPr>
+        <w:rPr>
+          <w:rFonts w:ascii="Times New Roman" w:hAnsi="Times New Roman" w:cs="Times New Roman"/>
+          <w:sz w:val="24"/>
+          <w:szCs w:val="24"/>
+          <w:lang w:val="es-MX"/>
+        </w:rPr>
+      </w:pPr>
+    </w:p>
+    <w:p>
+      <w:pPr>
+        <w:rPr>
+          <w:rFonts w:ascii="Times New Roman" w:hAnsi="Times New Roman" w:cs="Times New Roman"/>
+          <w:sz w:val="24"/>
+          <w:szCs w:val="24"/>
+          <w:lang w:val="es-MX"/>
+        </w:rPr>
+      </w:pPr>
+    </w:p>
+    <w:p>
+      <w:pPr>
+        <w:rPr>
+          <w:rFonts w:ascii="Times New Roman" w:hAnsi="Times New Roman" w:cs="Times New Roman"/>
+          <w:sz w:val="24"/>
+          <w:szCs w:val="24"/>
+          <w:lang w:val="es-MX"/>
+        </w:rPr>
+      </w:pPr>
+    </w:p>
+    <w:p>
+      <w:pPr>
+        <w:rPr>
+          <w:rFonts w:ascii="Times New Roman" w:hAnsi="Times New Roman" w:cs="Times New Roman"/>
+          <w:sz w:val="24"/>
+          <w:szCs w:val="24"/>
+          <w:lang w:val="es-MX"/>
+        </w:rPr>
+      </w:pPr>
+    </w:p>
+    <w:p>
+      <w:pPr>
+        <w:rPr>
+          <w:rFonts w:ascii="Times New Roman" w:hAnsi="Times New Roman" w:cs="Times New Roman"/>
+          <w:sz w:val="24"/>
+          <w:szCs w:val="24"/>
+          <w:lang w:val="es-MX"/>
+        </w:rPr>
+      </w:pPr>
+    </w:p>
+    <w:p>
+      <w:pPr>
+        <w:rPr>
+          <w:rFonts w:ascii="Times New Roman" w:hAnsi="Times New Roman" w:cs="Times New Roman"/>
+          <w:sz w:val="24"/>
+          <w:szCs w:val="24"/>
+          <w:lang w:val="es-MX"/>
+        </w:rPr>
+      </w:pPr>
+    </w:p>
+    <w:p>
+      <w:pPr>
+        <w:rPr>
+          <w:rFonts w:ascii="Times New Roman" w:hAnsi="Times New Roman" w:cs="Times New Roman"/>
+          <w:sz w:val="24"/>
+          <w:szCs w:val="24"/>
+          <w:lang w:val="es-MX"/>
+        </w:rPr>
+      </w:pPr>
+    </w:p>
+    <w:p>
+      <w:pPr>
+        <w:rPr>
+          <w:rFonts w:ascii="Times New Roman" w:hAnsi="Times New Roman" w:cs="Times New Roman"/>
+          <w:sz w:val="24"/>
+          <w:szCs w:val="24"/>
+          <w:lang w:val="es-MX"/>
+        </w:rPr>
+      </w:pPr>
+    </w:p>
+    <w:p>
+      <w:pPr>
+        <w:rPr>
+          <w:rFonts w:ascii="Times New Roman" w:hAnsi="Times New Roman" w:cs="Times New Roman"/>
+          <w:sz w:val="24"/>
+          <w:szCs w:val="24"/>
           <w:lang w:val="es-MX"/>
         </w:rPr>
       </w:pPr>
@@ -4501,7 +5139,16 @@
           <w:szCs w:val="24"/>
           <w:lang w:val="es-MX"/>
         </w:rPr>
-        <w:t>como lo son el análisis dinámico y el análisis estático, donde el personal académico podrá decidir con cual tipo de análisis realizar para la protección de sus archivos, por lo cual se orientará para realizarse en las salas de computo del programa académico.</w:t>
+        <w:t>como lo son el análisis dinámico y el análisis estático, donde el personal académico podrá decidir con cual tipo de análisis realizar para la protección de sus archivos, por lo cual se orientará para realizarse en las salas de</w:t>
+      </w:r>
+      <w:r>
+        <w:rPr>
+          <w:rFonts w:ascii="Times New Roman" w:hAnsi="Times New Roman" w:cs="Times New Roman"/>
+          <w:sz w:val="24"/>
+          <w:szCs w:val="24"/>
+          <w:lang w:val="es-MX"/>
+        </w:rPr>
+        <w:t xml:space="preserve"> computo del programa académico</w:t>
       </w:r>
     </w:p>
     <w:p>
@@ -4647,6 +5294,7 @@
           <w:id w:val="-1553148323"/>
           <w:citation/>
         </w:sdtPr>
+        <w:sdtEndPr/>
         <w:sdtContent>
           <w:r>
             <w:rPr>
@@ -4703,16 +5351,7 @@
           <w:szCs w:val="24"/>
           <w:lang w:val="es-MX"/>
         </w:rPr>
-        <w:t xml:space="preserve"> es la “</w:t>
-      </w:r>
-      <w:r>
-        <w:rPr>
-          <w:rFonts w:ascii="Times New Roman" w:hAnsi="Times New Roman" w:cs="Times New Roman"/>
-          <w:sz w:val="24"/>
-          <w:szCs w:val="24"/>
-          <w:lang w:val="es-MX"/>
-        </w:rPr>
-        <w:t>Distinción</w:t>
+        <w:t xml:space="preserve"> es la “Distinción</w:t>
       </w:r>
       <w:r>
         <w:rPr>
@@ -4922,7 +5561,7 @@
           <w:szCs w:val="24"/>
           <w:lang w:val="es-MX"/>
         </w:rPr>
-        <w:t>su</w:t>
+        <w:t>su composición”</w:t>
       </w:r>
       <w:r>
         <w:rPr>
@@ -4940,16 +5579,34 @@
           <w:szCs w:val="24"/>
           <w:lang w:val="es-MX"/>
         </w:rPr>
-        <w:t>composición</w:t>
-      </w:r>
-      <w:r>
-        <w:rPr>
-          <w:rFonts w:ascii="Times New Roman" w:hAnsi="Times New Roman" w:cs="Times New Roman"/>
-          <w:sz w:val="24"/>
-          <w:szCs w:val="24"/>
-          <w:lang w:val="es-MX"/>
-        </w:rPr>
-        <w:t>”</w:t>
+        <w:t xml:space="preserve">de esta manera se realiza un estudio de forma detallada con el fin de identificar </w:t>
+      </w:r>
+      <w:r>
+        <w:rPr>
+          <w:rFonts w:ascii="Times New Roman" w:hAnsi="Times New Roman" w:cs="Times New Roman"/>
+          <w:sz w:val="24"/>
+          <w:szCs w:val="24"/>
+          <w:lang w:val="es-MX"/>
+        </w:rPr>
+        <w:t xml:space="preserve">los </w:t>
+      </w:r>
+      <w:r>
+        <w:rPr>
+          <w:rFonts w:ascii="Times New Roman" w:hAnsi="Times New Roman" w:cs="Times New Roman"/>
+          <w:sz w:val="24"/>
+          <w:szCs w:val="24"/>
+          <w:lang w:val="es-MX"/>
+        </w:rPr>
+        <w:t xml:space="preserve">componentes que </w:t>
+      </w:r>
+      <w:r>
+        <w:rPr>
+          <w:rFonts w:ascii="Times New Roman" w:hAnsi="Times New Roman" w:cs="Times New Roman"/>
+          <w:sz w:val="24"/>
+          <w:szCs w:val="24"/>
+          <w:lang w:val="es-MX"/>
+        </w:rPr>
+        <w:t>en su medida afectan al ordenador.</w:t>
       </w:r>
       <w:r>
         <w:rPr>
@@ -4967,40 +5624,64 @@
           <w:szCs w:val="24"/>
           <w:lang w:val="es-MX"/>
         </w:rPr>
-        <w:t xml:space="preserve">de esta manera se realiza un estudio de forma detallada con el fin de identificar </w:t>
-      </w:r>
-      <w:r>
-        <w:rPr>
-          <w:rFonts w:ascii="Times New Roman" w:hAnsi="Times New Roman" w:cs="Times New Roman"/>
-          <w:sz w:val="24"/>
-          <w:szCs w:val="24"/>
-          <w:lang w:val="es-MX"/>
-        </w:rPr>
-        <w:t xml:space="preserve">los </w:t>
-      </w:r>
-      <w:r>
-        <w:rPr>
-          <w:rFonts w:ascii="Times New Roman" w:hAnsi="Times New Roman" w:cs="Times New Roman"/>
-          <w:sz w:val="24"/>
-          <w:szCs w:val="24"/>
-          <w:lang w:val="es-MX"/>
-        </w:rPr>
-        <w:t xml:space="preserve">componentes que </w:t>
-      </w:r>
-      <w:r>
-        <w:rPr>
-          <w:rFonts w:ascii="Times New Roman" w:hAnsi="Times New Roman" w:cs="Times New Roman"/>
-          <w:sz w:val="24"/>
-          <w:szCs w:val="24"/>
-          <w:lang w:val="es-MX"/>
-        </w:rPr>
-        <w:t>en su medida afectan al ordenador.</w:t>
-      </w:r>
-      <w:r>
-        <w:rPr>
-          <w:rFonts w:ascii="Times New Roman" w:hAnsi="Times New Roman" w:cs="Times New Roman"/>
-          <w:sz w:val="24"/>
-          <w:szCs w:val="24"/>
+        <w:t>Para la identificación de estos componentes se hace necesario tener claro los conceptos y las técnicas, por las cuales se realiza el análisis en un ordenador.</w:t>
+      </w:r>
+    </w:p>
+    <w:p>
+      <w:pPr>
+        <w:spacing w:line="480" w:lineRule="auto"/>
+        <w:ind w:firstLine="720"/>
+        <w:rPr>
+          <w:rFonts w:ascii="Times New Roman" w:hAnsi="Times New Roman" w:cs="Times New Roman"/>
+          <w:color w:val="000000"/>
+          <w:spacing w:val="4"/>
+          <w:sz w:val="24"/>
+          <w:szCs w:val="24"/>
+          <w:shd w:val="clear" w:color="auto" w:fill="FFFFFF"/>
+          <w:lang w:val="es-MX"/>
+        </w:rPr>
+      </w:pPr>
+      <w:r>
+        <w:rPr>
+          <w:rFonts w:ascii="Times New Roman" w:hAnsi="Times New Roman" w:cs="Times New Roman"/>
+          <w:sz w:val="24"/>
+          <w:szCs w:val="24"/>
+          <w:lang w:val="es-MX"/>
+        </w:rPr>
+        <w:t>Para realizar este tipo de análisis se tienen en cuenta los</w:t>
+      </w:r>
+      <w:r>
+        <w:rPr>
+          <w:rFonts w:ascii="Times New Roman" w:hAnsi="Times New Roman" w:cs="Times New Roman"/>
+          <w:color w:val="000000"/>
+          <w:spacing w:val="4"/>
+          <w:sz w:val="24"/>
+          <w:szCs w:val="24"/>
+          <w:shd w:val="clear" w:color="auto" w:fill="FFFFFF"/>
+          <w:lang w:val="es-MX"/>
+        </w:rPr>
+        <w:t xml:space="preserve"> archivos ejecutables</w:t>
+      </w:r>
+      <w:r>
+        <w:rPr>
+          <w:rFonts w:ascii="Times New Roman" w:hAnsi="Times New Roman" w:cs="Times New Roman"/>
+          <w:color w:val="000000"/>
+          <w:spacing w:val="4"/>
+          <w:sz w:val="24"/>
+          <w:szCs w:val="24"/>
+          <w:shd w:val="clear" w:color="auto" w:fill="FFFFFF"/>
+          <w:lang w:val="es-MX"/>
+        </w:rPr>
+        <w:t>,</w:t>
+      </w:r>
+      <w:r>
+        <w:rPr>
+          <w:rFonts w:ascii="Times New Roman" w:hAnsi="Times New Roman" w:cs="Times New Roman"/>
+          <w:color w:val="000000"/>
+          <w:spacing w:val="4"/>
+          <w:sz w:val="24"/>
+          <w:szCs w:val="24"/>
+          <w:shd w:val="clear" w:color="auto" w:fill="FFFFFF"/>
           <w:lang w:val="es-MX"/>
         </w:rPr>
         <w:t xml:space="preserve"> </w:t>
@@ -5008,15 +5689,79 @@
       <w:r>
         <w:rPr>
           <w:rFonts w:ascii="Times New Roman" w:hAnsi="Times New Roman" w:cs="Times New Roman"/>
-          <w:sz w:val="24"/>
-          <w:szCs w:val="24"/>
-          <w:lang w:val="es-MX"/>
-        </w:rPr>
-        <w:t>Para la identificación de estos componentes se hace necesario tener claro los conceptos y las técnicas, por las cuales se realiza el análisis en un ordenador.</w:t>
-      </w:r>
-    </w:p>
-    <w:p>
-      <w:pPr>
+          <w:color w:val="000000"/>
+          <w:spacing w:val="4"/>
+          <w:sz w:val="24"/>
+          <w:szCs w:val="24"/>
+          <w:shd w:val="clear" w:color="auto" w:fill="FFFFFF"/>
+          <w:lang w:val="es-MX"/>
+        </w:rPr>
+        <w:t xml:space="preserve">los cuales </w:t>
+      </w:r>
+      <w:r>
+        <w:rPr>
+          <w:rFonts w:ascii="Times New Roman" w:hAnsi="Times New Roman" w:cs="Times New Roman"/>
+          <w:color w:val="000000"/>
+          <w:spacing w:val="4"/>
+          <w:sz w:val="24"/>
+          <w:szCs w:val="24"/>
+          <w:shd w:val="clear" w:color="auto" w:fill="FFFFFF"/>
+          <w:lang w:val="es-MX"/>
+        </w:rPr>
+        <w:t>son diseñados para inicializar un programa</w:t>
+      </w:r>
+      <w:r>
+        <w:rPr>
+          <w:rFonts w:ascii="Times New Roman" w:hAnsi="Times New Roman" w:cs="Times New Roman"/>
+          <w:color w:val="000000"/>
+          <w:spacing w:val="4"/>
+          <w:sz w:val="24"/>
+          <w:szCs w:val="24"/>
+          <w:shd w:val="clear" w:color="auto" w:fill="FFFFFF"/>
+          <w:lang w:val="es-MX"/>
+        </w:rPr>
+        <w:t>,</w:t>
+      </w:r>
+      <w:r>
+        <w:rPr>
+          <w:rFonts w:ascii="Times New Roman" w:hAnsi="Times New Roman" w:cs="Times New Roman"/>
+          <w:color w:val="000000"/>
+          <w:spacing w:val="4"/>
+          <w:sz w:val="24"/>
+          <w:szCs w:val="24"/>
+          <w:shd w:val="clear" w:color="auto" w:fill="FFFFFF"/>
+          <w:lang w:val="es-MX"/>
+        </w:rPr>
+        <w:t xml:space="preserve"> estos contienen instrucciones precisas para realizar un tipo de tarea </w:t>
+      </w:r>
+      <w:r>
+        <w:rPr>
+          <w:rFonts w:ascii="Times New Roman" w:hAnsi="Times New Roman" w:cs="Times New Roman"/>
+          <w:color w:val="000000"/>
+          <w:spacing w:val="4"/>
+          <w:sz w:val="24"/>
+          <w:szCs w:val="24"/>
+          <w:shd w:val="clear" w:color="auto" w:fill="FFFFFF"/>
+          <w:lang w:val="es-MX"/>
+        </w:rPr>
+        <w:t>específica</w:t>
+      </w:r>
+      <w:r>
+        <w:rPr>
+          <w:rFonts w:ascii="Times New Roman" w:hAnsi="Times New Roman" w:cs="Times New Roman"/>
+          <w:color w:val="000000"/>
+          <w:spacing w:val="4"/>
+          <w:sz w:val="24"/>
+          <w:szCs w:val="24"/>
+          <w:shd w:val="clear" w:color="auto" w:fill="FFFFFF"/>
+          <w:lang w:val="es-MX"/>
+        </w:rPr>
+        <w:t>.</w:t>
+      </w:r>
+    </w:p>
+    <w:p>
+      <w:pPr>
+        <w:spacing w:line="480" w:lineRule="auto"/>
         <w:ind w:firstLine="720"/>
         <w:rPr>
           <w:rFonts w:ascii="Times New Roman" w:hAnsi="Times New Roman" w:cs="Times New Roman"/>
@@ -5136,6 +5881,7 @@
     </w:p>
     <w:p>
       <w:pPr>
+        <w:spacing w:line="480" w:lineRule="auto"/>
         <w:ind w:left="720"/>
         <w:rPr>
           <w:rFonts w:ascii="Times New Roman" w:hAnsi="Times New Roman" w:cs="Times New Roman"/>
@@ -5161,9 +5907,31 @@
           <w:szCs w:val="24"/>
           <w:lang w:val="es-MX"/>
         </w:rPr>
-        <w:t>(Zapata, Cubides, &amp; Murcia,</w:t>
-      </w:r>
-      <w:r>
+        <w:t>(Zapata, Cubides, &amp; Murcia, 2015, p.77)</w:t>
+      </w:r>
+      <w:r>
+        <w:rPr>
+          <w:rFonts w:ascii="Times New Roman" w:hAnsi="Times New Roman" w:cs="Times New Roman"/>
+          <w:sz w:val="24"/>
+          <w:szCs w:val="24"/>
+          <w:lang w:val="es-MX"/>
+        </w:rPr>
+        <w:t xml:space="preserve"> </w:t>
+      </w:r>
+      <w:r>
+        <w:rPr>
+          <w:rFonts w:ascii="Times New Roman" w:hAnsi="Times New Roman" w:cs="Times New Roman"/>
+          <w:sz w:val="24"/>
+          <w:szCs w:val="24"/>
+          <w:lang w:val="es-MX"/>
+        </w:rPr>
+        <w:t xml:space="preserve">     </w:t>
+      </w:r>
+    </w:p>
+    <w:p>
+      <w:pPr>
+        <w:spacing w:line="480" w:lineRule="auto"/>
+        <w:ind w:firstLine="720"/>
         <w:rPr>
           <w:rFonts w:ascii="Times New Roman" w:hAnsi="Times New Roman" w:cs="Times New Roman"/>
           <w:noProof/>
@@ -5171,7 +5939,25 @@
           <w:szCs w:val="24"/>
           <w:lang w:val="es-MX"/>
         </w:rPr>
-        <w:t xml:space="preserve"> 2015</w:t>
+      </w:pPr>
+      <w:r>
+        <w:rPr>
+          <w:rFonts w:ascii="Times New Roman" w:hAnsi="Times New Roman" w:cs="Times New Roman"/>
+          <w:sz w:val="24"/>
+          <w:szCs w:val="24"/>
+          <w:lang w:val="es-MX"/>
+        </w:rPr>
+        <w:t xml:space="preserve">Este tipo de análisis se fundamenta en dos enfoques, el primero se basa en realizar un análisis al código ensamblador del malware con el fin de conseguir una mejor comprensión y funcionamiento sin tener que ejecutar el archivo, y el segundo enfoque se </w:t>
+      </w:r>
+      <w:r>
+        <w:rPr>
+          <w:rFonts w:ascii="Times New Roman" w:hAnsi="Times New Roman" w:cs="Times New Roman"/>
+          <w:sz w:val="24"/>
+          <w:szCs w:val="24"/>
+          <w:lang w:val="es-MX"/>
+        </w:rPr>
+        <w:lastRenderedPageBreak/>
+        <w:t xml:space="preserve">orienta hacia el análisis de las características del fichero, de esta manera se consiguen las características del malware para así atacarlo. </w:t>
       </w:r>
       <w:r>
         <w:rPr>
@@ -5181,97 +5967,12 @@
           <w:szCs w:val="24"/>
           <w:lang w:val="es-MX"/>
         </w:rPr>
-        <w:t>, p.77</w:t>
-      </w:r>
-      <w:r>
-        <w:rPr>
-          <w:rFonts w:ascii="Times New Roman" w:hAnsi="Times New Roman" w:cs="Times New Roman"/>
-          <w:noProof/>
-          <w:sz w:val="24"/>
-          <w:szCs w:val="24"/>
-          <w:lang w:val="es-MX"/>
-        </w:rPr>
-        <w:t>)</w:t>
-      </w:r>
-      <w:r>
-        <w:rPr>
-          <w:rFonts w:ascii="Times New Roman" w:hAnsi="Times New Roman" w:cs="Times New Roman"/>
-          <w:sz w:val="24"/>
-          <w:szCs w:val="24"/>
-          <w:lang w:val="es-MX"/>
-        </w:rPr>
-        <w:t xml:space="preserve"> </w:t>
-      </w:r>
-      <w:r>
-        <w:rPr>
-          <w:rFonts w:ascii="Times New Roman" w:hAnsi="Times New Roman" w:cs="Times New Roman"/>
-          <w:sz w:val="24"/>
-          <w:szCs w:val="24"/>
-          <w:lang w:val="es-MX"/>
-        </w:rPr>
-        <w:t xml:space="preserve">     </w:t>
-      </w:r>
-    </w:p>
-    <w:p>
-      <w:pPr>
-        <w:ind w:firstLine="720"/>
-        <w:rPr>
-          <w:rFonts w:ascii="Times New Roman" w:hAnsi="Times New Roman" w:cs="Times New Roman"/>
-          <w:noProof/>
-          <w:sz w:val="24"/>
-          <w:szCs w:val="24"/>
-          <w:lang w:val="es-MX"/>
-        </w:rPr>
-      </w:pPr>
-      <w:r>
-        <w:rPr>
-          <w:rFonts w:ascii="Times New Roman" w:hAnsi="Times New Roman" w:cs="Times New Roman"/>
-          <w:sz w:val="24"/>
-          <w:szCs w:val="24"/>
-          <w:lang w:val="es-MX"/>
-        </w:rPr>
-        <w:t>Este tipo de análisis se fundamenta en dos enfoques, el primero se basa en realizar un análisis al código ensamblador del malware con el fin de conseguir una mejor comprensión y funcionamiento sin tener que ej</w:t>
-      </w:r>
-      <w:r>
-        <w:rPr>
-          <w:rFonts w:ascii="Times New Roman" w:hAnsi="Times New Roman" w:cs="Times New Roman"/>
-          <w:sz w:val="24"/>
-          <w:szCs w:val="24"/>
-          <w:lang w:val="es-MX"/>
-        </w:rPr>
-        <w:t xml:space="preserve">ecutar el archivo, y el segundo enfoque se </w:t>
-      </w:r>
-      <w:r>
-        <w:rPr>
-          <w:rFonts w:ascii="Times New Roman" w:hAnsi="Times New Roman" w:cs="Times New Roman"/>
-          <w:sz w:val="24"/>
-          <w:szCs w:val="24"/>
-          <w:lang w:val="es-MX"/>
-        </w:rPr>
-        <w:t>orienta</w:t>
-      </w:r>
-      <w:r>
-        <w:rPr>
-          <w:rFonts w:ascii="Times New Roman" w:hAnsi="Times New Roman" w:cs="Times New Roman"/>
-          <w:sz w:val="24"/>
-          <w:szCs w:val="24"/>
-          <w:lang w:val="es-MX"/>
-        </w:rPr>
-        <w:t xml:space="preserve"> hacia el análisis de las características del fichero, de esta manera se consiguen las características del malware para así atacarlo. </w:t>
-      </w:r>
-      <w:r>
-        <w:rPr>
-          <w:rFonts w:ascii="Times New Roman" w:hAnsi="Times New Roman" w:cs="Times New Roman"/>
-          <w:noProof/>
-          <w:sz w:val="24"/>
-          <w:szCs w:val="24"/>
-          <w:lang w:val="es-MX"/>
-        </w:rPr>
         <w:t>(Rivera Guevara, 2018, p.15)</w:t>
       </w:r>
     </w:p>
     <w:p>
       <w:pPr>
+        <w:spacing w:line="480" w:lineRule="auto"/>
         <w:ind w:firstLine="720"/>
         <w:rPr>
           <w:rFonts w:ascii="Times New Roman" w:hAnsi="Times New Roman" w:cs="Times New Roman"/>
@@ -5309,6 +6010,7 @@
           <w:id w:val="2027202425"/>
           <w:citation/>
         </w:sdtPr>
+        <w:sdtEndPr/>
         <w:sdtContent>
           <w:r>
             <w:rPr>
@@ -5383,25 +6085,7 @@
           <w:szCs w:val="24"/>
           <w:lang w:val="es-MX"/>
         </w:rPr>
-        <w:t>permite “</w:t>
-      </w:r>
-      <w:r>
-        <w:rPr>
-          <w:rFonts w:ascii="Times New Roman" w:hAnsi="Times New Roman" w:cs="Times New Roman"/>
-          <w:sz w:val="24"/>
-          <w:szCs w:val="24"/>
-          <w:lang w:val="es-MX"/>
-        </w:rPr>
-        <w:t>revelar lo que es capaz de hacer, cómo detenerlo y conocer sus características estáticas, es decir aquellas características que no depen</w:t>
-      </w:r>
-      <w:r>
-        <w:rPr>
-          <w:rFonts w:ascii="Times New Roman" w:hAnsi="Times New Roman" w:cs="Times New Roman"/>
-          <w:sz w:val="24"/>
-          <w:szCs w:val="24"/>
-          <w:lang w:val="es-MX"/>
-        </w:rPr>
-        <w:t>den de la ejecución del fichero”</w:t>
+        <w:t>permite “revelar lo que es capaz de hacer, cómo detenerlo y conocer sus características estáticas, es decir aquellas características que no dependen de la ejecución del fichero”</w:t>
       </w:r>
       <w:r>
         <w:rPr>
@@ -5500,16 +6184,7 @@
           <w:szCs w:val="24"/>
           <w:lang w:val="es-MX"/>
         </w:rPr>
-        <w:t>, puesto que nos p</w:t>
-      </w:r>
-      <w:r>
-        <w:rPr>
-          <w:rFonts w:ascii="Times New Roman" w:hAnsi="Times New Roman" w:cs="Times New Roman"/>
-          <w:sz w:val="24"/>
-          <w:szCs w:val="24"/>
-          <w:lang w:val="es-MX"/>
-        </w:rPr>
-        <w:t>ermite conocer el funcion</w:t>
+        <w:t>, puesto que nos permite conocer el funcion</w:t>
       </w:r>
       <w:r>
         <w:rPr>
@@ -5527,16 +6202,7 @@
           <w:szCs w:val="24"/>
           <w:lang w:val="es-MX"/>
         </w:rPr>
-        <w:t xml:space="preserve">y </w:t>
-      </w:r>
-      <w:r>
-        <w:rPr>
-          <w:rFonts w:ascii="Times New Roman" w:hAnsi="Times New Roman" w:cs="Times New Roman"/>
-          <w:sz w:val="24"/>
-          <w:szCs w:val="24"/>
-          <w:lang w:val="es-MX"/>
-        </w:rPr>
-        <w:t>como se comunica la ma</w:t>
+        <w:t>y como se comunica la ma</w:t>
       </w:r>
       <w:r>
         <w:rPr>
@@ -5577,9 +6243,12 @@
     </w:p>
     <w:p>
       <w:pPr>
+        <w:spacing w:line="480" w:lineRule="auto"/>
         <w:ind w:firstLine="720"/>
         <w:rPr>
           <w:rFonts w:ascii="Times New Roman" w:hAnsi="Times New Roman" w:cs="Times New Roman"/>
+          <w:sz w:val="24"/>
+          <w:szCs w:val="24"/>
           <w:lang w:val="es-MX"/>
         </w:rPr>
       </w:pPr>
@@ -5601,50 +6270,22 @@
           <w:szCs w:val="24"/>
           <w:lang w:val="es-MX"/>
         </w:rPr>
-        <w:t xml:space="preserve">es aquel que permite comprender el comportamiento de una amenaza en un ambiente controlado, se debe ejecutar para saber su comportamiento, para </w:t>
-      </w:r>
-      <w:r>
-        <w:rPr>
-          <w:rFonts w:ascii="Times New Roman" w:hAnsi="Times New Roman" w:cs="Times New Roman"/>
-          <w:noProof/>
-          <w:sz w:val="24"/>
-          <w:szCs w:val="24"/>
-          <w:lang w:val="es-MX"/>
-        </w:rPr>
-        <w:t>ello (Zapata, Cubides, &amp; Murcia, 2015)  dicen que antes de “</w:t>
-      </w:r>
-      <w:r>
-        <w:rPr>
-          <w:rFonts w:ascii="Times New Roman" w:hAnsi="Times New Roman" w:cs="Times New Roman"/>
-          <w:lang w:val="es-MX"/>
-        </w:rPr>
-        <w:t>ejecutar</w:t>
-      </w:r>
-      <w:r>
-        <w:rPr>
-          <w:rFonts w:ascii="Times New Roman" w:hAnsi="Times New Roman" w:cs="Times New Roman"/>
-          <w:lang w:val="es-MX"/>
-        </w:rPr>
-        <w:t xml:space="preserve"> el malware de forma segura, debe configurar un entorno que le permitirá estudiar el malware ejecutándose sin r</w:t>
-      </w:r>
-      <w:r>
-        <w:rPr>
-          <w:rFonts w:ascii="Times New Roman" w:hAnsi="Times New Roman" w:cs="Times New Roman"/>
-          <w:lang w:val="es-MX"/>
-        </w:rPr>
-        <w:t xml:space="preserve">iesgo de </w:t>
-      </w:r>
-      <w:r>
-        <w:rPr>
-          <w:rFonts w:ascii="Times New Roman" w:hAnsi="Times New Roman" w:cs="Times New Roman"/>
-          <w:lang w:val="es-MX"/>
-        </w:rPr>
-        <w:lastRenderedPageBreak/>
-        <w:t>daño a su sistema o red” (p.77), con el fin de observar su actividad y los cambios que produce al momento de ejecutarse y tener control de ello</w:t>
-      </w:r>
-      <w:r>
-        <w:rPr>
-          <w:rFonts w:ascii="Times New Roman" w:hAnsi="Times New Roman" w:cs="Times New Roman"/>
+        <w:t>es aquel que permite comprender el comportamiento de una amenaza en un ambiente controlado, se debe ejecutar para saber su comportamiento, para ello (Zapata, Cubides, &amp; Murcia, 2015)  dicen que antes de “</w:t>
+      </w:r>
+      <w:r>
+        <w:rPr>
+          <w:rFonts w:ascii="Times New Roman" w:hAnsi="Times New Roman" w:cs="Times New Roman"/>
+          <w:sz w:val="24"/>
+          <w:szCs w:val="24"/>
+          <w:lang w:val="es-MX"/>
+        </w:rPr>
+        <w:t>ejecutar el malware de forma segura, debe configurar un entorno que le permitirá estudiar el malware ejecutándose sin riesgo de daño a su sistema o red” (p.77), con el fin de observar su actividad y los cambios que produce al momento de ejecutarse y tener control de ello</w:t>
+      </w:r>
+      <w:r>
+        <w:rPr>
+          <w:rFonts w:ascii="Times New Roman" w:hAnsi="Times New Roman" w:cs="Times New Roman"/>
+          <w:sz w:val="24"/>
+          <w:szCs w:val="24"/>
           <w:lang w:val="es-MX"/>
         </w:rPr>
         <w:t>.</w:t>
@@ -5652,14 +6293,19 @@
     </w:p>
     <w:p>
       <w:pPr>
-        <w:rPr>
-          <w:rFonts w:ascii="Times New Roman" w:hAnsi="Times New Roman" w:cs="Times New Roman"/>
-          <w:lang w:val="es-MX"/>
-        </w:rPr>
-      </w:pPr>
-      <w:r>
-        <w:rPr>
-          <w:rFonts w:ascii="Times New Roman" w:hAnsi="Times New Roman" w:cs="Times New Roman"/>
+        <w:spacing w:line="480" w:lineRule="auto"/>
+        <w:rPr>
+          <w:rFonts w:ascii="Times New Roman" w:hAnsi="Times New Roman" w:cs="Times New Roman"/>
+          <w:sz w:val="24"/>
+          <w:szCs w:val="24"/>
+          <w:lang w:val="es-MX"/>
+        </w:rPr>
+      </w:pPr>
+      <w:r>
+        <w:rPr>
+          <w:rFonts w:ascii="Times New Roman" w:hAnsi="Times New Roman" w:cs="Times New Roman"/>
+          <w:sz w:val="24"/>
+          <w:szCs w:val="24"/>
           <w:lang w:val="es-MX"/>
         </w:rPr>
         <w:tab/>
@@ -5669,15 +6315,20 @@
         <w:sdtPr>
           <w:rPr>
             <w:rFonts w:ascii="Times New Roman" w:hAnsi="Times New Roman" w:cs="Times New Roman"/>
+            <w:sz w:val="24"/>
+            <w:szCs w:val="24"/>
             <w:lang w:val="es-MX"/>
           </w:rPr>
           <w:id w:val="1100067331"/>
           <w:citation/>
         </w:sdtPr>
+        <w:sdtEndPr/>
         <w:sdtContent>
           <w:r>
             <w:rPr>
               <w:rFonts w:ascii="Times New Roman" w:hAnsi="Times New Roman" w:cs="Times New Roman"/>
+              <w:sz w:val="24"/>
+              <w:szCs w:val="24"/>
               <w:lang w:val="es-MX"/>
             </w:rPr>
             <w:fldChar w:fldCharType="begin"/>
@@ -5685,6 +6336,8 @@
           <w:r>
             <w:rPr>
               <w:rFonts w:ascii="Times New Roman" w:hAnsi="Times New Roman" w:cs="Times New Roman"/>
+              <w:sz w:val="24"/>
+              <w:szCs w:val="24"/>
               <w:lang w:val="es-MX"/>
             </w:rPr>
             <w:instrText xml:space="preserve"> CITATION Jum17 \l 2058 </w:instrText>
@@ -5692,6 +6345,8 @@
           <w:r>
             <w:rPr>
               <w:rFonts w:ascii="Times New Roman" w:hAnsi="Times New Roman" w:cs="Times New Roman"/>
+              <w:sz w:val="24"/>
+              <w:szCs w:val="24"/>
               <w:lang w:val="es-MX"/>
             </w:rPr>
             <w:fldChar w:fldCharType="separate"/>
@@ -5700,6 +6355,8 @@
             <w:rPr>
               <w:rFonts w:ascii="Times New Roman" w:hAnsi="Times New Roman" w:cs="Times New Roman"/>
               <w:noProof/>
+              <w:sz w:val="24"/>
+              <w:szCs w:val="24"/>
               <w:lang w:val="es-MX"/>
             </w:rPr>
             <w:t>(Jumbo Tene, 2017)</w:t>
@@ -5707,6 +6364,8 @@
           <w:r>
             <w:rPr>
               <w:rFonts w:ascii="Times New Roman" w:hAnsi="Times New Roman" w:cs="Times New Roman"/>
+              <w:sz w:val="24"/>
+              <w:szCs w:val="24"/>
               <w:lang w:val="es-MX"/>
             </w:rPr>
             <w:fldChar w:fldCharType="end"/>
@@ -5716,6 +6375,8 @@
       <w:r>
         <w:rPr>
           <w:rFonts w:ascii="Times New Roman" w:hAnsi="Times New Roman" w:cs="Times New Roman"/>
+          <w:sz w:val="24"/>
+          <w:szCs w:val="24"/>
           <w:lang w:val="es-MX"/>
         </w:rPr>
         <w:t xml:space="preserve"> estipula las siguientes tareas: </w:t>
@@ -5728,6 +6389,7 @@
           <w:ilvl w:val="0"/>
           <w:numId w:val="2"/>
         </w:numPr>
+        <w:spacing w:line="480" w:lineRule="auto"/>
         <w:rPr>
           <w:rFonts w:ascii="Times New Roman" w:hAnsi="Times New Roman" w:cs="Times New Roman"/>
           <w:sz w:val="24"/>
@@ -5752,6 +6414,7 @@
           <w:ilvl w:val="0"/>
           <w:numId w:val="2"/>
         </w:numPr>
+        <w:spacing w:line="480" w:lineRule="auto"/>
         <w:rPr>
           <w:rFonts w:ascii="Times New Roman" w:hAnsi="Times New Roman" w:cs="Times New Roman"/>
           <w:sz w:val="24"/>
@@ -5776,6 +6439,7 @@
           <w:ilvl w:val="0"/>
           <w:numId w:val="2"/>
         </w:numPr>
+        <w:spacing w:line="480" w:lineRule="auto"/>
         <w:rPr>
           <w:rFonts w:ascii="Times New Roman" w:hAnsi="Times New Roman" w:cs="Times New Roman"/>
           <w:sz w:val="24"/>
@@ -5800,6 +6464,7 @@
           <w:ilvl w:val="0"/>
           <w:numId w:val="2"/>
         </w:numPr>
+        <w:spacing w:line="480" w:lineRule="auto"/>
         <w:rPr>
           <w:rFonts w:ascii="Times New Roman" w:hAnsi="Times New Roman" w:cs="Times New Roman"/>
           <w:sz w:val="24"/>
@@ -5819,6 +6484,7 @@
     </w:p>
     <w:p>
       <w:pPr>
+        <w:spacing w:line="480" w:lineRule="auto"/>
         <w:ind w:firstLine="720"/>
         <w:rPr>
           <w:rFonts w:ascii="Times New Roman" w:hAnsi="Times New Roman" w:cs="Times New Roman"/>
@@ -5834,7 +6500,17 @@
           <w:szCs w:val="24"/>
           <w:lang w:val="es-MX"/>
         </w:rPr>
-        <w:t xml:space="preserve">Software malicioso conocido con la abreviatura de Malware según </w:t>
+        <w:lastRenderedPageBreak/>
+        <w:t>El s</w:t>
+      </w:r>
+      <w:r>
+        <w:rPr>
+          <w:rFonts w:ascii="Times New Roman" w:hAnsi="Times New Roman" w:cs="Times New Roman"/>
+          <w:sz w:val="24"/>
+          <w:szCs w:val="24"/>
+          <w:lang w:val="es-MX"/>
+        </w:rPr>
+        <w:t xml:space="preserve">oftware malicioso conocido con la abreviatura de Malware según </w:t>
       </w:r>
       <w:sdt>
         <w:sdtPr>
@@ -5847,6 +6523,7 @@
           <w:id w:val="873651280"/>
           <w:citation/>
         </w:sdtPr>
+        <w:sdtEndPr/>
         <w:sdtContent>
           <w:r>
             <w:rPr>
@@ -5903,25 +6580,7 @@
           <w:szCs w:val="24"/>
           <w:lang w:val="es-MX"/>
         </w:rPr>
-        <w:t xml:space="preserve"> hace referencia a “</w:t>
-      </w:r>
-      <w:r>
-        <w:rPr>
-          <w:rFonts w:ascii="Times New Roman" w:hAnsi="Times New Roman" w:cs="Times New Roman"/>
-          <w:sz w:val="24"/>
-          <w:szCs w:val="24"/>
-          <w:lang w:val="es-MX"/>
-        </w:rPr>
-        <w:t>programas de software diseñados para dañar o realizar otras acciones no deseadas en un sistema informático</w:t>
-      </w:r>
-      <w:r>
-        <w:rPr>
-          <w:rFonts w:ascii="Times New Roman" w:hAnsi="Times New Roman" w:cs="Times New Roman"/>
-          <w:sz w:val="24"/>
-          <w:szCs w:val="24"/>
-          <w:lang w:val="es-MX"/>
-        </w:rPr>
-        <w:t xml:space="preserve">”(p.8) </w:t>
+        <w:t xml:space="preserve"> hace referencia a “programas de software diseñados para dañar o realizar otras acciones no deseadas en un sistema informático”(p.8) </w:t>
       </w:r>
       <w:r>
         <w:rPr>
@@ -5953,6 +6612,7 @@
     </w:p>
     <w:p>
       <w:pPr>
+        <w:spacing w:line="480" w:lineRule="auto"/>
         <w:ind w:firstLine="720"/>
         <w:rPr>
           <w:rFonts w:ascii="Times New Roman" w:hAnsi="Times New Roman" w:cs="Times New Roman"/>
@@ -6036,42 +6696,45 @@
       </w:r>
       <w:r>
         <w:rPr>
+          <w:rFonts w:ascii="Times New Roman" w:hAnsi="Times New Roman" w:cs="Times New Roman"/>
+          <w:sz w:val="24"/>
+          <w:szCs w:val="24"/>
           <w:lang w:val="es-MX"/>
         </w:rPr>
         <w:t>Su evolución ha sido</w:t>
       </w:r>
       <w:r>
         <w:rPr>
+          <w:rFonts w:ascii="Times New Roman" w:hAnsi="Times New Roman" w:cs="Times New Roman"/>
+          <w:sz w:val="24"/>
+          <w:szCs w:val="24"/>
           <w:lang w:val="es-MX"/>
         </w:rPr>
         <w:t xml:space="preserve"> rápida y </w:t>
       </w:r>
       <w:r>
         <w:rPr>
-          <w:lang w:val="es-MX"/>
-        </w:rPr>
-        <w:t>sus característ</w:t>
-      </w:r>
-      <w:r>
-        <w:rPr>
-          <w:lang w:val="es-MX"/>
-        </w:rPr>
-        <w:t xml:space="preserve">icas compartidas son de </w:t>
-      </w:r>
-      <w:r>
-        <w:rPr>
-          <w:lang w:val="es-MX"/>
-        </w:rPr>
-        <w:t>varios</w:t>
-      </w:r>
-      <w:r>
-        <w:rPr>
+          <w:rFonts w:ascii="Times New Roman" w:hAnsi="Times New Roman" w:cs="Times New Roman"/>
+          <w:sz w:val="24"/>
+          <w:szCs w:val="24"/>
+          <w:lang w:val="es-MX"/>
+        </w:rPr>
+        <w:t>sus características compartidas son de varios</w:t>
+      </w:r>
+      <w:r>
+        <w:rPr>
+          <w:rFonts w:ascii="Times New Roman" w:hAnsi="Times New Roman" w:cs="Times New Roman"/>
+          <w:sz w:val="24"/>
+          <w:szCs w:val="24"/>
           <w:lang w:val="es-MX"/>
         </w:rPr>
         <w:t xml:space="preserve"> tipos, para lo cual l</w:t>
       </w:r>
       <w:r>
         <w:rPr>
+          <w:rFonts w:ascii="Times New Roman" w:hAnsi="Times New Roman" w:cs="Times New Roman"/>
+          <w:sz w:val="24"/>
+          <w:szCs w:val="24"/>
           <w:lang w:val="es-MX"/>
         </w:rPr>
         <w:t xml:space="preserve">a clasificación del mismo no ha sido algo fácil, sus principales tipos son: virus y gusanos, troyanos, </w:t>
@@ -6079,6 +6742,9 @@
       <w:proofErr w:type="spellStart"/>
       <w:r>
         <w:rPr>
+          <w:rFonts w:ascii="Times New Roman" w:hAnsi="Times New Roman" w:cs="Times New Roman"/>
+          <w:sz w:val="24"/>
+          <w:szCs w:val="24"/>
           <w:lang w:val="es-MX"/>
         </w:rPr>
         <w:t>rootkit</w:t>
@@ -6086,6 +6752,9 @@
       <w:proofErr w:type="spellEnd"/>
       <w:r>
         <w:rPr>
+          <w:rFonts w:ascii="Times New Roman" w:hAnsi="Times New Roman" w:cs="Times New Roman"/>
+          <w:sz w:val="24"/>
+          <w:szCs w:val="24"/>
           <w:lang w:val="es-MX"/>
         </w:rPr>
         <w:t xml:space="preserve">, </w:t>
@@ -6093,6 +6762,9 @@
       <w:proofErr w:type="spellStart"/>
       <w:r>
         <w:rPr>
+          <w:rFonts w:ascii="Times New Roman" w:hAnsi="Times New Roman" w:cs="Times New Roman"/>
+          <w:sz w:val="24"/>
+          <w:szCs w:val="24"/>
           <w:lang w:val="es-MX"/>
         </w:rPr>
         <w:t>rootkit</w:t>
@@ -6100,6 +6772,9 @@
       <w:proofErr w:type="spellEnd"/>
       <w:r>
         <w:rPr>
+          <w:rFonts w:ascii="Times New Roman" w:hAnsi="Times New Roman" w:cs="Times New Roman"/>
+          <w:sz w:val="24"/>
+          <w:szCs w:val="24"/>
           <w:lang w:val="es-MX"/>
         </w:rPr>
         <w:t xml:space="preserve"> modo usuario, </w:t>
@@ -6107,6 +6782,9 @@
       <w:proofErr w:type="spellStart"/>
       <w:r>
         <w:rPr>
+          <w:rFonts w:ascii="Times New Roman" w:hAnsi="Times New Roman" w:cs="Times New Roman"/>
+          <w:sz w:val="24"/>
+          <w:szCs w:val="24"/>
           <w:lang w:val="es-MX"/>
         </w:rPr>
         <w:t>rootkit</w:t>
@@ -6114,6 +6792,9 @@
       <w:proofErr w:type="spellEnd"/>
       <w:r>
         <w:rPr>
+          <w:rFonts w:ascii="Times New Roman" w:hAnsi="Times New Roman" w:cs="Times New Roman"/>
+          <w:sz w:val="24"/>
+          <w:szCs w:val="24"/>
           <w:lang w:val="es-MX"/>
         </w:rPr>
         <w:t xml:space="preserve"> modo </w:t>
@@ -6121,6 +6802,9 @@
       <w:proofErr w:type="spellStart"/>
       <w:r>
         <w:rPr>
+          <w:rFonts w:ascii="Times New Roman" w:hAnsi="Times New Roman" w:cs="Times New Roman"/>
+          <w:sz w:val="24"/>
+          <w:szCs w:val="24"/>
           <w:lang w:val="es-MX"/>
         </w:rPr>
         <w:t>kernel</w:t>
@@ -6128,6 +6812,9 @@
       <w:proofErr w:type="spellEnd"/>
       <w:r>
         <w:rPr>
+          <w:rFonts w:ascii="Times New Roman" w:hAnsi="Times New Roman" w:cs="Times New Roman"/>
+          <w:sz w:val="24"/>
+          <w:szCs w:val="24"/>
           <w:lang w:val="es-MX"/>
         </w:rPr>
         <w:t xml:space="preserve">, </w:t>
@@ -6135,6 +6822,9 @@
       <w:proofErr w:type="spellStart"/>
       <w:r>
         <w:rPr>
+          <w:rFonts w:ascii="Times New Roman" w:hAnsi="Times New Roman" w:cs="Times New Roman"/>
+          <w:sz w:val="24"/>
+          <w:szCs w:val="24"/>
           <w:lang w:val="es-MX"/>
         </w:rPr>
         <w:t>backdoors</w:t>
@@ -6142,6 +6832,9 @@
       <w:proofErr w:type="spellEnd"/>
       <w:r>
         <w:rPr>
+          <w:rFonts w:ascii="Times New Roman" w:hAnsi="Times New Roman" w:cs="Times New Roman"/>
+          <w:sz w:val="24"/>
+          <w:szCs w:val="24"/>
           <w:lang w:val="es-MX"/>
         </w:rPr>
         <w:t xml:space="preserve">, spyware and </w:t>
@@ -6149,6 +6842,9 @@
       <w:proofErr w:type="spellStart"/>
       <w:r>
         <w:rPr>
+          <w:rFonts w:ascii="Times New Roman" w:hAnsi="Times New Roman" w:cs="Times New Roman"/>
+          <w:sz w:val="24"/>
+          <w:szCs w:val="24"/>
           <w:lang w:val="es-MX"/>
         </w:rPr>
         <w:t>adware</w:t>
@@ -6156,6 +6852,9 @@
       <w:proofErr w:type="spellEnd"/>
       <w:r>
         <w:rPr>
+          <w:rFonts w:ascii="Times New Roman" w:hAnsi="Times New Roman" w:cs="Times New Roman"/>
+          <w:sz w:val="24"/>
+          <w:szCs w:val="24"/>
           <w:lang w:val="es-MX"/>
         </w:rPr>
         <w:t xml:space="preserve">, </w:t>
@@ -6163,6 +6862,9 @@
       <w:proofErr w:type="spellStart"/>
       <w:r>
         <w:rPr>
+          <w:rFonts w:ascii="Times New Roman" w:hAnsi="Times New Roman" w:cs="Times New Roman"/>
+          <w:sz w:val="24"/>
+          <w:szCs w:val="24"/>
           <w:lang w:val="es-MX"/>
         </w:rPr>
         <w:t>bot</w:t>
@@ -6170,6 +6872,9 @@
       <w:proofErr w:type="spellEnd"/>
       <w:r>
         <w:rPr>
+          <w:rFonts w:ascii="Times New Roman" w:hAnsi="Times New Roman" w:cs="Times New Roman"/>
+          <w:sz w:val="24"/>
+          <w:szCs w:val="24"/>
           <w:lang w:val="es-MX"/>
         </w:rPr>
         <w:t xml:space="preserve">, </w:t>
@@ -6177,6 +6882,9 @@
       <w:proofErr w:type="spellStart"/>
       <w:r>
         <w:rPr>
+          <w:rFonts w:ascii="Times New Roman" w:hAnsi="Times New Roman" w:cs="Times New Roman"/>
+          <w:sz w:val="24"/>
+          <w:szCs w:val="24"/>
           <w:lang w:val="es-MX"/>
         </w:rPr>
         <w:t>ransonware</w:t>
@@ -6184,10 +6892,64 @@
       <w:proofErr w:type="spellEnd"/>
       <w:r>
         <w:rPr>
-          <w:lang w:val="es-MX"/>
-        </w:rPr>
-        <w:t>,</w:t>
-      </w:r>
+          <w:rFonts w:ascii="Times New Roman" w:hAnsi="Times New Roman" w:cs="Times New Roman"/>
+          <w:sz w:val="24"/>
+          <w:szCs w:val="24"/>
+          <w:lang w:val="es-MX"/>
+        </w:rPr>
+        <w:t xml:space="preserve">, </w:t>
+      </w:r>
+      <w:proofErr w:type="spellStart"/>
+      <w:r>
+        <w:rPr>
+          <w:rFonts w:ascii="Times New Roman" w:hAnsi="Times New Roman" w:cs="Times New Roman"/>
+          <w:sz w:val="24"/>
+          <w:szCs w:val="24"/>
+          <w:lang w:val="es-MX"/>
+        </w:rPr>
+        <w:t>rogueware</w:t>
+      </w:r>
+      <w:proofErr w:type="spellEnd"/>
+      <w:r>
+        <w:rPr>
+          <w:rFonts w:ascii="Times New Roman" w:hAnsi="Times New Roman" w:cs="Times New Roman"/>
+          <w:sz w:val="24"/>
+          <w:szCs w:val="24"/>
+          <w:lang w:val="es-MX"/>
+        </w:rPr>
+        <w:t xml:space="preserve"> o </w:t>
+      </w:r>
+      <w:proofErr w:type="spellStart"/>
+      <w:r>
+        <w:rPr>
+          <w:rFonts w:ascii="Times New Roman" w:hAnsi="Times New Roman" w:cs="Times New Roman"/>
+          <w:sz w:val="24"/>
+          <w:szCs w:val="24"/>
+          <w:lang w:val="es-MX"/>
+        </w:rPr>
+        <w:t>scareware</w:t>
+      </w:r>
+      <w:proofErr w:type="spellEnd"/>
+      <w:r>
+        <w:rPr>
+          <w:rFonts w:ascii="Times New Roman" w:hAnsi="Times New Roman" w:cs="Times New Roman"/>
+          <w:sz w:val="24"/>
+          <w:szCs w:val="24"/>
+          <w:lang w:val="es-MX"/>
+        </w:rPr>
+        <w:t xml:space="preserve">, </w:t>
+      </w:r>
+      <w:proofErr w:type="spellStart"/>
+      <w:r>
+        <w:rPr>
+          <w:rFonts w:ascii="Times New Roman" w:hAnsi="Times New Roman" w:cs="Times New Roman"/>
+          <w:sz w:val="24"/>
+          <w:szCs w:val="24"/>
+          <w:lang w:val="es-MX"/>
+        </w:rPr>
+        <w:t>advanced</w:t>
+      </w:r>
+      <w:proofErr w:type="spellEnd"/>
       <w:r>
         <w:rPr>
           <w:rFonts w:ascii="Times New Roman" w:hAnsi="Times New Roman" w:cs="Times New Roman"/>
@@ -6205,7 +6967,7 @@
           <w:szCs w:val="24"/>
           <w:lang w:val="es-MX"/>
         </w:rPr>
-        <w:t>rogueware</w:t>
+        <w:t>persistent</w:t>
       </w:r>
       <w:proofErr w:type="spellEnd"/>
       <w:r>
@@ -6215,7 +6977,7 @@
           <w:szCs w:val="24"/>
           <w:lang w:val="es-MX"/>
         </w:rPr>
-        <w:t xml:space="preserve"> o </w:t>
+        <w:t xml:space="preserve"> </w:t>
       </w:r>
       <w:proofErr w:type="spellStart"/>
       <w:r>
@@ -6225,7 +6987,7 @@
           <w:szCs w:val="24"/>
           <w:lang w:val="es-MX"/>
         </w:rPr>
-        <w:t>scareware</w:t>
+        <w:t>threat</w:t>
       </w:r>
       <w:proofErr w:type="spellEnd"/>
       <w:r>
@@ -6235,66 +6997,6 @@
           <w:szCs w:val="24"/>
           <w:lang w:val="es-MX"/>
         </w:rPr>
-        <w:t xml:space="preserve">, </w:t>
-      </w:r>
-      <w:proofErr w:type="spellStart"/>
-      <w:r>
-        <w:rPr>
-          <w:rFonts w:ascii="Times New Roman" w:hAnsi="Times New Roman" w:cs="Times New Roman"/>
-          <w:sz w:val="24"/>
-          <w:szCs w:val="24"/>
-          <w:lang w:val="es-MX"/>
-        </w:rPr>
-        <w:t>advanced</w:t>
-      </w:r>
-      <w:proofErr w:type="spellEnd"/>
-      <w:r>
-        <w:rPr>
-          <w:rFonts w:ascii="Times New Roman" w:hAnsi="Times New Roman" w:cs="Times New Roman"/>
-          <w:sz w:val="24"/>
-          <w:szCs w:val="24"/>
-          <w:lang w:val="es-MX"/>
-        </w:rPr>
-        <w:t xml:space="preserve"> </w:t>
-      </w:r>
-      <w:proofErr w:type="spellStart"/>
-      <w:r>
-        <w:rPr>
-          <w:rFonts w:ascii="Times New Roman" w:hAnsi="Times New Roman" w:cs="Times New Roman"/>
-          <w:sz w:val="24"/>
-          <w:szCs w:val="24"/>
-          <w:lang w:val="es-MX"/>
-        </w:rPr>
-        <w:t>persistent</w:t>
-      </w:r>
-      <w:proofErr w:type="spellEnd"/>
-      <w:r>
-        <w:rPr>
-          <w:rFonts w:ascii="Times New Roman" w:hAnsi="Times New Roman" w:cs="Times New Roman"/>
-          <w:sz w:val="24"/>
-          <w:szCs w:val="24"/>
-          <w:lang w:val="es-MX"/>
-        </w:rPr>
-        <w:t xml:space="preserve"> </w:t>
-      </w:r>
-      <w:proofErr w:type="spellStart"/>
-      <w:r>
-        <w:rPr>
-          <w:rFonts w:ascii="Times New Roman" w:hAnsi="Times New Roman" w:cs="Times New Roman"/>
-          <w:sz w:val="24"/>
-          <w:szCs w:val="24"/>
-          <w:lang w:val="es-MX"/>
-        </w:rPr>
-        <w:t>threat</w:t>
-      </w:r>
-      <w:proofErr w:type="spellEnd"/>
-      <w:r>
-        <w:rPr>
-          <w:rFonts w:ascii="Times New Roman" w:hAnsi="Times New Roman" w:cs="Times New Roman"/>
-          <w:sz w:val="24"/>
-          <w:szCs w:val="24"/>
-          <w:lang w:val="es-MX"/>
-        </w:rPr>
         <w:t xml:space="preserve">. </w:t>
       </w:r>
       <w:r>
@@ -6305,9 +7007,13 @@
           <w:szCs w:val="24"/>
           <w:lang w:val="es-MX"/>
         </w:rPr>
-        <w:t>(Rivera Guevara, 2018</w:t>
-      </w:r>
-      <w:r>
+        <w:t>(Rivera Guevara, 2018, p.8)</w:t>
+      </w:r>
+    </w:p>
+    <w:p>
+      <w:pPr>
+        <w:spacing w:line="480" w:lineRule="auto"/>
+        <w:ind w:firstLine="720"/>
         <w:rPr>
           <w:rFonts w:ascii="Times New Roman" w:hAnsi="Times New Roman" w:cs="Times New Roman"/>
           <w:noProof/>
@@ -6315,8 +7021,7 @@
           <w:szCs w:val="24"/>
           <w:lang w:val="es-MX"/>
         </w:rPr>
-        <w:t>, p.8</w:t>
-      </w:r>
+      </w:pPr>
       <w:r>
         <w:rPr>
           <w:rFonts w:ascii="Times New Roman" w:hAnsi="Times New Roman" w:cs="Times New Roman"/>
@@ -6325,16 +7030,30 @@
           <w:szCs w:val="24"/>
           <w:lang w:val="es-MX"/>
         </w:rPr>
-        <w:t>)</w:t>
-      </w:r>
-    </w:p>
-    <w:p>
-      <w:pPr>
+        <w:t xml:space="preserve">Los métodos </w:t>
+      </w:r>
+      <w:r>
+        <w:rPr>
+          <w:rFonts w:ascii="Times New Roman" w:hAnsi="Times New Roman" w:cs="Times New Roman"/>
+          <w:noProof/>
+          <w:sz w:val="24"/>
+          <w:szCs w:val="24"/>
+          <w:lang w:val="es-MX"/>
+        </w:rPr>
+        <w:t>son las herramientas que permiten al personal de seguridad a identificar lo que se encuentra atacando el ordenador, identificando si es un malware conocido o desconocido, indagando el tipo de riesgo al que puede estar expuesto el ordenador. (Zapata, Cubides, &amp; Murcia, 2015, p.5).</w:t>
+      </w:r>
+    </w:p>
+    <w:p>
+      <w:pPr>
+        <w:spacing w:line="480" w:lineRule="auto"/>
         <w:ind w:firstLine="720"/>
         <w:rPr>
           <w:rFonts w:ascii="Times New Roman" w:hAnsi="Times New Roman" w:cs="Times New Roman"/>
-          <w:sz w:val="24"/>
-          <w:szCs w:val="24"/>
+          <w:color w:val="000000"/>
+          <w:spacing w:val="4"/>
+          <w:sz w:val="24"/>
+          <w:szCs w:val="24"/>
+          <w:shd w:val="clear" w:color="auto" w:fill="FFFFFF"/>
           <w:lang w:val="es-MX"/>
         </w:rPr>
       </w:pPr>
@@ -6346,7 +7065,7 @@
           <w:szCs w:val="24"/>
           <w:lang w:val="es-MX"/>
         </w:rPr>
-        <w:t xml:space="preserve">Los métodos </w:t>
+        <w:t>Según</w:t>
       </w:r>
       <w:r>
         <w:rPr>
@@ -6356,28 +7075,378 @@
           <w:szCs w:val="24"/>
           <w:lang w:val="es-MX"/>
         </w:rPr>
-        <w:t>ZAPATA P5</w:t>
-      </w:r>
-      <w:bookmarkStart w:id="0" w:name="_GoBack"/>
-      <w:bookmarkEnd w:id="0"/>
-    </w:p>
-    <w:p>
-      <w:pPr>
-        <w:rPr>
-          <w:lang w:val="es-MX"/>
-        </w:rPr>
-      </w:pPr>
-    </w:p>
-    <w:p>
-      <w:pPr>
-        <w:spacing w:line="480" w:lineRule="auto"/>
-        <w:rPr>
-          <w:rFonts w:ascii="Times New Roman" w:hAnsi="Times New Roman" w:cs="Times New Roman"/>
-          <w:sz w:val="24"/>
-          <w:szCs w:val="24"/>
-          <w:lang w:val="es-MX"/>
-        </w:rPr>
-      </w:pPr>
+        <w:t xml:space="preserve"> la </w:t>
+      </w:r>
+      <w:sdt>
+        <w:sdtPr>
+          <w:rPr>
+            <w:rFonts w:ascii="Times New Roman" w:hAnsi="Times New Roman" w:cs="Times New Roman"/>
+            <w:noProof/>
+            <w:sz w:val="24"/>
+            <w:szCs w:val="24"/>
+            <w:lang w:val="es-MX"/>
+          </w:rPr>
+          <w:id w:val="-1932652548"/>
+          <w:citation/>
+        </w:sdtPr>
+        <w:sdtContent>
+          <w:r>
+            <w:rPr>
+              <w:rFonts w:ascii="Times New Roman" w:hAnsi="Times New Roman" w:cs="Times New Roman"/>
+              <w:noProof/>
+              <w:sz w:val="24"/>
+              <w:szCs w:val="24"/>
+              <w:lang w:val="es-MX"/>
+            </w:rPr>
+            <w:fldChar w:fldCharType="begin"/>
+          </w:r>
+          <w:r>
+            <w:rPr>
+              <w:rFonts w:ascii="Times New Roman" w:hAnsi="Times New Roman" w:cs="Times New Roman"/>
+              <w:noProof/>
+              <w:sz w:val="24"/>
+              <w:szCs w:val="24"/>
+              <w:lang w:val="es-MX"/>
+            </w:rPr>
+            <w:instrText xml:space="preserve"> CITATION Rea141 \l 2058 </w:instrText>
+          </w:r>
+          <w:r>
+            <w:rPr>
+              <w:rFonts w:ascii="Times New Roman" w:hAnsi="Times New Roman" w:cs="Times New Roman"/>
+              <w:noProof/>
+              <w:sz w:val="24"/>
+              <w:szCs w:val="24"/>
+              <w:lang w:val="es-MX"/>
+            </w:rPr>
+            <w:fldChar w:fldCharType="separate"/>
+          </w:r>
+          <w:r>
+            <w:rPr>
+              <w:rFonts w:ascii="Times New Roman" w:hAnsi="Times New Roman" w:cs="Times New Roman"/>
+              <w:noProof/>
+              <w:sz w:val="24"/>
+              <w:szCs w:val="24"/>
+              <w:lang w:val="es-MX"/>
+            </w:rPr>
+            <w:t>(Real Academia Española, 2014)</w:t>
+          </w:r>
+          <w:r>
+            <w:rPr>
+              <w:rFonts w:ascii="Times New Roman" w:hAnsi="Times New Roman" w:cs="Times New Roman"/>
+              <w:noProof/>
+              <w:sz w:val="24"/>
+              <w:szCs w:val="24"/>
+              <w:lang w:val="es-MX"/>
+            </w:rPr>
+            <w:fldChar w:fldCharType="end"/>
+          </w:r>
+        </w:sdtContent>
+      </w:sdt>
+      <w:r>
+        <w:rPr>
+          <w:rFonts w:ascii="Times New Roman" w:hAnsi="Times New Roman" w:cs="Times New Roman"/>
+          <w:noProof/>
+          <w:sz w:val="24"/>
+          <w:szCs w:val="24"/>
+          <w:lang w:val="es-MX"/>
+        </w:rPr>
+        <w:t xml:space="preserve"> métodos es un </w:t>
+      </w:r>
+      <w:r>
+        <w:rPr>
+          <w:rFonts w:ascii="Times New Roman" w:hAnsi="Times New Roman" w:cs="Times New Roman"/>
+          <w:noProof/>
+          <w:sz w:val="24"/>
+          <w:szCs w:val="24"/>
+          <w:lang w:val="es-MX"/>
+        </w:rPr>
+        <w:t>“</w:t>
+      </w:r>
+      <w:r>
+        <w:rPr>
+          <w:rFonts w:ascii="Times New Roman" w:hAnsi="Times New Roman" w:cs="Times New Roman"/>
+          <w:sz w:val="24"/>
+          <w:szCs w:val="24"/>
+          <w:lang w:val="es-MX"/>
+        </w:rPr>
+        <w:t>Procedimiento</w:t>
+      </w:r>
+      <w:r>
+        <w:rPr>
+          <w:rFonts w:ascii="Times New Roman" w:hAnsi="Times New Roman" w:cs="Times New Roman"/>
+          <w:color w:val="000000"/>
+          <w:spacing w:val="4"/>
+          <w:sz w:val="24"/>
+          <w:szCs w:val="24"/>
+          <w:shd w:val="clear" w:color="auto" w:fill="FFFFFF"/>
+          <w:lang w:val="es-MX"/>
+        </w:rPr>
+        <w:t> </w:t>
+      </w:r>
+      <w:r>
+        <w:rPr>
+          <w:rFonts w:ascii="Times New Roman" w:hAnsi="Times New Roman" w:cs="Times New Roman"/>
+          <w:sz w:val="24"/>
+          <w:szCs w:val="24"/>
+          <w:lang w:val="es-MX"/>
+        </w:rPr>
+        <w:t>que</w:t>
+      </w:r>
+      <w:r>
+        <w:rPr>
+          <w:rFonts w:ascii="Times New Roman" w:hAnsi="Times New Roman" w:cs="Times New Roman"/>
+          <w:color w:val="000000"/>
+          <w:spacing w:val="4"/>
+          <w:sz w:val="24"/>
+          <w:szCs w:val="24"/>
+          <w:shd w:val="clear" w:color="auto" w:fill="FFFFFF"/>
+          <w:lang w:val="es-MX"/>
+        </w:rPr>
+        <w:t> </w:t>
+      </w:r>
+      <w:r>
+        <w:rPr>
+          <w:rFonts w:ascii="Times New Roman" w:hAnsi="Times New Roman" w:cs="Times New Roman"/>
+          <w:sz w:val="24"/>
+          <w:szCs w:val="24"/>
+          <w:lang w:val="es-MX"/>
+        </w:rPr>
+        <w:t>se</w:t>
+      </w:r>
+      <w:r>
+        <w:rPr>
+          <w:rFonts w:ascii="Times New Roman" w:hAnsi="Times New Roman" w:cs="Times New Roman"/>
+          <w:color w:val="000000"/>
+          <w:spacing w:val="4"/>
+          <w:sz w:val="24"/>
+          <w:szCs w:val="24"/>
+          <w:shd w:val="clear" w:color="auto" w:fill="FFFFFF"/>
+          <w:lang w:val="es-MX"/>
+        </w:rPr>
+        <w:t> </w:t>
+      </w:r>
+      <w:r>
+        <w:rPr>
+          <w:rFonts w:ascii="Times New Roman" w:hAnsi="Times New Roman" w:cs="Times New Roman"/>
+          <w:sz w:val="24"/>
+          <w:szCs w:val="24"/>
+          <w:lang w:val="es-MX"/>
+        </w:rPr>
+        <w:t>sigue</w:t>
+      </w:r>
+      <w:r>
+        <w:rPr>
+          <w:rFonts w:ascii="Times New Roman" w:hAnsi="Times New Roman" w:cs="Times New Roman"/>
+          <w:color w:val="000000"/>
+          <w:spacing w:val="4"/>
+          <w:sz w:val="24"/>
+          <w:szCs w:val="24"/>
+          <w:shd w:val="clear" w:color="auto" w:fill="FFFFFF"/>
+          <w:lang w:val="es-MX"/>
+        </w:rPr>
+        <w:t> </w:t>
+      </w:r>
+      <w:r>
+        <w:rPr>
+          <w:rFonts w:ascii="Times New Roman" w:hAnsi="Times New Roman" w:cs="Times New Roman"/>
+          <w:sz w:val="24"/>
+          <w:szCs w:val="24"/>
+          <w:lang w:val="es-MX"/>
+        </w:rPr>
+        <w:t>en</w:t>
+      </w:r>
+      <w:r>
+        <w:rPr>
+          <w:rFonts w:ascii="Times New Roman" w:hAnsi="Times New Roman" w:cs="Times New Roman"/>
+          <w:color w:val="000000"/>
+          <w:spacing w:val="4"/>
+          <w:sz w:val="24"/>
+          <w:szCs w:val="24"/>
+          <w:shd w:val="clear" w:color="auto" w:fill="FFFFFF"/>
+          <w:lang w:val="es-MX"/>
+        </w:rPr>
+        <w:t> </w:t>
+      </w:r>
+      <w:r>
+        <w:rPr>
+          <w:rFonts w:ascii="Times New Roman" w:hAnsi="Times New Roman" w:cs="Times New Roman"/>
+          <w:sz w:val="24"/>
+          <w:szCs w:val="24"/>
+          <w:lang w:val="es-MX"/>
+        </w:rPr>
+        <w:t>las</w:t>
+      </w:r>
+      <w:r>
+        <w:rPr>
+          <w:rFonts w:ascii="Times New Roman" w:hAnsi="Times New Roman" w:cs="Times New Roman"/>
+          <w:color w:val="000000"/>
+          <w:spacing w:val="4"/>
+          <w:sz w:val="24"/>
+          <w:szCs w:val="24"/>
+          <w:shd w:val="clear" w:color="auto" w:fill="FFFFFF"/>
+          <w:lang w:val="es-MX"/>
+        </w:rPr>
+        <w:t> </w:t>
+      </w:r>
+      <w:r>
+        <w:rPr>
+          <w:rFonts w:ascii="Times New Roman" w:hAnsi="Times New Roman" w:cs="Times New Roman"/>
+          <w:sz w:val="24"/>
+          <w:szCs w:val="24"/>
+          <w:lang w:val="es-MX"/>
+        </w:rPr>
+        <w:t>ciencias</w:t>
+      </w:r>
+      <w:r>
+        <w:rPr>
+          <w:rFonts w:ascii="Times New Roman" w:hAnsi="Times New Roman" w:cs="Times New Roman"/>
+          <w:color w:val="000000"/>
+          <w:spacing w:val="4"/>
+          <w:sz w:val="24"/>
+          <w:szCs w:val="24"/>
+          <w:shd w:val="clear" w:color="auto" w:fill="FFFFFF"/>
+          <w:lang w:val="es-MX"/>
+        </w:rPr>
+        <w:t> </w:t>
+      </w:r>
+      <w:r>
+        <w:rPr>
+          <w:rFonts w:ascii="Times New Roman" w:hAnsi="Times New Roman" w:cs="Times New Roman"/>
+          <w:sz w:val="24"/>
+          <w:szCs w:val="24"/>
+          <w:lang w:val="es-MX"/>
+        </w:rPr>
+        <w:t>para</w:t>
+      </w:r>
+      <w:r>
+        <w:rPr>
+          <w:rFonts w:ascii="Times New Roman" w:hAnsi="Times New Roman" w:cs="Times New Roman"/>
+          <w:color w:val="000000"/>
+          <w:spacing w:val="4"/>
+          <w:sz w:val="24"/>
+          <w:szCs w:val="24"/>
+          <w:shd w:val="clear" w:color="auto" w:fill="FFFFFF"/>
+          <w:lang w:val="es-MX"/>
+        </w:rPr>
+        <w:t> </w:t>
+      </w:r>
+      <w:r>
+        <w:rPr>
+          <w:rFonts w:ascii="Times New Roman" w:hAnsi="Times New Roman" w:cs="Times New Roman"/>
+          <w:sz w:val="24"/>
+          <w:szCs w:val="24"/>
+          <w:lang w:val="es-MX"/>
+        </w:rPr>
+        <w:t>hallar</w:t>
+      </w:r>
+      <w:r>
+        <w:rPr>
+          <w:rFonts w:ascii="Times New Roman" w:hAnsi="Times New Roman" w:cs="Times New Roman"/>
+          <w:color w:val="000000"/>
+          <w:spacing w:val="4"/>
+          <w:sz w:val="24"/>
+          <w:szCs w:val="24"/>
+          <w:shd w:val="clear" w:color="auto" w:fill="FFFFFF"/>
+          <w:lang w:val="es-MX"/>
+        </w:rPr>
+        <w:t> </w:t>
+      </w:r>
+      <w:r>
+        <w:rPr>
+          <w:rFonts w:ascii="Times New Roman" w:hAnsi="Times New Roman" w:cs="Times New Roman"/>
+          <w:sz w:val="24"/>
+          <w:szCs w:val="24"/>
+          <w:lang w:val="es-MX"/>
+        </w:rPr>
+        <w:t>la</w:t>
+      </w:r>
+      <w:r>
+        <w:rPr>
+          <w:rFonts w:ascii="Times New Roman" w:hAnsi="Times New Roman" w:cs="Times New Roman"/>
+          <w:color w:val="000000"/>
+          <w:spacing w:val="4"/>
+          <w:sz w:val="24"/>
+          <w:szCs w:val="24"/>
+          <w:shd w:val="clear" w:color="auto" w:fill="FFFFFF"/>
+          <w:lang w:val="es-MX"/>
+        </w:rPr>
+        <w:t> </w:t>
+      </w:r>
+      <w:r>
+        <w:rPr>
+          <w:rFonts w:ascii="Times New Roman" w:hAnsi="Times New Roman" w:cs="Times New Roman"/>
+          <w:sz w:val="24"/>
+          <w:szCs w:val="24"/>
+          <w:lang w:val="es-MX"/>
+        </w:rPr>
+        <w:t>verdad</w:t>
+      </w:r>
+      <w:r>
+        <w:rPr>
+          <w:rFonts w:ascii="Times New Roman" w:hAnsi="Times New Roman" w:cs="Times New Roman"/>
+          <w:color w:val="000000"/>
+          <w:spacing w:val="4"/>
+          <w:sz w:val="24"/>
+          <w:szCs w:val="24"/>
+          <w:shd w:val="clear" w:color="auto" w:fill="FFFFFF"/>
+          <w:lang w:val="es-MX"/>
+        </w:rPr>
+        <w:t> </w:t>
+      </w:r>
+      <w:r>
+        <w:rPr>
+          <w:rFonts w:ascii="Times New Roman" w:hAnsi="Times New Roman" w:cs="Times New Roman"/>
+          <w:sz w:val="24"/>
+          <w:szCs w:val="24"/>
+          <w:lang w:val="es-MX"/>
+        </w:rPr>
+        <w:t>y</w:t>
+      </w:r>
+      <w:r>
+        <w:rPr>
+          <w:rFonts w:ascii="Times New Roman" w:hAnsi="Times New Roman" w:cs="Times New Roman"/>
+          <w:color w:val="000000"/>
+          <w:spacing w:val="4"/>
+          <w:sz w:val="24"/>
+          <w:szCs w:val="24"/>
+          <w:shd w:val="clear" w:color="auto" w:fill="FFFFFF"/>
+          <w:lang w:val="es-MX"/>
+        </w:rPr>
+        <w:t> </w:t>
+      </w:r>
+      <w:r>
+        <w:rPr>
+          <w:rFonts w:ascii="Times New Roman" w:hAnsi="Times New Roman" w:cs="Times New Roman"/>
+          <w:sz w:val="24"/>
+          <w:szCs w:val="24"/>
+          <w:lang w:val="es-MX"/>
+        </w:rPr>
+        <w:t>enseñarla</w:t>
+      </w:r>
+      <w:r>
+        <w:rPr>
+          <w:rFonts w:ascii="Times New Roman" w:hAnsi="Times New Roman" w:cs="Times New Roman"/>
+          <w:color w:val="000000"/>
+          <w:spacing w:val="4"/>
+          <w:sz w:val="24"/>
+          <w:szCs w:val="24"/>
+          <w:shd w:val="clear" w:color="auto" w:fill="FFFFFF"/>
+          <w:lang w:val="es-MX"/>
+        </w:rPr>
+        <w:t>”</w:t>
+      </w:r>
+      <w:r>
+        <w:rPr>
+          <w:rFonts w:ascii="Times New Roman" w:hAnsi="Times New Roman" w:cs="Times New Roman"/>
+          <w:color w:val="000000"/>
+          <w:spacing w:val="4"/>
+          <w:sz w:val="24"/>
+          <w:szCs w:val="24"/>
+          <w:shd w:val="clear" w:color="auto" w:fill="FFFFFF"/>
+          <w:lang w:val="es-MX"/>
+        </w:rPr>
+        <w:t>, en este proyecto será usado como el procedimiento a seguir para identificar el malware que afecte la ejecución de archivos.</w:t>
+      </w:r>
     </w:p>
     <w:sectPr>
       <w:pgSz w:w="12240" w:h="15840"/>
@@ -7618,7 +8687,7 @@
         </b:NameList>
       </b:Author>
     </b:Author>
-    <b:RefOrder>8</b:RefOrder>
+    <b:RefOrder>9</b:RefOrder>
   </b:Source>
   <b:Source>
     <b:Tag>Gor18</b:Tag>
@@ -7669,7 +8738,7 @@
     <b:YearAccessed>2020</b:YearAccessed>
     <b:MonthAccessed>Junio</b:MonthAccessed>
     <b:DayAccessed>25</b:DayAccessed>
-    <b:RefOrder>9</b:RefOrder>
+    <b:RefOrder>10</b:RefOrder>
   </b:Source>
   <b:Source>
     <b:Tag>BBV17</b:Tag>
@@ -7774,7 +8843,7 @@
     <b:MonthAccessed>Junio</b:MonthAccessed>
     <b:DayAccessed>25</b:DayAccessed>
     <b:URL>https://www.welivesecurity.com/wp-content/uploads/2015/11/Guia_respuesta_infeccion_malware_ESET.pdf</b:URL>
-    <b:RefOrder>10</b:RefOrder>
+    <b:RefOrder>11</b:RefOrder>
   </b:Source>
   <b:Source>
     <b:Tag>Rea14</b:Tag>
@@ -7853,11 +8922,31 @@
     </b:Author>
     <b:RefOrder>7</b:RefOrder>
   </b:Source>
+  <b:Source>
+    <b:Tag>Rea141</b:Tag>
+    <b:SourceType>InternetSite</b:SourceType>
+    <b:Guid>{29B2B4A2-7342-4110-B6EA-FB191817DC28}</b:Guid>
+    <b:Author>
+      <b:Author>
+        <b:Corporate>Real Academia Española</b:Corporate>
+      </b:Author>
+    </b:Author>
+    <b:Title>Real Academia Española</b:Title>
+    <b:Year>2014</b:Year>
+    <b:InternetSiteTitle>Real Academia Española</b:InternetSiteTitle>
+    <b:URL>https://dle.rae.es/m%C3%A9todo</b:URL>
+    <b:YearAccessed>2020</b:YearAccessed>
+    <b:MonthAccessed>Julio</b:MonthAccessed>
+    <b:DayAccessed>02</b:DayAccessed>
+    <b:Version>23</b:Version>
+    <b:ShortTitle>Métodos</b:ShortTitle>
+    <b:RefOrder>8</b:RefOrder>
+  </b:Source>
 </b:Sources>
 </file>
 
 <file path=customXml/itemProps1.xml><?xml version="1.0" encoding="utf-8"?>
-<ds:datastoreItem xmlns:ds="http://schemas.openxmlformats.org/officeDocument/2006/customXml" ds:itemID="{E974185A-36F3-43CD-BB46-964ADE9FF592}">
+<ds:datastoreItem xmlns:ds="http://schemas.openxmlformats.org/officeDocument/2006/customXml" ds:itemID="{8AD8E318-9D3F-4622-99F6-1CF7D02C9A17}">
   <ds:schemaRefs>
     <ds:schemaRef ds:uri="http://schemas.openxmlformats.org/officeDocument/2006/bibliography"/>
   </ds:schemaRefs>

</xml_diff>